<commit_message>
Updated SRS, added admin dashboard and added architectural overview to SDD
</commit_message>
<xml_diff>
--- a/SDD.docx
+++ b/SDD.docx
@@ -20,6 +20,7 @@
           <w:tcPr>
             <w:tcW w:w="10632" w:type="dxa"/>
           </w:tcPr>
+          <w:bookmarkStart w:id="0" w:name="_Toc39021407"/>
           <w:p>
             <w:pPr>
               <w:pStyle w:val="Tekst"/>
@@ -34,7 +35,6 @@
                 <w:szCs w:val="32"/>
               </w:rPr>
             </w:pPr>
-            <w:bookmarkStart w:id="0" w:name="_Toc39021407"/>
             <w:r>
               <w:rPr>
                 <w:rFonts w:asciiTheme="majorHAnsi" w:eastAsiaTheme="majorEastAsia" w:hAnsiTheme="majorHAnsi" w:cstheme="majorBidi"/>
@@ -358,6 +358,12 @@
           </w:p>
         </w:tc>
       </w:tr>
+      <w:bookmarkStart w:id="1" w:name="_Toc40272360"/>
+      <w:bookmarkStart w:id="2" w:name="_Toc40400053"/>
+      <w:bookmarkStart w:id="3" w:name="_Toc40447021"/>
+      <w:bookmarkStart w:id="4" w:name="_Toc40447303"/>
+      <w:bookmarkStart w:id="5" w:name="_Toc40447888"/>
+      <w:bookmarkStart w:id="6" w:name="_Toc57718288"/>
       <w:tr>
         <w:trPr>
           <w:trHeight w:val="8865"/>
@@ -373,12 +379,6 @@
                 <w:noProof/>
               </w:rPr>
             </w:pPr>
-            <w:bookmarkStart w:id="1" w:name="_Toc40272360"/>
-            <w:bookmarkStart w:id="2" w:name="_Toc40400053"/>
-            <w:bookmarkStart w:id="3" w:name="_Toc40447021"/>
-            <w:bookmarkStart w:id="4" w:name="_Toc40447303"/>
-            <w:bookmarkStart w:id="5" w:name="_Toc40447888"/>
-            <w:bookmarkStart w:id="6" w:name="_Toc57718288"/>
             <w:r>
               <w:rPr>
                 <w:noProof/>
@@ -620,7 +620,7 @@
                                       </w14:textOutline>
                                     </w:rPr>
                                   </w:pPr>
-                                  <w:bookmarkStart w:id="9" w:name="_Toc39021408"/>
+                                  <w:bookmarkStart w:id="8" w:name="_Toc39021408"/>
                                   <w:r>
                                     <w:rPr>
                                       <w14:textOutline w14:w="9525" w14:cap="rnd" w14:cmpd="sng" w14:algn="ctr">
@@ -703,7 +703,7 @@
                                     </w:rPr>
                                     <w:t>-202</w:t>
                                   </w:r>
-                                  <w:bookmarkEnd w:id="9"/>
+                                  <w:bookmarkEnd w:id="8"/>
                                   <w:r>
                                     <w:rPr>
                                       <w14:textOutline w14:w="9525" w14:cap="rnd" w14:cmpd="sng" w14:algn="ctr">
@@ -927,38 +927,29 @@
       <w:pPr>
         <w:pStyle w:val="Heading1"/>
       </w:pPr>
-      <w:bookmarkStart w:id="11" w:name="_Toc336244975"/>
+      <w:bookmarkStart w:id="9" w:name="_Toc336244975"/>
       <w:r>
         <w:lastRenderedPageBreak/>
         <w:t>Introduction</w:t>
       </w:r>
-      <w:bookmarkEnd w:id="11"/>
+      <w:bookmarkEnd w:id="9"/>
     </w:p>
     <w:p>
       <w:pPr>
         <w:pStyle w:val="Heading2"/>
       </w:pPr>
-      <w:bookmarkStart w:id="12" w:name="_Toc336244976"/>
+      <w:bookmarkStart w:id="10" w:name="_Toc336244976"/>
       <w:r>
         <w:t>Overall Description</w:t>
       </w:r>
-      <w:bookmarkEnd w:id="12"/>
+      <w:bookmarkEnd w:id="10"/>
     </w:p>
     <w:p>
-      <w:r>
-        <w:t xml:space="preserve">Voor het </w:t>
-      </w:r>
-      <w:r>
-        <w:t>OOAD-vak wordt</w:t>
-      </w:r>
-      <w:r>
-        <w:t xml:space="preserve"> een </w:t>
-      </w:r>
-      <w:r>
-        <w:t xml:space="preserve">quiz applicatie </w:t>
-      </w:r>
-      <w:r>
-        <w:t xml:space="preserve">ontwikkeld. In deze applicatie kunnen </w:t>
+      <w:pPr>
+        <w:jc w:val="both"/>
+      </w:pPr>
+      <w:r>
+        <w:t xml:space="preserve">Voor het OOAD-vak wordt een quiz applicatie ontwikkeld. In deze applicatie kunnen </w:t>
       </w:r>
       <w:r>
         <w:t>spelers</w:t>
@@ -1003,21 +994,58 @@
       <w:pPr>
         <w:pStyle w:val="Heading2"/>
       </w:pPr>
-      <w:bookmarkStart w:id="13" w:name="_Toc336244977"/>
+      <w:bookmarkStart w:id="11" w:name="_Toc336244977"/>
       <w:r>
         <w:t>Purpose of this document</w:t>
       </w:r>
-      <w:bookmarkEnd w:id="13"/>
+      <w:bookmarkEnd w:id="11"/>
+    </w:p>
+    <w:p>
+      <w:pPr>
+        <w:jc w:val="both"/>
+      </w:pPr>
+      <w:r>
+        <w:t xml:space="preserve">In dit document wordt het ontwerp en de structuur van de </w:t>
+      </w:r>
+      <w:proofErr w:type="spellStart"/>
+      <w:r>
+        <w:t>Parola</w:t>
+      </w:r>
+      <w:proofErr w:type="spellEnd"/>
+      <w:r>
+        <w:t xml:space="preserve"> applicatie uitgebreid uiteengezet.</w:t>
+      </w:r>
+      <w:r>
+        <w:t xml:space="preserve"> </w:t>
+      </w:r>
+      <w:r>
+        <w:t xml:space="preserve">We duiken diep in de modules en interfaces die gezamenlijk de complexiteit en functionaliteit van de app vormgeven. </w:t>
+      </w:r>
+      <w:r>
+        <w:t xml:space="preserve">De </w:t>
+      </w:r>
+      <w:r>
+        <w:t>keuze</w:t>
+      </w:r>
+      <w:r>
+        <w:t xml:space="preserve">s dit we als programmeurs hebben gemaakt wat betreft het gebruiken van </w:t>
+      </w:r>
+      <w:r>
+        <w:t>programmeerprincipes</w:t>
+      </w:r>
+      <w:r>
+        <w:t>.</w:t>
+      </w:r>
     </w:p>
     <w:p>
       <w:pPr>
         <w:pStyle w:val="Heading2"/>
       </w:pPr>
-      <w:bookmarkStart w:id="14" w:name="_Toc336244978"/>
+      <w:bookmarkStart w:id="12" w:name="_Toc336244978"/>
       <w:r>
         <w:t>Definitions, acronyms, and abbreviations</w:t>
       </w:r>
-      <w:bookmarkEnd w:id="14"/>
+      <w:bookmarkEnd w:id="12"/>
       <w:r>
         <w:br/>
       </w:r>
@@ -1083,27 +1111,94 @@
       </w:tr>
     </w:tbl>
     <w:p/>
-    <w:p/>
     <w:p>
       <w:pPr>
         <w:pStyle w:val="Heading1"/>
       </w:pPr>
-      <w:bookmarkStart w:id="15" w:name="_Toc336244979"/>
+      <w:bookmarkStart w:id="13" w:name="_Toc336244979"/>
       <w:r>
         <w:t>Architectural Overview</w:t>
       </w:r>
-      <w:bookmarkEnd w:id="15"/>
+      <w:bookmarkEnd w:id="13"/>
     </w:p>
-    <w:p/>
+    <w:p>
+      <w:pPr>
+        <w:jc w:val="both"/>
+      </w:pPr>
+      <w:r>
+        <w:t xml:space="preserve">In dit diagram geeft een algemene schets van de architectuur van het systeem en zijn </w:t>
+      </w:r>
+      <w:proofErr w:type="spellStart"/>
+      <w:r>
+        <w:t>substemen</w:t>
+      </w:r>
+      <w:proofErr w:type="spellEnd"/>
+      <w:r>
+        <w:t>.</w:t>
+      </w:r>
+    </w:p>
+    <w:p>
+      <w:pPr>
+        <w:jc w:val="center"/>
+      </w:pPr>
+      <w:r>
+        <w:rPr>
+          <w:noProof/>
+          <w14:ligatures w14:val="standardContextual"/>
+        </w:rPr>
+        <w:drawing>
+          <wp:inline distT="0" distB="0" distL="0" distR="0" wp14:anchorId="50CA41C3" wp14:editId="2ADE497C">
+            <wp:extent cx="4438650" cy="3399274"/>
+            <wp:effectExtent l="0" t="0" r="0" b="0"/>
+            <wp:docPr id="704390328" name="Picture 1" descr="A screenshot of a computer&#10;&#10;Description automatically generated"/>
+            <wp:cNvGraphicFramePr>
+              <a:graphicFrameLocks xmlns:a="http://schemas.openxmlformats.org/drawingml/2006/main" noChangeAspect="1"/>
+            </wp:cNvGraphicFramePr>
+            <a:graphic xmlns:a="http://schemas.openxmlformats.org/drawingml/2006/main">
+              <a:graphicData uri="http://schemas.openxmlformats.org/drawingml/2006/picture">
+                <pic:pic xmlns:pic="http://schemas.openxmlformats.org/drawingml/2006/picture">
+                  <pic:nvPicPr>
+                    <pic:cNvPr id="704390328" name="Picture 1" descr="A screenshot of a computer&#10;&#10;Description automatically generated"/>
+                    <pic:cNvPicPr/>
+                  </pic:nvPicPr>
+                  <pic:blipFill>
+                    <a:blip r:embed="rId5">
+                      <a:extLst>
+                        <a:ext uri="{28A0092B-C50C-407E-A947-70E740481C1C}">
+                          <a14:useLocalDpi xmlns:a14="http://schemas.microsoft.com/office/drawing/2010/main" val="0"/>
+                        </a:ext>
+                      </a:extLst>
+                    </a:blip>
+                    <a:stretch>
+                      <a:fillRect/>
+                    </a:stretch>
+                  </pic:blipFill>
+                  <pic:spPr>
+                    <a:xfrm>
+                      <a:off x="0" y="0"/>
+                      <a:ext cx="4446264" cy="3405105"/>
+                    </a:xfrm>
+                    <a:prstGeom prst="rect">
+                      <a:avLst/>
+                    </a:prstGeom>
+                  </pic:spPr>
+                </pic:pic>
+              </a:graphicData>
+            </a:graphic>
+          </wp:inline>
+        </w:drawing>
+      </w:r>
+    </w:p>
     <w:p>
       <w:pPr>
         <w:pStyle w:val="Heading1"/>
       </w:pPr>
-      <w:bookmarkStart w:id="16" w:name="_Toc336244980"/>
-      <w:r>
+      <w:bookmarkStart w:id="14" w:name="_Toc336244980"/>
+      <w:r>
+        <w:lastRenderedPageBreak/>
         <w:t>Detailed Design Description</w:t>
       </w:r>
-      <w:bookmarkEnd w:id="16"/>
+      <w:bookmarkEnd w:id="14"/>
     </w:p>
     <w:p/>
     <w:sectPr>

</xml_diff>

<commit_message>
sn added, fixed sd's
</commit_message>
<xml_diff>
--- a/SDD.docx
+++ b/SDD.docx
@@ -436,6 +436,9 @@
                                   <w:r>
                                     <w:t xml:space="preserve">Sn: </w:t>
                                   </w:r>
+                                  <w:r>
+                                    <w:t>1656142</w:t>
+                                  </w:r>
                                 </w:p>
                                 <w:p>
                                   <w:pPr>
@@ -516,6 +519,9 @@
                             </w:pPr>
                             <w:r>
                               <w:t xml:space="preserve">Sn: </w:t>
+                            </w:r>
+                            <w:r>
+                              <w:t>1656142</w:t>
                             </w:r>
                           </w:p>
                           <w:p>
@@ -978,13 +984,8 @@
         <w:t xml:space="preserve"> Dit product wordt ontwikkeld voor opdrachtgever </w:t>
       </w:r>
       <w:r>
-        <w:t xml:space="preserve">Michel </w:t>
-      </w:r>
-      <w:proofErr w:type="spellStart"/>
-      <w:r>
-        <w:t>koolwaaij</w:t>
-      </w:r>
-      <w:proofErr w:type="spellEnd"/>
+        <w:t>Michel koolwaaij</w:t>
+      </w:r>
       <w:r>
         <w:t>.</w:t>
       </w:r>
@@ -1004,15 +1005,7 @@
         <w:jc w:val="both"/>
       </w:pPr>
       <w:r>
-        <w:t xml:space="preserve">In dit document wordt het ontwerp en de structuur van de </w:t>
-      </w:r>
-      <w:proofErr w:type="spellStart"/>
-      <w:r>
-        <w:t>Parola</w:t>
-      </w:r>
-      <w:proofErr w:type="spellEnd"/>
-      <w:r>
-        <w:t xml:space="preserve"> applicatie uitgebreid uiteengezet.</w:t>
+        <w:t>In dit document wordt het ontwerp en de structuur van de Parola applicatie uitgebreid uiteengezet.</w:t>
       </w:r>
       <w:r>
         <w:t xml:space="preserve"> </w:t>
@@ -1097,13 +1090,8 @@
             <w:tcW w:w="7274" w:type="dxa"/>
           </w:tcPr>
           <w:p>
-            <w:proofErr w:type="spellStart"/>
-            <w:r>
-              <w:t>Use</w:t>
-            </w:r>
-            <w:proofErr w:type="spellEnd"/>
-            <w:r>
-              <w:t xml:space="preserve"> Case</w:t>
+            <w:r>
+              <w:t>Use Case</w:t>
             </w:r>
           </w:p>
         </w:tc>
@@ -1125,15 +1113,7 @@
         <w:jc w:val="both"/>
       </w:pPr>
       <w:r>
-        <w:t xml:space="preserve">In dit diagram geeft een algemene schets van de architectuur van het systeem en zijn </w:t>
-      </w:r>
-      <w:proofErr w:type="spellStart"/>
-      <w:r>
-        <w:t>substemen</w:t>
-      </w:r>
-      <w:proofErr w:type="spellEnd"/>
-      <w:r>
-        <w:t>.</w:t>
+        <w:t>In dit diagram geeft een algemene schets van de architectuur van het systeem en zijn substemen.</w:t>
       </w:r>
     </w:p>
     <w:p>
@@ -1267,31 +1247,7 @@
         <w:t>In dit diagram geven w</w:t>
       </w:r>
       <w:r>
-        <w:t xml:space="preserve">e aan dat de </w:t>
-      </w:r>
-      <w:proofErr w:type="spellStart"/>
-      <w:r>
-        <w:t>parolaApp</w:t>
-      </w:r>
-      <w:proofErr w:type="spellEnd"/>
-      <w:r>
-        <w:t xml:space="preserve"> contact maakt met een database om data op te slaan. Maar omdat we voor deze opdracht geen database hoefde te maken hebben we gekozen om data te </w:t>
-      </w:r>
-      <w:proofErr w:type="spellStart"/>
-      <w:r>
-        <w:t>mocken</w:t>
-      </w:r>
-      <w:proofErr w:type="spellEnd"/>
-      <w:r>
-        <w:t xml:space="preserve"> in de </w:t>
-      </w:r>
-      <w:proofErr w:type="spellStart"/>
-      <w:r>
-        <w:t>parolaApp</w:t>
-      </w:r>
-      <w:proofErr w:type="spellEnd"/>
-      <w:r>
-        <w:t xml:space="preserve"> in plaats van in de database op te slaan en te vragen. </w:t>
+        <w:t xml:space="preserve">e aan dat de parolaApp contact maakt met een database om data op te slaan. Maar omdat we voor deze opdracht geen database hoefde te maken hebben we gekozen om data te mocken in de parolaApp in plaats van in de database op te slaan en te vragen. </w:t>
       </w:r>
     </w:p>
     <w:p/>
@@ -1301,26 +1257,13 @@
       </w:pPr>
       <w:bookmarkStart w:id="17" w:name="_Toc336244982"/>
       <w:r>
-        <w:t xml:space="preserve">Design Decisions related to </w:t>
-      </w:r>
-      <w:proofErr w:type="gramStart"/>
-      <w:r>
-        <w:t>deployment</w:t>
+        <w:t>Design Decisions related to deployment</w:t>
       </w:r>
       <w:bookmarkEnd w:id="17"/>
-      <w:proofErr w:type="gramEnd"/>
     </w:p>
     <w:p>
       <w:r>
-        <w:t xml:space="preserve">In dit </w:t>
-      </w:r>
-      <w:proofErr w:type="spellStart"/>
-      <w:r>
-        <w:t>deployment</w:t>
-      </w:r>
-      <w:proofErr w:type="spellEnd"/>
-      <w:r>
-        <w:t xml:space="preserve"> diagram zijn er drie c</w:t>
+        <w:t>In dit deployment diagram zijn er drie c</w:t>
       </w:r>
       <w:r>
         <w:t xml:space="preserve">omponenten die we voor deze casus niet hoeven te maken of implementeren. Dit geldt voor: </w:t>
@@ -1346,11 +1289,9 @@
           <w:numId w:val="2"/>
         </w:numPr>
       </w:pPr>
-      <w:proofErr w:type="spellStart"/>
       <w:r>
         <w:t>externalLibrary</w:t>
       </w:r>
-      <w:proofErr w:type="spellEnd"/>
     </w:p>
     <w:p>
       <w:pPr>
@@ -1360,11 +1301,9 @@
           <w:numId w:val="2"/>
         </w:numPr>
       </w:pPr>
-      <w:proofErr w:type="spellStart"/>
       <w:r>
         <w:t>paymentLibrary</w:t>
       </w:r>
-      <w:proofErr w:type="spellEnd"/>
     </w:p>
     <w:p>
       <w:r>
@@ -1377,23 +1316,7 @@
         <w:t xml:space="preserve"> dat we voor de data</w:t>
       </w:r>
       <w:r>
-        <w:t xml:space="preserve"> mogen mokken in een class. Bovendien staat ook dat de </w:t>
-      </w:r>
-      <w:proofErr w:type="spellStart"/>
-      <w:r>
-        <w:t>external</w:t>
-      </w:r>
-      <w:proofErr w:type="spellEnd"/>
-      <w:r>
-        <w:t xml:space="preserve"> </w:t>
-      </w:r>
-      <w:proofErr w:type="spellStart"/>
-      <w:r>
-        <w:t>libraries</w:t>
-      </w:r>
-      <w:proofErr w:type="spellEnd"/>
-      <w:r>
-        <w:t xml:space="preserve"> hoefde te implementeren. </w:t>
+        <w:t xml:space="preserve"> mogen mokken in een class. Bovendien staat ook dat de external libraries hoefde te implementeren. </w:t>
       </w:r>
     </w:p>
     <w:p>
@@ -1406,30 +1329,18 @@
         <w:rPr>
           <w:lang w:val="en-US"/>
         </w:rPr>
-        <w:t xml:space="preserve">Born: </w:t>
-      </w:r>
-      <w:r>
+        <w:t>Born: Case Study Parola OOSE-OOAD 2023-2024 P1.</w:t>
+      </w:r>
+    </w:p>
+    <w:p>
+      <w:pPr>
         <w:rPr>
           <w:lang w:val="en-US"/>
         </w:rPr>
-        <w:t>Case Study Parola OOSE-OOAD 2023-2024 P1</w:t>
-      </w:r>
-      <w:r>
-        <w:rPr>
-          <w:lang w:val="en-US"/>
-        </w:rPr>
-        <w:t>.</w:t>
-      </w:r>
+      </w:pPr>
     </w:p>
     <w:p>
       <w:pPr>
-        <w:rPr>
-          <w:lang w:val="en-US"/>
-        </w:rPr>
-      </w:pPr>
-    </w:p>
-    <w:p>
-      <w:pPr>
         <w:pStyle w:val="Heading2"/>
       </w:pPr>
       <w:bookmarkStart w:id="18" w:name="_Toc336244983"/>
@@ -1438,11 +1349,9 @@
         <w:t xml:space="preserve">Design </w:t>
       </w:r>
       <w:bookmarkEnd w:id="18"/>
-      <w:proofErr w:type="spellStart"/>
       <w:r>
         <w:t>ParolaApp</w:t>
       </w:r>
-      <w:proofErr w:type="spellEnd"/>
     </w:p>
     <w:p>
       <w:pPr>
@@ -1596,7 +1505,6 @@
                 <w:bCs/>
               </w:rPr>
             </w:pPr>
-            <w:proofErr w:type="spellStart"/>
             <w:r>
               <w:rPr>
                 <w:rFonts w:eastAsia="Times New Roman"/>
@@ -1605,7 +1513,6 @@
               </w:rPr>
               <w:t>Explanation</w:t>
             </w:r>
-            <w:proofErr w:type="spellEnd"/>
           </w:p>
         </w:tc>
       </w:tr>
@@ -1637,14 +1544,12 @@
                 <w:rFonts w:eastAsia="Times New Roman"/>
               </w:rPr>
             </w:pPr>
-            <w:proofErr w:type="spellStart"/>
             <w:r>
               <w:rPr>
                 <w:rFonts w:eastAsia="Times New Roman"/>
               </w:rPr>
               <w:t>ParolaController</w:t>
             </w:r>
-            <w:proofErr w:type="spellEnd"/>
           </w:p>
         </w:tc>
         <w:tc>
@@ -1773,14 +1678,12 @@
                 <w:rFonts w:eastAsia="Times New Roman"/>
               </w:rPr>
             </w:pPr>
-            <w:proofErr w:type="spellStart"/>
             <w:r>
               <w:rPr>
                 <w:rFonts w:eastAsia="Times New Roman"/>
               </w:rPr>
               <w:t>QuizService</w:t>
             </w:r>
-            <w:proofErr w:type="spellEnd"/>
           </w:p>
         </w:tc>
         <w:tc>
@@ -1842,14 +1745,12 @@
                 <w:rFonts w:eastAsia="Times New Roman"/>
               </w:rPr>
             </w:pPr>
-            <w:proofErr w:type="spellStart"/>
             <w:r>
               <w:rPr>
                 <w:rFonts w:eastAsia="Times New Roman"/>
               </w:rPr>
               <w:t>MagicWord</w:t>
             </w:r>
-            <w:proofErr w:type="spellEnd"/>
           </w:p>
         </w:tc>
         <w:tc>
@@ -1911,14 +1812,12 @@
                 <w:rFonts w:eastAsia="Times New Roman"/>
               </w:rPr>
             </w:pPr>
-            <w:proofErr w:type="spellStart"/>
             <w:r>
               <w:rPr>
                 <w:rFonts w:eastAsia="Times New Roman"/>
               </w:rPr>
               <w:t>Player</w:t>
             </w:r>
-            <w:proofErr w:type="spellEnd"/>
           </w:p>
         </w:tc>
         <w:tc>
@@ -1948,21 +1847,7 @@
               <w:rPr>
                 <w:rFonts w:eastAsia="Times New Roman"/>
               </w:rPr>
-              <w:t xml:space="preserve">Representeert een speler met basisinformatie zoals gebruikersnaam, wachtwoord, </w:t>
-            </w:r>
-            <w:proofErr w:type="spellStart"/>
-            <w:r>
-              <w:rPr>
-                <w:rFonts w:eastAsia="Times New Roman"/>
-              </w:rPr>
-              <w:t>credits</w:t>
-            </w:r>
-            <w:proofErr w:type="spellEnd"/>
-            <w:r>
-              <w:rPr>
-                <w:rFonts w:eastAsia="Times New Roman"/>
-              </w:rPr>
-              <w:t xml:space="preserve"> en score.</w:t>
+              <w:t>Representeert een speler met basisinformatie zoals gebruikersnaam, wachtwoord, credits en score.</w:t>
             </w:r>
           </w:p>
         </w:tc>
@@ -1994,14 +1879,12 @@
                 <w:rFonts w:eastAsia="Times New Roman"/>
               </w:rPr>
             </w:pPr>
-            <w:proofErr w:type="spellStart"/>
             <w:r>
               <w:rPr>
                 <w:rFonts w:eastAsia="Times New Roman"/>
               </w:rPr>
               <w:t>PlayerService</w:t>
             </w:r>
-            <w:proofErr w:type="spellEnd"/>
           </w:p>
         </w:tc>
         <w:tc>
@@ -2031,21 +1914,7 @@
               <w:rPr>
                 <w:rFonts w:eastAsia="Times New Roman"/>
               </w:rPr>
-              <w:t xml:space="preserve">Biedt diensten voor het beheer van spelers, zoals het controleren van bestaande namen, het ophalen en instellen van </w:t>
-            </w:r>
-            <w:proofErr w:type="spellStart"/>
-            <w:r>
-              <w:rPr>
-                <w:rFonts w:eastAsia="Times New Roman"/>
-              </w:rPr>
-              <w:t>credits</w:t>
-            </w:r>
-            <w:proofErr w:type="spellEnd"/>
-            <w:r>
-              <w:rPr>
-                <w:rFonts w:eastAsia="Times New Roman"/>
-              </w:rPr>
-              <w:t>, en het toevoegen van nieuwe spelers.</w:t>
+              <w:t>Biedt diensten voor het beheer van spelers, zoals het controleren van bestaande namen, het ophalen en instellen van credits, en het toevoegen van nieuwe spelers.</w:t>
             </w:r>
           </w:p>
         </w:tc>
@@ -2077,7 +1946,6 @@
                 <w:rFonts w:eastAsia="Times New Roman"/>
               </w:rPr>
             </w:pPr>
-            <w:proofErr w:type="spellStart"/>
             <w:r>
               <w:rPr>
                 <w:rFonts w:eastAsia="Times New Roman"/>
@@ -2085,7 +1953,6 @@
               <w:lastRenderedPageBreak/>
               <w:t>CreditsService</w:t>
             </w:r>
-            <w:proofErr w:type="spellEnd"/>
           </w:p>
         </w:tc>
         <w:tc>
@@ -2182,21 +2049,7 @@
               <w:rPr>
                 <w:rFonts w:eastAsia="Times New Roman"/>
               </w:rPr>
-              <w:t xml:space="preserve">Een entiteit die de details van een specifiek kredietpakket vertegenwoordigt, met informatie over het aantal </w:t>
-            </w:r>
-            <w:proofErr w:type="spellStart"/>
-            <w:r>
-              <w:rPr>
-                <w:rFonts w:eastAsia="Times New Roman"/>
-              </w:rPr>
-              <w:t>credits</w:t>
-            </w:r>
-            <w:proofErr w:type="spellEnd"/>
-            <w:r>
-              <w:rPr>
-                <w:rFonts w:eastAsia="Times New Roman"/>
-              </w:rPr>
-              <w:t xml:space="preserve"> en de prijs.</w:t>
+              <w:t>Een entiteit die de details van een specifiek kredietpakket vertegenwoordigt, met informatie over het aantal credits en de prijs.</w:t>
             </w:r>
           </w:p>
         </w:tc>
@@ -2228,14 +2081,12 @@
                 <w:rFonts w:eastAsia="Times New Roman"/>
               </w:rPr>
             </w:pPr>
-            <w:proofErr w:type="spellStart"/>
             <w:r>
               <w:rPr>
                 <w:rFonts w:eastAsia="Times New Roman"/>
               </w:rPr>
               <w:t>LanguageContext</w:t>
             </w:r>
-            <w:proofErr w:type="spellEnd"/>
           </w:p>
         </w:tc>
         <w:tc>
@@ -2309,7 +2160,6 @@
               </w:rPr>
               <w:t xml:space="preserve">- &amp; </w:t>
             </w:r>
-            <w:proofErr w:type="spellStart"/>
             <w:r>
               <w:rPr>
                 <w:rFonts w:eastAsia="Times New Roman"/>
@@ -2322,7 +2172,6 @@
               </w:rPr>
               <w:t>ILanguageStrategy</w:t>
             </w:r>
-            <w:proofErr w:type="spellEnd"/>
           </w:p>
         </w:tc>
         <w:tc>
@@ -2352,21 +2201,7 @@
               <w:rPr>
                 <w:rFonts w:eastAsia="Times New Roman"/>
               </w:rPr>
-              <w:t xml:space="preserve">Implementaties van de </w:t>
-            </w:r>
-            <w:proofErr w:type="spellStart"/>
-            <w:r>
-              <w:rPr>
-                <w:rFonts w:eastAsia="Times New Roman"/>
-              </w:rPr>
-              <w:t>ILanguageStrategy</w:t>
-            </w:r>
-            <w:proofErr w:type="spellEnd"/>
-            <w:r>
-              <w:rPr>
-                <w:rFonts w:eastAsia="Times New Roman"/>
-              </w:rPr>
-              <w:t xml:space="preserve"> interface. Ze bepalen hoe berichten worden opgehaald voor respectievelijk de Nederlandse en Engelse talen.</w:t>
+              <w:t>Implementaties van de ILanguageStrategy interface. Ze bepalen hoe berichten worden opgehaald voor respectievelijk de Nederlandse en Engelse talen.</w:t>
             </w:r>
           </w:p>
         </w:tc>
@@ -2465,14 +2300,12 @@
                 <w:rFonts w:eastAsia="Times New Roman"/>
               </w:rPr>
             </w:pPr>
-            <w:proofErr w:type="spellStart"/>
             <w:r>
               <w:rPr>
                 <w:rFonts w:eastAsia="Times New Roman"/>
               </w:rPr>
               <w:t>MagicLetters</w:t>
             </w:r>
-            <w:proofErr w:type="spellEnd"/>
           </w:p>
         </w:tc>
         <w:tc>
@@ -2534,14 +2367,12 @@
                 <w:rFonts w:eastAsia="Times New Roman"/>
               </w:rPr>
             </w:pPr>
-            <w:proofErr w:type="spellStart"/>
             <w:r>
               <w:rPr>
                 <w:rFonts w:eastAsia="Times New Roman"/>
               </w:rPr>
               <w:t>QuestionService</w:t>
             </w:r>
-            <w:proofErr w:type="spellEnd"/>
           </w:p>
         </w:tc>
         <w:tc>
@@ -2603,14 +2434,12 @@
                 <w:rFonts w:eastAsia="Times New Roman"/>
               </w:rPr>
             </w:pPr>
-            <w:proofErr w:type="spellStart"/>
             <w:r>
               <w:rPr>
                 <w:rFonts w:eastAsia="Times New Roman"/>
               </w:rPr>
               <w:t>ScoreContext</w:t>
             </w:r>
-            <w:proofErr w:type="spellEnd"/>
           </w:p>
         </w:tc>
         <w:tc>
@@ -2673,14 +2502,12 @@
                 <w:rFonts w:eastAsia="Times New Roman"/>
               </w:rPr>
             </w:pPr>
-            <w:proofErr w:type="spellStart"/>
             <w:r>
               <w:rPr>
                 <w:rFonts w:eastAsia="Times New Roman"/>
               </w:rPr>
               <w:t>ScoreStrategy</w:t>
             </w:r>
-            <w:proofErr w:type="spellEnd"/>
           </w:p>
         </w:tc>
         <w:tc>
@@ -2713,7 +2540,6 @@
               </w:rPr>
               <w:t xml:space="preserve">Een interface die de strategie definieert voor het berekenen van scores. Er zijn verschillende implementaties van deze strategie, zoals </w:t>
             </w:r>
-            <w:proofErr w:type="spellStart"/>
             <w:r>
               <w:rPr>
                 <w:b/>
@@ -2722,7 +2548,6 @@
               </w:rPr>
               <w:t>correctAnswersAndMagicWordStrategy</w:t>
             </w:r>
-            <w:proofErr w:type="spellEnd"/>
             <w:r>
               <w:rPr>
                 <w:lang w:val="nl-NL"/>
@@ -2759,14 +2584,12 @@
                 <w:rFonts w:eastAsia="Times New Roman"/>
               </w:rPr>
             </w:pPr>
-            <w:proofErr w:type="spellStart"/>
             <w:r>
               <w:rPr>
                 <w:rFonts w:eastAsia="Times New Roman"/>
               </w:rPr>
               <w:t>QuestionFactory</w:t>
             </w:r>
-            <w:proofErr w:type="spellEnd"/>
           </w:p>
         </w:tc>
         <w:tc>
@@ -2829,28 +2652,24 @@
                 <w:rFonts w:eastAsia="Times New Roman"/>
               </w:rPr>
             </w:pPr>
-            <w:proofErr w:type="spellStart"/>
             <w:r>
               <w:rPr>
                 <w:rFonts w:eastAsia="Times New Roman"/>
               </w:rPr>
               <w:t>MultipleChoiceQuestion</w:t>
             </w:r>
-            <w:proofErr w:type="spellEnd"/>
             <w:r>
               <w:rPr>
                 <w:rFonts w:eastAsia="Times New Roman"/>
               </w:rPr>
               <w:t xml:space="preserve"> &amp; </w:t>
             </w:r>
-            <w:proofErr w:type="spellStart"/>
             <w:r>
               <w:rPr>
                 <w:rFonts w:eastAsia="Times New Roman"/>
               </w:rPr>
               <w:t>OpenQuestion</w:t>
             </w:r>
-            <w:proofErr w:type="spellEnd"/>
           </w:p>
         </w:tc>
         <w:tc>
@@ -2883,7 +2702,6 @@
               </w:rPr>
               <w:t xml:space="preserve">Subklassen van </w:t>
             </w:r>
-            <w:proofErr w:type="spellStart"/>
             <w:r>
               <w:rPr>
                 <w:b/>
@@ -2894,7 +2712,6 @@
               </w:rPr>
               <w:t>IQuestion</w:t>
             </w:r>
-            <w:proofErr w:type="spellEnd"/>
             <w:r>
               <w:rPr>
                 <w:lang w:val="nl-NL"/>
@@ -2929,7 +2746,6 @@
     <w:p>
       <w:pPr>
         <w:rPr>
-          <w:rFonts w:hint="cs"/>
           <w:rtl/>
           <w:lang w:val="en-US" w:bidi="ar-SY"/>
         </w:rPr>
@@ -2962,14 +2778,9 @@
       <w:bookmarkStart w:id="20" w:name="_Toc336244987"/>
       <w:r>
         <w:lastRenderedPageBreak/>
-        <w:t>Design decisions made for the sub-</w:t>
-      </w:r>
-      <w:proofErr w:type="gramStart"/>
-      <w:r>
-        <w:t>system</w:t>
+        <w:t>Design decisions made for the sub-system</w:t>
       </w:r>
       <w:bookmarkEnd w:id="20"/>
-      <w:proofErr w:type="gramEnd"/>
     </w:p>
     <w:p>
       <w:pPr>
@@ -3020,19 +2831,13 @@
       </w:pPr>
       <w:bookmarkStart w:id="22" w:name="_Toc336244990"/>
       <w:r>
-        <w:t xml:space="preserve">Design decisions related to the </w:t>
-      </w:r>
-      <w:proofErr w:type="gramStart"/>
-      <w:r>
-        <w:t>database</w:t>
+        <w:t>Design decisions related to the database</w:t>
       </w:r>
       <w:bookmarkEnd w:id="22"/>
-      <w:proofErr w:type="gramEnd"/>
     </w:p>
     <w:p>
       <w:pPr>
         <w:rPr>
-          <w:rFonts w:hint="cs"/>
           <w:lang w:bidi="ar-SY"/>
         </w:rPr>
       </w:pPr>

</xml_diff>

<commit_message>
Added quizTime voor het brekenen van de score. Edited diagramen. worked on SDD
</commit_message>
<xml_diff>
--- a/SDD.docx
+++ b/SDD.docx
@@ -984,8 +984,13 @@
         <w:t xml:space="preserve"> Dit product wordt ontwikkeld voor opdrachtgever </w:t>
       </w:r>
       <w:r>
-        <w:t>Michel koolwaaij</w:t>
-      </w:r>
+        <w:t xml:space="preserve">Michel </w:t>
+      </w:r>
+      <w:proofErr w:type="spellStart"/>
+      <w:r>
+        <w:t>koolwaaij</w:t>
+      </w:r>
+      <w:proofErr w:type="spellEnd"/>
       <w:r>
         <w:t>.</w:t>
       </w:r>
@@ -1005,7 +1010,15 @@
         <w:jc w:val="both"/>
       </w:pPr>
       <w:r>
-        <w:t>In dit document wordt het ontwerp en de structuur van de Parola applicatie uitgebreid uiteengezet.</w:t>
+        <w:t xml:space="preserve">In dit document wordt het ontwerp en de structuur van de </w:t>
+      </w:r>
+      <w:proofErr w:type="spellStart"/>
+      <w:r>
+        <w:t>Parola</w:t>
+      </w:r>
+      <w:proofErr w:type="spellEnd"/>
+      <w:r>
+        <w:t xml:space="preserve"> applicatie uitgebreid uiteengezet.</w:t>
       </w:r>
       <w:r>
         <w:t xml:space="preserve"> </w:t>
@@ -1090,8 +1103,13 @@
             <w:tcW w:w="7274" w:type="dxa"/>
           </w:tcPr>
           <w:p>
-            <w:r>
-              <w:t>Use Case</w:t>
+            <w:proofErr w:type="spellStart"/>
+            <w:r>
+              <w:t>Use</w:t>
+            </w:r>
+            <w:proofErr w:type="spellEnd"/>
+            <w:r>
+              <w:t xml:space="preserve"> Case</w:t>
             </w:r>
           </w:p>
         </w:tc>
@@ -1113,7 +1131,15 @@
         <w:jc w:val="both"/>
       </w:pPr>
       <w:r>
-        <w:t>In dit diagram geeft een algemene schets van de architectuur van het systeem en zijn substemen.</w:t>
+        <w:t xml:space="preserve">In dit diagram geeft een algemene schets van de architectuur van het systeem en zijn </w:t>
+      </w:r>
+      <w:proofErr w:type="spellStart"/>
+      <w:r>
+        <w:t>substemen</w:t>
+      </w:r>
+      <w:proofErr w:type="spellEnd"/>
+      <w:r>
+        <w:t>.</w:t>
       </w:r>
     </w:p>
     <w:p>
@@ -1200,10 +1226,10 @@
           <w14:ligatures w14:val="standardContextual"/>
         </w:rPr>
         <w:drawing>
-          <wp:inline distT="0" distB="0" distL="0" distR="0" wp14:anchorId="38EEC42E" wp14:editId="790B0F60">
-            <wp:extent cx="5943600" cy="3291840"/>
-            <wp:effectExtent l="0" t="0" r="0" b="3810"/>
-            <wp:docPr id="197557439" name="Picture 1" descr="A screenshot of a computer&#10;&#10;Description automatically generated"/>
+          <wp:inline distT="0" distB="0" distL="0" distR="0" wp14:anchorId="38EEC42E" wp14:editId="304EBE5A">
+            <wp:extent cx="5943600" cy="3045986"/>
+            <wp:effectExtent l="0" t="0" r="0" b="2540"/>
+            <wp:docPr id="197557439" name="Picture 1"/>
             <wp:cNvGraphicFramePr>
               <a:graphicFrameLocks xmlns:a="http://schemas.openxmlformats.org/drawingml/2006/main" noChangeAspect="1"/>
             </wp:cNvGraphicFramePr>
@@ -1211,7 +1237,7 @@
               <a:graphicData uri="http://schemas.openxmlformats.org/drawingml/2006/picture">
                 <pic:pic xmlns:pic="http://schemas.openxmlformats.org/drawingml/2006/picture">
                   <pic:nvPicPr>
-                    <pic:cNvPr id="197557439" name="Picture 1" descr="A screenshot of a computer&#10;&#10;Description automatically generated"/>
+                    <pic:cNvPr id="197557439" name="Picture 1"/>
                     <pic:cNvPicPr/>
                   </pic:nvPicPr>
                   <pic:blipFill>
@@ -1229,7 +1255,7 @@
                   <pic:spPr>
                     <a:xfrm>
                       <a:off x="0" y="0"/>
-                      <a:ext cx="5943600" cy="3291840"/>
+                      <a:ext cx="5943600" cy="3045986"/>
                     </a:xfrm>
                     <a:prstGeom prst="rect">
                       <a:avLst/>
@@ -1247,23 +1273,94 @@
         <w:t>In dit diagram geven w</w:t>
       </w:r>
       <w:r>
-        <w:t xml:space="preserve">e aan dat de parolaApp contact maakt met een database om data op te slaan. Maar omdat we voor deze opdracht geen database hoefde te maken hebben we gekozen om data te mocken in de parolaApp in plaats van in de database op te slaan en te vragen. </w:t>
-      </w:r>
-    </w:p>
-    <w:p/>
-    <w:p>
-      <w:pPr>
-        <w:pStyle w:val="Heading3"/>
-      </w:pPr>
-      <w:bookmarkStart w:id="17" w:name="_Toc336244982"/>
-      <w:r>
-        <w:t>Design Decisions related to deployment</w:t>
-      </w:r>
-      <w:bookmarkEnd w:id="17"/>
+        <w:t xml:space="preserve">e aan dat de </w:t>
+      </w:r>
+      <w:proofErr w:type="spellStart"/>
+      <w:r>
+        <w:t>parolaApp</w:t>
+      </w:r>
+      <w:proofErr w:type="spellEnd"/>
+      <w:r>
+        <w:t xml:space="preserve"> contact maakt met een database om data op te slaan. Maar omdat we voor deze opdracht geen database hoefde te maken hebben we gekozen om data te </w:t>
+      </w:r>
+      <w:proofErr w:type="spellStart"/>
+      <w:r>
+        <w:t>mocken</w:t>
+      </w:r>
+      <w:proofErr w:type="spellEnd"/>
+      <w:r>
+        <w:t xml:space="preserve"> in de </w:t>
+      </w:r>
+      <w:proofErr w:type="spellStart"/>
+      <w:r>
+        <w:t>parolaApp</w:t>
+      </w:r>
+      <w:proofErr w:type="spellEnd"/>
+      <w:r>
+        <w:t xml:space="preserve"> in plaats van in de database op te slaan en te vragen. </w:t>
+      </w:r>
     </w:p>
     <w:p>
       <w:r>
-        <w:t>In dit deployment diagram zijn er drie c</w:t>
+        <w:t xml:space="preserve">Dit geldt ook voor de </w:t>
+      </w:r>
+      <w:proofErr w:type="spellStart"/>
+      <w:r>
+        <w:t>external</w:t>
+      </w:r>
+      <w:proofErr w:type="spellEnd"/>
+      <w:r>
+        <w:t xml:space="preserve"> </w:t>
+      </w:r>
+      <w:proofErr w:type="gramStart"/>
+      <w:r>
+        <w:t>web services</w:t>
+      </w:r>
+      <w:proofErr w:type="gramEnd"/>
+      <w:r>
+        <w:t xml:space="preserve"> </w:t>
+      </w:r>
+      <w:r>
+        <w:t xml:space="preserve">zoals </w:t>
+      </w:r>
+      <w:proofErr w:type="spellStart"/>
+      <w:r>
+        <w:t>paym</w:t>
+      </w:r>
+      <w:r>
+        <w:t>ent</w:t>
+      </w:r>
+      <w:proofErr w:type="spellEnd"/>
+      <w:r>
+        <w:t xml:space="preserve"> server.  </w:t>
+      </w:r>
+    </w:p>
+    <w:p>
+      <w:pPr>
+        <w:pStyle w:val="Heading3"/>
+      </w:pPr>
+      <w:bookmarkStart w:id="17" w:name="_Toc336244982"/>
+      <w:r>
+        <w:t xml:space="preserve">Design Decisions related to </w:t>
+      </w:r>
+      <w:proofErr w:type="gramStart"/>
+      <w:r>
+        <w:t>deployment</w:t>
+      </w:r>
+      <w:bookmarkEnd w:id="17"/>
+      <w:proofErr w:type="gramEnd"/>
+    </w:p>
+    <w:p>
+      <w:r>
+        <w:t xml:space="preserve">In dit </w:t>
+      </w:r>
+      <w:proofErr w:type="spellStart"/>
+      <w:r>
+        <w:t>deployment</w:t>
+      </w:r>
+      <w:proofErr w:type="spellEnd"/>
+      <w:r>
+        <w:t xml:space="preserve"> diagram zijn er drie c</w:t>
       </w:r>
       <w:r>
         <w:t xml:space="preserve">omponenten die we voor deze casus niet hoeven te maken of implementeren. Dit geldt voor: </w:t>
@@ -1289,9 +1386,11 @@
           <w:numId w:val="2"/>
         </w:numPr>
       </w:pPr>
+      <w:proofErr w:type="spellStart"/>
       <w:r>
         <w:t>externalLibrary</w:t>
       </w:r>
+      <w:proofErr w:type="spellEnd"/>
     </w:p>
     <w:p>
       <w:pPr>
@@ -1301,9 +1400,11 @@
           <w:numId w:val="2"/>
         </w:numPr>
       </w:pPr>
+      <w:proofErr w:type="spellStart"/>
       <w:r>
         <w:t>paymentLibrary</w:t>
       </w:r>
+      <w:proofErr w:type="spellEnd"/>
     </w:p>
     <w:p>
       <w:r>
@@ -1316,7 +1417,23 @@
         <w:t xml:space="preserve"> dat we voor de data</w:t>
       </w:r>
       <w:r>
-        <w:t xml:space="preserve"> mogen mokken in een class. Bovendien staat ook dat de external libraries hoefde te implementeren. </w:t>
+        <w:t xml:space="preserve"> mogen mokken in een class. Bovendien staat ook dat de </w:t>
+      </w:r>
+      <w:proofErr w:type="spellStart"/>
+      <w:r>
+        <w:t>external</w:t>
+      </w:r>
+      <w:proofErr w:type="spellEnd"/>
+      <w:r>
+        <w:t xml:space="preserve"> </w:t>
+      </w:r>
+      <w:proofErr w:type="spellStart"/>
+      <w:r>
+        <w:t>libraries</w:t>
+      </w:r>
+      <w:proofErr w:type="spellEnd"/>
+      <w:r>
+        <w:t xml:space="preserve"> hoefde te implementeren. </w:t>
       </w:r>
     </w:p>
     <w:p>
@@ -1349,9 +1466,11 @@
         <w:t xml:space="preserve">Design </w:t>
       </w:r>
       <w:bookmarkEnd w:id="18"/>
+      <w:proofErr w:type="spellStart"/>
       <w:r>
         <w:t>ParolaApp</w:t>
       </w:r>
+      <w:proofErr w:type="spellEnd"/>
     </w:p>
     <w:p>
       <w:pPr>
@@ -1375,10 +1494,10 @@
           <w14:ligatures w14:val="standardContextual"/>
         </w:rPr>
         <w:drawing>
-          <wp:inline distT="0" distB="0" distL="0" distR="0" wp14:anchorId="39E8AB21" wp14:editId="421B0D70">
-            <wp:extent cx="6436074" cy="2771775"/>
-            <wp:effectExtent l="0" t="0" r="3175" b="0"/>
-            <wp:docPr id="1311653950" name="Picture 2" descr="A diagram of a computer code&#10;&#10;Description automatically generated with medium confidence"/>
+          <wp:inline distT="0" distB="0" distL="0" distR="0" wp14:anchorId="39E8AB21" wp14:editId="2FA010B8">
+            <wp:extent cx="6419850" cy="3347616"/>
+            <wp:effectExtent l="0" t="0" r="0" b="5715"/>
+            <wp:docPr id="1311653950" name="Picture 2"/>
             <wp:cNvGraphicFramePr>
               <a:graphicFrameLocks xmlns:a="http://schemas.openxmlformats.org/drawingml/2006/main" noChangeAspect="1"/>
             </wp:cNvGraphicFramePr>
@@ -1386,7 +1505,7 @@
               <a:graphicData uri="http://schemas.openxmlformats.org/drawingml/2006/picture">
                 <pic:pic xmlns:pic="http://schemas.openxmlformats.org/drawingml/2006/picture">
                   <pic:nvPicPr>
-                    <pic:cNvPr id="1311653950" name="Picture 2" descr="A diagram of a computer code&#10;&#10;Description automatically generated with medium confidence"/>
+                    <pic:cNvPr id="1311653950" name="Picture 2"/>
                     <pic:cNvPicPr/>
                   </pic:nvPicPr>
                   <pic:blipFill>
@@ -1404,7 +1523,7 @@
                   <pic:spPr>
                     <a:xfrm>
                       <a:off x="0" y="0"/>
-                      <a:ext cx="6438827" cy="2772961"/>
+                      <a:ext cx="6437529" cy="3356834"/>
                     </a:xfrm>
                     <a:prstGeom prst="rect">
                       <a:avLst/>
@@ -1416,13 +1535,6 @@
           </wp:inline>
         </w:drawing>
       </w:r>
-    </w:p>
-    <w:p>
-      <w:pPr>
-        <w:rPr>
-          <w:lang w:val="en-US" w:bidi="ar-SY"/>
-        </w:rPr>
-      </w:pPr>
     </w:p>
     <w:tbl>
       <w:tblPr>
@@ -1505,6 +1617,7 @@
                 <w:bCs/>
               </w:rPr>
             </w:pPr>
+            <w:proofErr w:type="spellStart"/>
             <w:r>
               <w:rPr>
                 <w:rFonts w:eastAsia="Times New Roman"/>
@@ -1513,6 +1626,7 @@
               </w:rPr>
               <w:t>Explanation</w:t>
             </w:r>
+            <w:proofErr w:type="spellEnd"/>
           </w:p>
         </w:tc>
       </w:tr>
@@ -1544,12 +1658,14 @@
                 <w:rFonts w:eastAsia="Times New Roman"/>
               </w:rPr>
             </w:pPr>
+            <w:proofErr w:type="spellStart"/>
             <w:r>
               <w:rPr>
                 <w:rFonts w:eastAsia="Times New Roman"/>
               </w:rPr>
               <w:t>ParolaController</w:t>
             </w:r>
+            <w:proofErr w:type="spellEnd"/>
           </w:p>
         </w:tc>
         <w:tc>
@@ -1678,12 +1794,14 @@
                 <w:rFonts w:eastAsia="Times New Roman"/>
               </w:rPr>
             </w:pPr>
-            <w:r>
-              <w:rPr>
-                <w:rFonts w:eastAsia="Times New Roman"/>
-              </w:rPr>
-              <w:t>QuizService</w:t>
-            </w:r>
+            <w:proofErr w:type="spellStart"/>
+            <w:r>
+              <w:rPr>
+                <w:rFonts w:eastAsia="Times New Roman"/>
+              </w:rPr>
+              <w:t>QuizTimer</w:t>
+            </w:r>
+            <w:proofErr w:type="spellEnd"/>
           </w:p>
         </w:tc>
         <w:tc>
@@ -1713,7 +1831,19 @@
               <w:rPr>
                 <w:rFonts w:eastAsia="Times New Roman"/>
               </w:rPr>
-              <w:t>Biedt diensten voor het beheren van de quiz, zoals het starten van een nieuwe quiz, het ophalen van de volgende vraag en het verwerken van antwoorden.</w:t>
+              <w:t xml:space="preserve">Houd de start- en </w:t>
+            </w:r>
+            <w:r>
+              <w:rPr>
+                <w:rFonts w:eastAsia="Times New Roman"/>
+              </w:rPr>
+              <w:t>eindtijd</w:t>
+            </w:r>
+            <w:r>
+              <w:rPr>
+                <w:rFonts w:eastAsia="Times New Roman"/>
+              </w:rPr>
+              <w:t xml:space="preserve"> van de quiz. </w:t>
             </w:r>
           </w:p>
         </w:tc>
@@ -1745,12 +1875,14 @@
                 <w:rFonts w:eastAsia="Times New Roman"/>
               </w:rPr>
             </w:pPr>
-            <w:r>
-              <w:rPr>
-                <w:rFonts w:eastAsia="Times New Roman"/>
-              </w:rPr>
-              <w:t>MagicWord</w:t>
-            </w:r>
+            <w:proofErr w:type="spellStart"/>
+            <w:r>
+              <w:rPr>
+                <w:rFonts w:eastAsia="Times New Roman"/>
+              </w:rPr>
+              <w:t>QuizService</w:t>
+            </w:r>
+            <w:proofErr w:type="spellEnd"/>
           </w:p>
         </w:tc>
         <w:tc>
@@ -1780,7 +1912,7 @@
               <w:rPr>
                 <w:rFonts w:eastAsia="Times New Roman"/>
               </w:rPr>
-              <w:t>Een entiteit die een verzameling magische letters bevat en functies biedt om te controleren of een woord enkel uit deze letters bestaat.</w:t>
+              <w:t>Biedt diensten voor het beheren van de quiz, zoals het starten van een nieuwe quiz, het ophalen van de volgende vraag en het verwerken van antwoorden.</w:t>
             </w:r>
           </w:p>
         </w:tc>
@@ -1812,12 +1944,14 @@
                 <w:rFonts w:eastAsia="Times New Roman"/>
               </w:rPr>
             </w:pPr>
-            <w:r>
-              <w:rPr>
-                <w:rFonts w:eastAsia="Times New Roman"/>
-              </w:rPr>
-              <w:t>Player</w:t>
-            </w:r>
+            <w:proofErr w:type="spellStart"/>
+            <w:r>
+              <w:rPr>
+                <w:rFonts w:eastAsia="Times New Roman"/>
+              </w:rPr>
+              <w:t>MagicWord</w:t>
+            </w:r>
+            <w:proofErr w:type="spellEnd"/>
           </w:p>
         </w:tc>
         <w:tc>
@@ -1847,7 +1981,7 @@
               <w:rPr>
                 <w:rFonts w:eastAsia="Times New Roman"/>
               </w:rPr>
-              <w:t>Representeert een speler met basisinformatie zoals gebruikersnaam, wachtwoord, credits en score.</w:t>
+              <w:t>Een entiteit die een verzameling magische letters bevat en functies biedt om te controleren of een woord enkel uit deze letters bestaat.</w:t>
             </w:r>
           </w:p>
         </w:tc>
@@ -1879,12 +2013,14 @@
                 <w:rFonts w:eastAsia="Times New Roman"/>
               </w:rPr>
             </w:pPr>
-            <w:r>
-              <w:rPr>
-                <w:rFonts w:eastAsia="Times New Roman"/>
-              </w:rPr>
-              <w:t>PlayerService</w:t>
-            </w:r>
+            <w:proofErr w:type="spellStart"/>
+            <w:r>
+              <w:rPr>
+                <w:rFonts w:eastAsia="Times New Roman"/>
+              </w:rPr>
+              <w:t>Player</w:t>
+            </w:r>
+            <w:proofErr w:type="spellEnd"/>
           </w:p>
         </w:tc>
         <w:tc>
@@ -1914,7 +2050,21 @@
               <w:rPr>
                 <w:rFonts w:eastAsia="Times New Roman"/>
               </w:rPr>
-              <w:t>Biedt diensten voor het beheer van spelers, zoals het controleren van bestaande namen, het ophalen en instellen van credits, en het toevoegen van nieuwe spelers.</w:t>
+              <w:t xml:space="preserve">Representeert een speler met basisinformatie zoals gebruikersnaam, wachtwoord, </w:t>
+            </w:r>
+            <w:proofErr w:type="spellStart"/>
+            <w:r>
+              <w:rPr>
+                <w:rFonts w:eastAsia="Times New Roman"/>
+              </w:rPr>
+              <w:t>credits</w:t>
+            </w:r>
+            <w:proofErr w:type="spellEnd"/>
+            <w:r>
+              <w:rPr>
+                <w:rFonts w:eastAsia="Times New Roman"/>
+              </w:rPr>
+              <w:t xml:space="preserve"> en score.</w:t>
             </w:r>
           </w:p>
         </w:tc>
@@ -1946,13 +2096,15 @@
                 <w:rFonts w:eastAsia="Times New Roman"/>
               </w:rPr>
             </w:pPr>
+            <w:proofErr w:type="spellStart"/>
             <w:r>
               <w:rPr>
                 <w:rFonts w:eastAsia="Times New Roman"/>
               </w:rPr>
               <w:lastRenderedPageBreak/>
-              <w:t>CreditsService</w:t>
-            </w:r>
+              <w:t>PlayerService</w:t>
+            </w:r>
+            <w:proofErr w:type="spellEnd"/>
           </w:p>
         </w:tc>
         <w:tc>
@@ -1982,7 +2134,21 @@
               <w:rPr>
                 <w:rFonts w:eastAsia="Times New Roman"/>
               </w:rPr>
-              <w:t>Beheert de verschillende kredietpakketten en biedt functionaliteit voor het ophalen van kredietinformatie en het aankopen van kredieten.</w:t>
+              <w:t xml:space="preserve">Biedt diensten voor het beheer van spelers, zoals het controleren van bestaande namen, het ophalen en instellen van </w:t>
+            </w:r>
+            <w:proofErr w:type="spellStart"/>
+            <w:r>
+              <w:rPr>
+                <w:rFonts w:eastAsia="Times New Roman"/>
+              </w:rPr>
+              <w:t>credits</w:t>
+            </w:r>
+            <w:proofErr w:type="spellEnd"/>
+            <w:r>
+              <w:rPr>
+                <w:rFonts w:eastAsia="Times New Roman"/>
+              </w:rPr>
+              <w:t>, en het toevoegen van nieuwe spelers.</w:t>
             </w:r>
           </w:p>
         </w:tc>
@@ -2014,12 +2180,14 @@
                 <w:rFonts w:eastAsia="Times New Roman"/>
               </w:rPr>
             </w:pPr>
-            <w:r>
-              <w:rPr>
-                <w:rFonts w:eastAsia="Times New Roman"/>
-              </w:rPr>
-              <w:t>Credit</w:t>
-            </w:r>
+            <w:proofErr w:type="spellStart"/>
+            <w:r>
+              <w:rPr>
+                <w:rFonts w:eastAsia="Times New Roman"/>
+              </w:rPr>
+              <w:t>CreditsService</w:t>
+            </w:r>
+            <w:proofErr w:type="spellEnd"/>
           </w:p>
         </w:tc>
         <w:tc>
@@ -2049,7 +2217,7 @@
               <w:rPr>
                 <w:rFonts w:eastAsia="Times New Roman"/>
               </w:rPr>
-              <w:t>Een entiteit die de details van een specifiek kredietpakket vertegenwoordigt, met informatie over het aantal credits en de prijs.</w:t>
+              <w:t>Beheert de verschillende kredietpakketten en biedt functionaliteit voor het ophalen van kredietinformatie en het aankopen van kredieten.</w:t>
             </w:r>
           </w:p>
         </w:tc>
@@ -2085,7 +2253,7 @@
               <w:rPr>
                 <w:rFonts w:eastAsia="Times New Roman"/>
               </w:rPr>
-              <w:t>LanguageContext</w:t>
+              <w:t>Credit</w:t>
             </w:r>
           </w:p>
         </w:tc>
@@ -2116,7 +2284,21 @@
               <w:rPr>
                 <w:rFonts w:eastAsia="Times New Roman"/>
               </w:rPr>
-              <w:t>Context voor de taalstrategie. Het stelt gebruikers in staat om een bepaalde taalstrategie in te stellen en berichten in die taal op te halen.</w:t>
+              <w:t xml:space="preserve">Een entiteit die de details van een specifiek kredietpakket vertegenwoordigt, met informatie over het aantal </w:t>
+            </w:r>
+            <w:proofErr w:type="spellStart"/>
+            <w:r>
+              <w:rPr>
+                <w:rFonts w:eastAsia="Times New Roman"/>
+              </w:rPr>
+              <w:t>credits</w:t>
+            </w:r>
+            <w:proofErr w:type="spellEnd"/>
+            <w:r>
+              <w:rPr>
+                <w:rFonts w:eastAsia="Times New Roman"/>
+              </w:rPr>
+              <w:t xml:space="preserve"> en de prijs.</w:t>
             </w:r>
           </w:p>
         </w:tc>
@@ -2148,30 +2330,14 @@
                 <w:rFonts w:eastAsia="Times New Roman"/>
               </w:rPr>
             </w:pPr>
-            <w:r>
-              <w:rPr>
-                <w:rFonts w:eastAsia="Times New Roman"/>
-              </w:rPr>
-              <w:t>Dutch</w:t>
-            </w:r>
-            <w:r>
-              <w:rPr>
-                <w:rFonts w:eastAsia="Times New Roman"/>
-              </w:rPr>
-              <w:t xml:space="preserve">- &amp; </w:t>
-            </w:r>
-            <w:r>
-              <w:rPr>
-                <w:rFonts w:eastAsia="Times New Roman"/>
-              </w:rPr>
-              <w:t>English</w:t>
-            </w:r>
-            <w:r>
-              <w:rPr>
-                <w:rFonts w:eastAsia="Times New Roman"/>
-              </w:rPr>
-              <w:t>ILanguageStrategy</w:t>
-            </w:r>
+            <w:proofErr w:type="spellStart"/>
+            <w:r>
+              <w:rPr>
+                <w:rFonts w:eastAsia="Times New Roman"/>
+              </w:rPr>
+              <w:t>LanguageContext</w:t>
+            </w:r>
+            <w:proofErr w:type="spellEnd"/>
           </w:p>
         </w:tc>
         <w:tc>
@@ -2201,7 +2367,7 @@
               <w:rPr>
                 <w:rFonts w:eastAsia="Times New Roman"/>
               </w:rPr>
-              <w:t>Implementaties van de ILanguageStrategy interface. Ze bepalen hoe berichten worden opgehaald voor respectievelijk de Nederlandse en Engelse talen.</w:t>
+              <w:t>Context voor de taalstrategie. Het stelt gebruikers in staat om een bepaalde taalstrategie in te stellen en berichten in die taal op te halen.</w:t>
             </w:r>
           </w:p>
         </w:tc>
@@ -2237,8 +2403,28 @@
               <w:rPr>
                 <w:rFonts w:eastAsia="Times New Roman"/>
               </w:rPr>
-              <w:t>Dashboard</w:t>
-            </w:r>
+              <w:t>Dutch</w:t>
+            </w:r>
+            <w:r>
+              <w:rPr>
+                <w:rFonts w:eastAsia="Times New Roman"/>
+              </w:rPr>
+              <w:t xml:space="preserve">- &amp; </w:t>
+            </w:r>
+            <w:proofErr w:type="spellStart"/>
+            <w:r>
+              <w:rPr>
+                <w:rFonts w:eastAsia="Times New Roman"/>
+              </w:rPr>
+              <w:t>English</w:t>
+            </w:r>
+            <w:r>
+              <w:rPr>
+                <w:rFonts w:eastAsia="Times New Roman"/>
+              </w:rPr>
+              <w:t>ILanguageStrategy</w:t>
+            </w:r>
+            <w:proofErr w:type="spellEnd"/>
           </w:p>
         </w:tc>
         <w:tc>
@@ -2268,7 +2454,21 @@
               <w:rPr>
                 <w:rFonts w:eastAsia="Times New Roman"/>
               </w:rPr>
-              <w:t>Representeert het dashboard waar gebruikers alle vragen kunnen zien en nieuwe vragen kunnen toevoegen</w:t>
+              <w:t xml:space="preserve">Implementaties van de </w:t>
+            </w:r>
+            <w:proofErr w:type="spellStart"/>
+            <w:r>
+              <w:rPr>
+                <w:rFonts w:eastAsia="Times New Roman"/>
+              </w:rPr>
+              <w:t>ILanguageStrategy</w:t>
+            </w:r>
+            <w:proofErr w:type="spellEnd"/>
+            <w:r>
+              <w:rPr>
+                <w:rFonts w:eastAsia="Times New Roman"/>
+              </w:rPr>
+              <w:t xml:space="preserve"> interface. Ze bepalen hoe berichten worden opgehaald voor respectievelijk de Nederlandse en Engelse talen.</w:t>
             </w:r>
           </w:p>
         </w:tc>
@@ -2304,7 +2504,7 @@
               <w:rPr>
                 <w:rFonts w:eastAsia="Times New Roman"/>
               </w:rPr>
-              <w:t>MagicLetters</w:t>
+              <w:t>Dashboard</w:t>
             </w:r>
           </w:p>
         </w:tc>
@@ -2335,7 +2535,7 @@
               <w:rPr>
                 <w:rFonts w:eastAsia="Times New Roman"/>
               </w:rPr>
-              <w:t>Bevat een verzameling magische woorden en biedt methoden voor het beheren en ophalen van deze woorden.</w:t>
+              <w:t>Representeert het dashboard waar gebruikers alle vragen kunnen zien en nieuwe vragen kunnen toevoegen</w:t>
             </w:r>
           </w:p>
         </w:tc>
@@ -2367,12 +2567,14 @@
                 <w:rFonts w:eastAsia="Times New Roman"/>
               </w:rPr>
             </w:pPr>
-            <w:r>
-              <w:rPr>
-                <w:rFonts w:eastAsia="Times New Roman"/>
-              </w:rPr>
-              <w:t>QuestionService</w:t>
-            </w:r>
+            <w:proofErr w:type="spellStart"/>
+            <w:r>
+              <w:rPr>
+                <w:rFonts w:eastAsia="Times New Roman"/>
+              </w:rPr>
+              <w:t>MagicLetters</w:t>
+            </w:r>
+            <w:proofErr w:type="spellEnd"/>
           </w:p>
         </w:tc>
         <w:tc>
@@ -2402,7 +2604,7 @@
               <w:rPr>
                 <w:rFonts w:eastAsia="Times New Roman"/>
               </w:rPr>
-              <w:t>Biedt diensten met betrekking tot vragen, zoals het ophalen van vragen, het toevoegen van nieuwe vragen en het instellen van de letter voor elke vraag.</w:t>
+              <w:t>Bevat een verzameling magische woorden en biedt methoden voor het beheren en ophalen van deze woorden.</w:t>
             </w:r>
           </w:p>
         </w:tc>
@@ -2434,12 +2636,14 @@
                 <w:rFonts w:eastAsia="Times New Roman"/>
               </w:rPr>
             </w:pPr>
-            <w:r>
-              <w:rPr>
-                <w:rFonts w:eastAsia="Times New Roman"/>
-              </w:rPr>
-              <w:t>ScoreContext</w:t>
-            </w:r>
+            <w:proofErr w:type="spellStart"/>
+            <w:r>
+              <w:rPr>
+                <w:rFonts w:eastAsia="Times New Roman"/>
+              </w:rPr>
+              <w:t>QuestionService</w:t>
+            </w:r>
+            <w:proofErr w:type="spellEnd"/>
           </w:p>
         </w:tc>
         <w:tc>
@@ -2461,16 +2665,15 @@
           </w:tcPr>
           <w:p>
             <w:pPr>
-              <w:pStyle w:val="NormalWeb"/>
-              <w:rPr>
-                <w:lang w:val="nl-NL"/>
+              <w:rPr>
+                <w:rFonts w:eastAsia="Times New Roman"/>
               </w:rPr>
             </w:pPr>
             <w:r>
               <w:rPr>
-                <w:lang w:val="nl-NL"/>
-              </w:rPr>
-              <w:t>Context voor de strategie voor scoreberekening. Het gebruikt de geïmplementeerde scorestrategie om de score te berekenen.</w:t>
+                <w:rFonts w:eastAsia="Times New Roman"/>
+              </w:rPr>
+              <w:t>Biedt diensten met betrekking tot vragen, zoals het ophalen van vragen, het toevoegen van nieuwe vragen en het instellen van de letter voor elke vraag.</w:t>
             </w:r>
           </w:p>
         </w:tc>
@@ -2502,12 +2705,14 @@
                 <w:rFonts w:eastAsia="Times New Roman"/>
               </w:rPr>
             </w:pPr>
-            <w:r>
-              <w:rPr>
-                <w:rFonts w:eastAsia="Times New Roman"/>
-              </w:rPr>
-              <w:t>ScoreStrategy</w:t>
-            </w:r>
+            <w:proofErr w:type="spellStart"/>
+            <w:r>
+              <w:rPr>
+                <w:rFonts w:eastAsia="Times New Roman"/>
+              </w:rPr>
+              <w:t>ScoreContext</w:t>
+            </w:r>
+            <w:proofErr w:type="spellEnd"/>
           </w:p>
         </w:tc>
         <w:tc>
@@ -2538,21 +2743,7 @@
               <w:rPr>
                 <w:lang w:val="nl-NL"/>
               </w:rPr>
-              <w:t xml:space="preserve">Een interface die de strategie definieert voor het berekenen van scores. Er zijn verschillende implementaties van deze strategie, zoals </w:t>
-            </w:r>
-            <w:r>
-              <w:rPr>
-                <w:b/>
-                <w:bCs/>
-                <w:lang w:val="nl-NL"/>
-              </w:rPr>
-              <w:t>correctAnswersAndMagicWordStrategy</w:t>
-            </w:r>
-            <w:r>
-              <w:rPr>
-                <w:lang w:val="nl-NL"/>
-              </w:rPr>
-              <w:t>.</w:t>
+              <w:t>Context voor de strategie voor scoreberekening. Het gebruikt de geïmplementeerde scorestrategie om de score te berekenen.</w:t>
             </w:r>
           </w:p>
         </w:tc>
@@ -2584,12 +2775,14 @@
                 <w:rFonts w:eastAsia="Times New Roman"/>
               </w:rPr>
             </w:pPr>
-            <w:r>
-              <w:rPr>
-                <w:rFonts w:eastAsia="Times New Roman"/>
-              </w:rPr>
-              <w:t>QuestionFactory</w:t>
-            </w:r>
+            <w:proofErr w:type="spellStart"/>
+            <w:r>
+              <w:rPr>
+                <w:rFonts w:eastAsia="Times New Roman"/>
+              </w:rPr>
+              <w:t>ScoreStrategy</w:t>
+            </w:r>
+            <w:proofErr w:type="spellEnd"/>
           </w:p>
         </w:tc>
         <w:tc>
@@ -2620,7 +2813,23 @@
               <w:rPr>
                 <w:lang w:val="nl-NL"/>
               </w:rPr>
-              <w:t>Een fabriek die verantwoordelijk is voor het aanmaken van verschillende soorten vragen, zoals meerkeuzevragen en open vragen.</w:t>
+              <w:t xml:space="preserve">Een interface die de strategie definieert voor het berekenen van scores. Er zijn verschillende implementaties van deze strategie, zoals </w:t>
+            </w:r>
+            <w:proofErr w:type="spellStart"/>
+            <w:r>
+              <w:rPr>
+                <w:b/>
+                <w:bCs/>
+                <w:lang w:val="nl-NL"/>
+              </w:rPr>
+              <w:t>correctAnswersAndMagicWordStrategy</w:t>
+            </w:r>
+            <w:proofErr w:type="spellEnd"/>
+            <w:r>
+              <w:rPr>
+                <w:lang w:val="nl-NL"/>
+              </w:rPr>
+              <w:t>.</w:t>
             </w:r>
           </w:p>
         </w:tc>
@@ -2652,24 +2861,14 @@
                 <w:rFonts w:eastAsia="Times New Roman"/>
               </w:rPr>
             </w:pPr>
-            <w:r>
-              <w:rPr>
-                <w:rFonts w:eastAsia="Times New Roman"/>
-              </w:rPr>
-              <w:t>MultipleChoiceQuestion</w:t>
-            </w:r>
-            <w:r>
-              <w:rPr>
-                <w:rFonts w:eastAsia="Times New Roman"/>
-              </w:rPr>
-              <w:t xml:space="preserve"> &amp; </w:t>
-            </w:r>
-            <w:r>
-              <w:rPr>
-                <w:rFonts w:eastAsia="Times New Roman"/>
-              </w:rPr>
-              <w:t>OpenQuestion</w:t>
-            </w:r>
+            <w:proofErr w:type="spellStart"/>
+            <w:r>
+              <w:rPr>
+                <w:rFonts w:eastAsia="Times New Roman"/>
+              </w:rPr>
+              <w:t>QuestionFactory</w:t>
+            </w:r>
+            <w:proofErr w:type="spellEnd"/>
           </w:p>
         </w:tc>
         <w:tc>
@@ -2700,8 +2899,93 @@
               <w:rPr>
                 <w:lang w:val="nl-NL"/>
               </w:rPr>
+              <w:t>Een fabriek die verantwoordelijk is voor het aanmaken van verschillende soorten vragen, zoals meerkeuzevragen en open vragen.</w:t>
+            </w:r>
+          </w:p>
+        </w:tc>
+      </w:tr>
+      <w:tr>
+        <w:trPr>
+          <w:cantSplit/>
+        </w:trPr>
+        <w:tc>
+          <w:tcPr>
+            <w:tcW w:w="1834" w:type="pct"/>
+            <w:tcBorders>
+              <w:top w:val="single" w:sz="6" w:space="0" w:color="auto"/>
+              <w:left w:val="single" w:sz="6" w:space="0" w:color="auto"/>
+              <w:bottom w:val="single" w:sz="6" w:space="0" w:color="auto"/>
+              <w:right w:val="single" w:sz="6" w:space="0" w:color="auto"/>
+            </w:tcBorders>
+            <w:tcMar>
+              <w:top w:w="75" w:type="dxa"/>
+              <w:left w:w="75" w:type="dxa"/>
+              <w:bottom w:w="75" w:type="dxa"/>
+              <w:right w:w="75" w:type="dxa"/>
+            </w:tcMar>
+            <w:vAlign w:val="center"/>
+          </w:tcPr>
+          <w:p>
+            <w:pPr>
+              <w:rPr>
+                <w:rFonts w:eastAsia="Times New Roman"/>
+              </w:rPr>
+            </w:pPr>
+            <w:proofErr w:type="spellStart"/>
+            <w:r>
+              <w:rPr>
+                <w:rFonts w:eastAsia="Times New Roman"/>
+              </w:rPr>
+              <w:t>MultipleChoiceQuestion</w:t>
+            </w:r>
+            <w:proofErr w:type="spellEnd"/>
+            <w:r>
+              <w:rPr>
+                <w:rFonts w:eastAsia="Times New Roman"/>
+              </w:rPr>
+              <w:t xml:space="preserve"> &amp; </w:t>
+            </w:r>
+            <w:proofErr w:type="spellStart"/>
+            <w:r>
+              <w:rPr>
+                <w:rFonts w:eastAsia="Times New Roman"/>
+              </w:rPr>
+              <w:t>OpenQuestion</w:t>
+            </w:r>
+            <w:proofErr w:type="spellEnd"/>
+          </w:p>
+        </w:tc>
+        <w:tc>
+          <w:tcPr>
+            <w:tcW w:w="3166" w:type="pct"/>
+            <w:tcBorders>
+              <w:top w:val="single" w:sz="6" w:space="0" w:color="auto"/>
+              <w:left w:val="single" w:sz="6" w:space="0" w:color="auto"/>
+              <w:bottom w:val="single" w:sz="6" w:space="0" w:color="auto"/>
+              <w:right w:val="single" w:sz="6" w:space="0" w:color="auto"/>
+            </w:tcBorders>
+            <w:tcMar>
+              <w:top w:w="75" w:type="dxa"/>
+              <w:left w:w="75" w:type="dxa"/>
+              <w:bottom w:w="75" w:type="dxa"/>
+              <w:right w:w="75" w:type="dxa"/>
+            </w:tcMar>
+            <w:vAlign w:val="center"/>
+          </w:tcPr>
+          <w:p>
+            <w:pPr>
+              <w:pStyle w:val="NormalWeb"/>
+              <w:rPr>
+                <w:lang w:val="nl-NL"/>
+              </w:rPr>
+            </w:pPr>
+            <w:r>
+              <w:rPr>
+                <w:lang w:val="nl-NL"/>
+              </w:rPr>
               <w:t xml:space="preserve">Subklassen van </w:t>
             </w:r>
+            <w:proofErr w:type="spellStart"/>
             <w:r>
               <w:rPr>
                 <w:b/>
@@ -2712,6 +2996,7 @@
               </w:rPr>
               <w:t>IQuestion</w:t>
             </w:r>
+            <w:proofErr w:type="spellEnd"/>
             <w:r>
               <w:rPr>
                 <w:lang w:val="nl-NL"/>
@@ -2731,25 +3016,846 @@
     </w:p>
     <w:p>
       <w:pPr>
-        <w:pStyle w:val="Heading3"/>
-        <w:rPr>
-          <w:lang w:bidi="ar-SY"/>
-        </w:rPr>
-      </w:pPr>
-      <w:r>
-        <w:rPr>
-          <w:lang w:bidi="ar-SY"/>
-        </w:rPr>
-        <w:t>Sequence Diagrams</w:t>
-      </w:r>
+        <w:rPr>
+          <w:lang w:bidi="ar-SY"/>
+        </w:rPr>
+      </w:pPr>
     </w:p>
     <w:p>
       <w:pPr>
         <w:rPr>
+          <w:lang w:bidi="ar-SY"/>
+        </w:rPr>
+      </w:pPr>
+    </w:p>
+    <w:p>
+      <w:pPr>
+        <w:pStyle w:val="Heading3"/>
+        <w:rPr>
+          <w:lang w:bidi="ar-SY"/>
+        </w:rPr>
+      </w:pPr>
+      <w:r>
+        <w:rPr>
+          <w:lang w:bidi="ar-SY"/>
+        </w:rPr>
+        <w:t>Sequence Diagrams</w:t>
+      </w:r>
+    </w:p>
+    <w:p>
+      <w:pPr>
+        <w:pStyle w:val="Heading4"/>
+        <w:rPr>
+          <w:lang w:val="nl-NL" w:bidi="ar-SY"/>
+        </w:rPr>
+      </w:pPr>
+      <w:r>
+        <w:rPr>
+          <w:lang w:val="nl-NL" w:bidi="ar-SY"/>
+        </w:rPr>
+        <w:t xml:space="preserve">Register een nieuwe </w:t>
+      </w:r>
+      <w:r>
+        <w:rPr>
+          <w:lang w:val="nl-NL" w:bidi="ar-SY"/>
+        </w:rPr>
+        <w:t>speler.</w:t>
+      </w:r>
+      <w:r>
+        <w:rPr>
+          <w:lang w:val="nl-NL" w:bidi="ar-SY"/>
+        </w:rPr>
+        <w:t xml:space="preserve"> </w:t>
+      </w:r>
+    </w:p>
+    <w:p>
+      <w:pPr>
+        <w:rPr>
+          <w:lang w:bidi="ar-SY"/>
+        </w:rPr>
+      </w:pPr>
+      <w:r>
+        <w:rPr>
+          <w:lang w:bidi="ar-SY"/>
+        </w:rPr>
+        <w:t xml:space="preserve">Deze </w:t>
+      </w:r>
+      <w:proofErr w:type="spellStart"/>
+      <w:r>
+        <w:rPr>
+          <w:lang w:bidi="ar-SY"/>
+        </w:rPr>
+        <w:t>s</w:t>
+      </w:r>
+      <w:r>
+        <w:rPr>
+          <w:lang w:bidi="ar-SY"/>
+        </w:rPr>
+        <w:t>equence</w:t>
+      </w:r>
+      <w:proofErr w:type="spellEnd"/>
+      <w:r>
+        <w:rPr>
+          <w:lang w:bidi="ar-SY"/>
+        </w:rPr>
+        <w:t xml:space="preserve"> diagram geeft </w:t>
+      </w:r>
+      <w:r>
+        <w:rPr>
+          <w:lang w:bidi="ar-SY"/>
+        </w:rPr>
+        <w:t xml:space="preserve">de flow hoe een speler kan registeren </w:t>
+      </w:r>
+      <w:r>
+        <w:rPr>
+          <w:lang w:bidi="ar-SY"/>
+        </w:rPr>
+        <w:t xml:space="preserve">om een quiz te kunnen spelen. </w:t>
+      </w:r>
+      <w:r>
+        <w:rPr>
+          <w:lang w:bidi="ar-SY"/>
+        </w:rPr>
+        <w:br/>
+        <w:t xml:space="preserve">Zoals </w:t>
+      </w:r>
+      <w:r>
+        <w:rPr>
+          <w:lang w:bidi="ar-SY"/>
+        </w:rPr>
+        <w:t>in de opdracht beschrijving aan gegeven</w:t>
+      </w:r>
+      <w:r>
+        <w:rPr>
+          <w:lang w:bidi="ar-SY"/>
+        </w:rPr>
+        <w:t xml:space="preserve">. Elke nieuwe speler krijgt 1000 </w:t>
+      </w:r>
+      <w:proofErr w:type="spellStart"/>
+      <w:r>
+        <w:rPr>
+          <w:lang w:bidi="ar-SY"/>
+        </w:rPr>
+        <w:t>credit</w:t>
+      </w:r>
+      <w:r>
+        <w:rPr>
+          <w:lang w:bidi="ar-SY"/>
+        </w:rPr>
+        <w:t>s</w:t>
+      </w:r>
+      <w:proofErr w:type="spellEnd"/>
+      <w:r>
+        <w:rPr>
+          <w:lang w:bidi="ar-SY"/>
+        </w:rPr>
+        <w:t xml:space="preserve"> bij het maken van de nieuw account. Dat wordt </w:t>
+      </w:r>
+      <w:proofErr w:type="gramStart"/>
+      <w:r>
+        <w:rPr>
+          <w:lang w:bidi="ar-SY"/>
+        </w:rPr>
+        <w:t>mee gegeven</w:t>
+      </w:r>
+      <w:proofErr w:type="gramEnd"/>
+      <w:r>
+        <w:rPr>
+          <w:lang w:bidi="ar-SY"/>
+        </w:rPr>
+        <w:t xml:space="preserve"> in de methode </w:t>
+      </w:r>
+      <w:proofErr w:type="spellStart"/>
+      <w:r>
+        <w:rPr>
+          <w:lang w:bidi="ar-SY"/>
+        </w:rPr>
+        <w:t>AddSpeler</w:t>
+      </w:r>
+      <w:proofErr w:type="spellEnd"/>
+      <w:r>
+        <w:rPr>
+          <w:lang w:bidi="ar-SY"/>
+        </w:rPr>
+        <w:t xml:space="preserve"> met </w:t>
+      </w:r>
+      <w:r>
+        <w:rPr>
+          <w:lang w:bidi="ar-SY"/>
+        </w:rPr>
+        <w:t xml:space="preserve">de parameter </w:t>
+      </w:r>
+      <w:r>
+        <w:rPr>
+          <w:lang w:bidi="ar-SY"/>
+        </w:rPr>
+        <w:t>DEFAULTAMOUNTCREDITS</w:t>
+      </w:r>
+    </w:p>
+    <w:p>
+      <w:pPr>
+        <w:rPr>
+          <w:lang w:val="en-US" w:bidi="ar-SY"/>
+        </w:rPr>
+      </w:pPr>
+      <w:r>
+        <w:rPr>
+          <w:noProof/>
+          <w:lang w:val="en-US" w:bidi="ar-SY"/>
+        </w:rPr>
+        <w:drawing>
+          <wp:inline distT="0" distB="0" distL="0" distR="0" wp14:anchorId="5942068E" wp14:editId="77D07B76">
+            <wp:extent cx="5934075" cy="2419350"/>
+            <wp:effectExtent l="0" t="0" r="9525" b="0"/>
+            <wp:docPr id="1032837513" name="Picture 1"/>
+            <wp:cNvGraphicFramePr>
+              <a:graphicFrameLocks xmlns:a="http://schemas.openxmlformats.org/drawingml/2006/main" noChangeAspect="1"/>
+            </wp:cNvGraphicFramePr>
+            <a:graphic xmlns:a="http://schemas.openxmlformats.org/drawingml/2006/main">
+              <a:graphicData uri="http://schemas.openxmlformats.org/drawingml/2006/picture">
+                <pic:pic xmlns:pic="http://schemas.openxmlformats.org/drawingml/2006/picture">
+                  <pic:nvPicPr>
+                    <pic:cNvPr id="0" name="Picture 1"/>
+                    <pic:cNvPicPr>
+                      <a:picLocks noChangeAspect="1" noChangeArrowheads="1"/>
+                    </pic:cNvPicPr>
+                  </pic:nvPicPr>
+                  <pic:blipFill>
+                    <a:blip r:embed="rId8" cstate="print">
+                      <a:extLst>
+                        <a:ext uri="{28A0092B-C50C-407E-A947-70E740481C1C}">
+                          <a14:useLocalDpi xmlns:a14="http://schemas.microsoft.com/office/drawing/2010/main" val="0"/>
+                        </a:ext>
+                      </a:extLst>
+                    </a:blip>
+                    <a:srcRect/>
+                    <a:stretch>
+                      <a:fillRect/>
+                    </a:stretch>
+                  </pic:blipFill>
+                  <pic:spPr bwMode="auto">
+                    <a:xfrm>
+                      <a:off x="0" y="0"/>
+                      <a:ext cx="5934075" cy="2419350"/>
+                    </a:xfrm>
+                    <a:prstGeom prst="rect">
+                      <a:avLst/>
+                    </a:prstGeom>
+                    <a:noFill/>
+                    <a:ln>
+                      <a:noFill/>
+                    </a:ln>
+                  </pic:spPr>
+                </pic:pic>
+              </a:graphicData>
+            </a:graphic>
+          </wp:inline>
+        </w:drawing>
+      </w:r>
+    </w:p>
+    <w:p>
+      <w:pPr>
+        <w:pStyle w:val="Heading4"/>
+        <w:rPr>
+          <w:lang w:bidi="ar-SY"/>
+        </w:rPr>
+      </w:pPr>
+      <w:r>
+        <w:rPr>
+          <w:lang w:bidi="ar-SY"/>
+        </w:rPr>
+        <w:t>Strat quiz</w:t>
+      </w:r>
+    </w:p>
+    <w:p>
+      <w:pPr>
+        <w:rPr>
+          <w:lang w:bidi="ar-SY"/>
+        </w:rPr>
+      </w:pPr>
+      <w:r>
+        <w:rPr>
+          <w:lang w:bidi="ar-SY"/>
+        </w:rPr>
+        <w:t xml:space="preserve">Deze </w:t>
+      </w:r>
+      <w:proofErr w:type="spellStart"/>
+      <w:r>
+        <w:rPr>
+          <w:lang w:bidi="ar-SY"/>
+        </w:rPr>
+        <w:t>sequence</w:t>
+      </w:r>
+      <w:proofErr w:type="spellEnd"/>
+      <w:r>
+        <w:rPr>
+          <w:lang w:bidi="ar-SY"/>
+        </w:rPr>
+        <w:t xml:space="preserve"> diagram geeft de flow van hoe de speler een quiz kan st</w:t>
+      </w:r>
+      <w:r>
+        <w:rPr>
+          <w:lang w:bidi="ar-SY"/>
+        </w:rPr>
+        <w:t>arten. Er wordt eerste gecheckt of de speler geno</w:t>
+      </w:r>
+      <w:r>
+        <w:rPr>
+          <w:lang w:bidi="ar-SY"/>
+        </w:rPr>
+        <w:t xml:space="preserve">eg </w:t>
+      </w:r>
+      <w:proofErr w:type="spellStart"/>
+      <w:r>
+        <w:rPr>
+          <w:lang w:bidi="ar-SY"/>
+        </w:rPr>
+        <w:t>credits</w:t>
+      </w:r>
+      <w:proofErr w:type="spellEnd"/>
+      <w:r>
+        <w:rPr>
+          <w:lang w:bidi="ar-SY"/>
+        </w:rPr>
+        <w:t xml:space="preserve"> heeft om te kunnen spelen. Vervolgens wordt een object quiz gemaakt met </w:t>
+      </w:r>
+      <w:r>
+        <w:rPr>
+          <w:lang w:bidi="ar-SY"/>
+        </w:rPr>
+        <w:t xml:space="preserve">een aantal vragen daarna wordt </w:t>
+      </w:r>
+      <w:r>
+        <w:rPr>
+          <w:lang w:bidi="ar-SY"/>
+        </w:rPr>
+        <w:t xml:space="preserve">een object gemaakt </w:t>
+      </w:r>
+      <w:proofErr w:type="spellStart"/>
+      <w:r>
+        <w:rPr>
+          <w:lang w:bidi="ar-SY"/>
+        </w:rPr>
+        <w:t>magicLetters</w:t>
+      </w:r>
+      <w:proofErr w:type="spellEnd"/>
+      <w:r>
+        <w:rPr>
+          <w:lang w:bidi="ar-SY"/>
+        </w:rPr>
+        <w:t xml:space="preserve"> </w:t>
+      </w:r>
+      <w:r>
+        <w:rPr>
+          <w:lang w:bidi="ar-SY"/>
+        </w:rPr>
+        <w:t>die een list van karakters bevat</w:t>
+      </w:r>
+      <w:r>
+        <w:rPr>
+          <w:lang w:bidi="ar-SY"/>
+        </w:rPr>
+        <w:t xml:space="preserve"> voor elke vraag van de quiz.</w:t>
+      </w:r>
+    </w:p>
+    <w:p>
+      <w:pPr>
+        <w:rPr>
+          <w:lang w:val="en-US" w:bidi="ar-SY"/>
+        </w:rPr>
+      </w:pPr>
+      <w:r>
+        <w:rPr>
+          <w:noProof/>
+          <w:lang w:val="en-US" w:bidi="ar-SY"/>
+        </w:rPr>
+        <w:drawing>
+          <wp:inline distT="0" distB="0" distL="0" distR="0" wp14:anchorId="10350100" wp14:editId="247DCC52">
+            <wp:extent cx="5904871" cy="2257425"/>
+            <wp:effectExtent l="0" t="0" r="635" b="0"/>
+            <wp:docPr id="1925638825" name="Picture 3"/>
+            <wp:cNvGraphicFramePr>
+              <a:graphicFrameLocks xmlns:a="http://schemas.openxmlformats.org/drawingml/2006/main" noChangeAspect="1"/>
+            </wp:cNvGraphicFramePr>
+            <a:graphic xmlns:a="http://schemas.openxmlformats.org/drawingml/2006/main">
+              <a:graphicData uri="http://schemas.openxmlformats.org/drawingml/2006/picture">
+                <pic:pic xmlns:pic="http://schemas.openxmlformats.org/drawingml/2006/picture">
+                  <pic:nvPicPr>
+                    <pic:cNvPr id="1925638825" name="Picture 3"/>
+                    <pic:cNvPicPr>
+                      <a:picLocks noChangeAspect="1" noChangeArrowheads="1"/>
+                    </pic:cNvPicPr>
+                  </pic:nvPicPr>
+                  <pic:blipFill>
+                    <a:blip r:embed="rId9" cstate="print">
+                      <a:extLst>
+                        <a:ext uri="{28A0092B-C50C-407E-A947-70E740481C1C}">
+                          <a14:useLocalDpi xmlns:a14="http://schemas.microsoft.com/office/drawing/2010/main" val="0"/>
+                        </a:ext>
+                      </a:extLst>
+                    </a:blip>
+                    <a:stretch>
+                      <a:fillRect/>
+                    </a:stretch>
+                  </pic:blipFill>
+                  <pic:spPr bwMode="auto">
+                    <a:xfrm>
+                      <a:off x="0" y="0"/>
+                      <a:ext cx="5942033" cy="2271632"/>
+                    </a:xfrm>
+                    <a:prstGeom prst="rect">
+                      <a:avLst/>
+                    </a:prstGeom>
+                    <a:noFill/>
+                    <a:ln>
+                      <a:noFill/>
+                    </a:ln>
+                  </pic:spPr>
+                </pic:pic>
+              </a:graphicData>
+            </a:graphic>
+          </wp:inline>
+        </w:drawing>
+      </w:r>
+    </w:p>
+    <w:p>
+      <w:pPr>
+        <w:pStyle w:val="Heading4"/>
+        <w:rPr>
+          <w:lang w:bidi="ar-SY"/>
+        </w:rPr>
+      </w:pPr>
+      <w:r>
+        <w:rPr>
+          <w:lang w:bidi="ar-SY"/>
+        </w:rPr>
+        <w:lastRenderedPageBreak/>
+        <w:t>Answer question</w:t>
+      </w:r>
+      <w:r>
+        <w:rPr>
+          <w:lang w:bidi="ar-SY"/>
+        </w:rPr>
+        <w:t>/</w:t>
+      </w:r>
+    </w:p>
+    <w:p>
+      <w:pPr>
+        <w:rPr>
+          <w:lang w:bidi="ar-SY"/>
+        </w:rPr>
+      </w:pPr>
+      <w:r>
+        <w:rPr>
+          <w:lang w:bidi="ar-SY"/>
+        </w:rPr>
+        <w:t xml:space="preserve">Deze </w:t>
+      </w:r>
+      <w:proofErr w:type="spellStart"/>
+      <w:r>
+        <w:rPr>
+          <w:lang w:bidi="ar-SY"/>
+        </w:rPr>
+        <w:t>sequence</w:t>
+      </w:r>
+      <w:proofErr w:type="spellEnd"/>
+      <w:r>
+        <w:rPr>
+          <w:lang w:bidi="ar-SY"/>
+        </w:rPr>
+        <w:t xml:space="preserve"> diagram geeft d</w:t>
+      </w:r>
+      <w:r>
+        <w:rPr>
+          <w:lang w:bidi="ar-SY"/>
+        </w:rPr>
+        <w:t xml:space="preserve">e flow van hoe het systeem </w:t>
+      </w:r>
+      <w:r>
+        <w:rPr>
+          <w:lang w:bidi="ar-SY"/>
+        </w:rPr>
+        <w:t xml:space="preserve">het antwoord van de speler wordt behandeld. </w:t>
+      </w:r>
+    </w:p>
+    <w:p>
+      <w:pPr>
+        <w:rPr>
+          <w:lang w:val="en-US" w:bidi="ar-SY"/>
+        </w:rPr>
+      </w:pPr>
+      <w:r>
+        <w:rPr>
+          <w:noProof/>
+          <w:lang w:val="en-US" w:bidi="ar-SY"/>
+        </w:rPr>
+        <w:drawing>
+          <wp:inline distT="0" distB="0" distL="0" distR="0" wp14:anchorId="5040187C" wp14:editId="4E00EBFE">
+            <wp:extent cx="5934075" cy="1762125"/>
+            <wp:effectExtent l="0" t="0" r="9525" b="9525"/>
+            <wp:docPr id="123202050" name="Picture 4"/>
+            <wp:cNvGraphicFramePr>
+              <a:graphicFrameLocks xmlns:a="http://schemas.openxmlformats.org/drawingml/2006/main" noChangeAspect="1"/>
+            </wp:cNvGraphicFramePr>
+            <a:graphic xmlns:a="http://schemas.openxmlformats.org/drawingml/2006/main">
+              <a:graphicData uri="http://schemas.openxmlformats.org/drawingml/2006/picture">
+                <pic:pic xmlns:pic="http://schemas.openxmlformats.org/drawingml/2006/picture">
+                  <pic:nvPicPr>
+                    <pic:cNvPr id="0" name="Picture 4"/>
+                    <pic:cNvPicPr>
+                      <a:picLocks noChangeAspect="1" noChangeArrowheads="1"/>
+                    </pic:cNvPicPr>
+                  </pic:nvPicPr>
+                  <pic:blipFill>
+                    <a:blip r:embed="rId10" cstate="print">
+                      <a:extLst>
+                        <a:ext uri="{28A0092B-C50C-407E-A947-70E740481C1C}">
+                          <a14:useLocalDpi xmlns:a14="http://schemas.microsoft.com/office/drawing/2010/main" val="0"/>
+                        </a:ext>
+                      </a:extLst>
+                    </a:blip>
+                    <a:srcRect/>
+                    <a:stretch>
+                      <a:fillRect/>
+                    </a:stretch>
+                  </pic:blipFill>
+                  <pic:spPr bwMode="auto">
+                    <a:xfrm>
+                      <a:off x="0" y="0"/>
+                      <a:ext cx="5934075" cy="1762125"/>
+                    </a:xfrm>
+                    <a:prstGeom prst="rect">
+                      <a:avLst/>
+                    </a:prstGeom>
+                    <a:noFill/>
+                    <a:ln>
+                      <a:noFill/>
+                    </a:ln>
+                  </pic:spPr>
+                </pic:pic>
+              </a:graphicData>
+            </a:graphic>
+          </wp:inline>
+        </w:drawing>
+      </w:r>
+    </w:p>
+    <w:p>
+      <w:pPr>
+        <w:pStyle w:val="Heading4"/>
+        <w:rPr>
+          <w:lang w:bidi="ar-SY"/>
+        </w:rPr>
+      </w:pPr>
+      <w:r>
+        <w:rPr>
+          <w:lang w:bidi="ar-SY"/>
+        </w:rPr>
+        <w:t>Calculate score.</w:t>
+      </w:r>
+    </w:p>
+    <w:p>
+      <w:pPr>
+        <w:rPr>
+          <w:lang w:bidi="ar-SY"/>
+        </w:rPr>
+      </w:pPr>
+      <w:r>
+        <w:rPr>
+          <w:lang w:bidi="ar-SY"/>
+        </w:rPr>
+        <w:t xml:space="preserve">Deze </w:t>
+      </w:r>
+      <w:proofErr w:type="spellStart"/>
+      <w:r>
+        <w:rPr>
+          <w:lang w:bidi="ar-SY"/>
+        </w:rPr>
+        <w:t>s</w:t>
+      </w:r>
+      <w:r>
+        <w:rPr>
+          <w:lang w:bidi="ar-SY"/>
+        </w:rPr>
+        <w:t>equence</w:t>
+      </w:r>
+      <w:proofErr w:type="spellEnd"/>
+      <w:r>
+        <w:rPr>
+          <w:lang w:bidi="ar-SY"/>
+        </w:rPr>
+        <w:t xml:space="preserve"> diagram geeft d</w:t>
+      </w:r>
+      <w:r>
+        <w:rPr>
+          <w:lang w:bidi="ar-SY"/>
+        </w:rPr>
+        <w:t xml:space="preserve">e flow van hoe het systeem </w:t>
+      </w:r>
+      <w:r>
+        <w:rPr>
+          <w:lang w:bidi="ar-SY"/>
+        </w:rPr>
+        <w:t>de score gaat bereken van de speler.</w:t>
+      </w:r>
+    </w:p>
+    <w:p>
+      <w:pPr>
+        <w:rPr>
+          <w:lang w:val="en-US" w:bidi="ar-SY"/>
+        </w:rPr>
+      </w:pPr>
+      <w:r>
+        <w:rPr>
+          <w:noProof/>
+          <w:lang w:val="en-US" w:bidi="ar-SY"/>
+        </w:rPr>
+        <w:drawing>
+          <wp:inline distT="0" distB="0" distL="0" distR="0" wp14:anchorId="324FD097" wp14:editId="4C6F1010">
+            <wp:extent cx="5934075" cy="2256346"/>
+            <wp:effectExtent l="0" t="0" r="0" b="0"/>
+            <wp:docPr id="816497865" name="Picture 5"/>
+            <wp:cNvGraphicFramePr>
+              <a:graphicFrameLocks xmlns:a="http://schemas.openxmlformats.org/drawingml/2006/main" noChangeAspect="1"/>
+            </wp:cNvGraphicFramePr>
+            <a:graphic xmlns:a="http://schemas.openxmlformats.org/drawingml/2006/main">
+              <a:graphicData uri="http://schemas.openxmlformats.org/drawingml/2006/picture">
+                <pic:pic xmlns:pic="http://schemas.openxmlformats.org/drawingml/2006/picture">
+                  <pic:nvPicPr>
+                    <pic:cNvPr id="816497865" name="Picture 5"/>
+                    <pic:cNvPicPr>
+                      <a:picLocks noChangeAspect="1" noChangeArrowheads="1"/>
+                    </pic:cNvPicPr>
+                  </pic:nvPicPr>
+                  <pic:blipFill>
+                    <a:blip r:embed="rId11" cstate="print">
+                      <a:extLst>
+                        <a:ext uri="{28A0092B-C50C-407E-A947-70E740481C1C}">
+                          <a14:useLocalDpi xmlns:a14="http://schemas.microsoft.com/office/drawing/2010/main" val="0"/>
+                        </a:ext>
+                      </a:extLst>
+                    </a:blip>
+                    <a:stretch>
+                      <a:fillRect/>
+                    </a:stretch>
+                  </pic:blipFill>
+                  <pic:spPr bwMode="auto">
+                    <a:xfrm>
+                      <a:off x="0" y="0"/>
+                      <a:ext cx="5934075" cy="2256346"/>
+                    </a:xfrm>
+                    <a:prstGeom prst="rect">
+                      <a:avLst/>
+                    </a:prstGeom>
+                    <a:noFill/>
+                    <a:ln>
+                      <a:noFill/>
+                    </a:ln>
+                  </pic:spPr>
+                </pic:pic>
+              </a:graphicData>
+            </a:graphic>
+          </wp:inline>
+        </w:drawing>
+      </w:r>
+    </w:p>
+    <w:p>
+      <w:pPr>
+        <w:rPr>
+          <w:lang w:val="en-US" w:bidi="ar-SY"/>
+        </w:rPr>
+      </w:pPr>
+    </w:p>
+    <w:p>
+      <w:pPr>
+        <w:rPr>
+          <w:lang w:val="en-US" w:bidi="ar-SY"/>
+        </w:rPr>
+      </w:pPr>
+    </w:p>
+    <w:p>
+      <w:pPr>
+        <w:rPr>
+          <w:lang w:val="en-US" w:bidi="ar-SY"/>
+        </w:rPr>
+      </w:pPr>
+    </w:p>
+    <w:p>
+      <w:pPr>
+        <w:rPr>
+          <w:lang w:val="en-US" w:bidi="ar-SY"/>
+        </w:rPr>
+      </w:pPr>
+    </w:p>
+    <w:p>
+      <w:pPr>
+        <w:rPr>
+          <w:lang w:val="en-US" w:bidi="ar-SY"/>
+        </w:rPr>
+      </w:pPr>
+    </w:p>
+    <w:p>
+      <w:pPr>
+        <w:rPr>
+          <w:lang w:val="en-US" w:bidi="ar-SY"/>
+        </w:rPr>
+      </w:pPr>
+    </w:p>
+    <w:p>
+      <w:pPr>
+        <w:rPr>
+          <w:lang w:val="en-US" w:bidi="ar-SY"/>
+        </w:rPr>
+      </w:pPr>
+    </w:p>
+    <w:p>
+      <w:pPr>
+        <w:rPr>
+          <w:lang w:val="en-US" w:bidi="ar-SY"/>
+        </w:rPr>
+      </w:pPr>
+    </w:p>
+    <w:p>
+      <w:pPr>
+        <w:rPr>
+          <w:lang w:val="en-US" w:bidi="ar-SY"/>
+        </w:rPr>
+      </w:pPr>
+    </w:p>
+    <w:p>
+      <w:pPr>
+        <w:pStyle w:val="Heading4"/>
+        <w:rPr>
+          <w:lang w:bidi="ar-SY"/>
+        </w:rPr>
+      </w:pPr>
+      <w:r>
+        <w:rPr>
+          <w:lang w:bidi="ar-SY"/>
+        </w:rPr>
+        <w:lastRenderedPageBreak/>
+        <w:t>purchase credits</w:t>
+      </w:r>
+    </w:p>
+    <w:p>
+      <w:pPr>
+        <w:rPr>
+          <w:lang w:bidi="ar-SY"/>
+        </w:rPr>
+      </w:pPr>
+      <w:r>
+        <w:rPr>
+          <w:lang w:bidi="ar-SY"/>
+        </w:rPr>
+        <w:t xml:space="preserve">Deze </w:t>
+      </w:r>
+      <w:proofErr w:type="spellStart"/>
+      <w:r>
+        <w:rPr>
+          <w:lang w:bidi="ar-SY"/>
+        </w:rPr>
+        <w:t>sequence</w:t>
+      </w:r>
+      <w:proofErr w:type="spellEnd"/>
+      <w:r>
+        <w:rPr>
+          <w:lang w:bidi="ar-SY"/>
+        </w:rPr>
+        <w:t xml:space="preserve"> diagram geeft d</w:t>
+      </w:r>
+      <w:r>
+        <w:rPr>
+          <w:lang w:bidi="ar-SY"/>
+        </w:rPr>
+        <w:t xml:space="preserve">e flow van hoe </w:t>
+      </w:r>
+      <w:r>
+        <w:rPr>
+          <w:lang w:bidi="ar-SY"/>
+        </w:rPr>
+        <w:t xml:space="preserve">de speler </w:t>
+      </w:r>
+      <w:proofErr w:type="spellStart"/>
+      <w:r>
+        <w:rPr>
+          <w:lang w:bidi="ar-SY"/>
+        </w:rPr>
+        <w:t>credits</w:t>
+      </w:r>
+      <w:proofErr w:type="spellEnd"/>
+      <w:r>
+        <w:rPr>
+          <w:lang w:bidi="ar-SY"/>
+        </w:rPr>
+        <w:t xml:space="preserve"> kan kopen</w:t>
+      </w:r>
+      <w:r>
+        <w:rPr>
+          <w:lang w:bidi="ar-SY"/>
+        </w:rPr>
+        <w:t>.</w:t>
+      </w:r>
+    </w:p>
+    <w:p>
+      <w:pPr>
+        <w:rPr>
           <w:rtl/>
           <w:lang w:val="en-US" w:bidi="ar-SY"/>
         </w:rPr>
       </w:pPr>
+      <w:r>
+        <w:rPr>
+          <w:noProof/>
+          <w:lang w:val="en-US" w:bidi="ar-SY"/>
+        </w:rPr>
+        <w:drawing>
+          <wp:inline distT="0" distB="0" distL="0" distR="0" wp14:anchorId="3194C7B2" wp14:editId="18261537">
+            <wp:extent cx="5934075" cy="2247900"/>
+            <wp:effectExtent l="0" t="0" r="9525" b="0"/>
+            <wp:docPr id="1255165193" name="Picture 6"/>
+            <wp:cNvGraphicFramePr>
+              <a:graphicFrameLocks xmlns:a="http://schemas.openxmlformats.org/drawingml/2006/main" noChangeAspect="1"/>
+            </wp:cNvGraphicFramePr>
+            <a:graphic xmlns:a="http://schemas.openxmlformats.org/drawingml/2006/main">
+              <a:graphicData uri="http://schemas.openxmlformats.org/drawingml/2006/picture">
+                <pic:pic xmlns:pic="http://schemas.openxmlformats.org/drawingml/2006/picture">
+                  <pic:nvPicPr>
+                    <pic:cNvPr id="0" name="Picture 6"/>
+                    <pic:cNvPicPr>
+                      <a:picLocks noChangeAspect="1" noChangeArrowheads="1"/>
+                    </pic:cNvPicPr>
+                  </pic:nvPicPr>
+                  <pic:blipFill>
+                    <a:blip r:embed="rId12" cstate="print">
+                      <a:extLst>
+                        <a:ext uri="{28A0092B-C50C-407E-A947-70E740481C1C}">
+                          <a14:useLocalDpi xmlns:a14="http://schemas.microsoft.com/office/drawing/2010/main" val="0"/>
+                        </a:ext>
+                      </a:extLst>
+                    </a:blip>
+                    <a:srcRect/>
+                    <a:stretch>
+                      <a:fillRect/>
+                    </a:stretch>
+                  </pic:blipFill>
+                  <pic:spPr bwMode="auto">
+                    <a:xfrm>
+                      <a:off x="0" y="0"/>
+                      <a:ext cx="5934075" cy="2247900"/>
+                    </a:xfrm>
+                    <a:prstGeom prst="rect">
+                      <a:avLst/>
+                    </a:prstGeom>
+                    <a:noFill/>
+                    <a:ln>
+                      <a:noFill/>
+                    </a:ln>
+                  </pic:spPr>
+                </pic:pic>
+              </a:graphicData>
+            </a:graphic>
+          </wp:inline>
+        </w:drawing>
+      </w:r>
     </w:p>
     <w:p>
       <w:pPr>
@@ -2765,11 +3871,36 @@
       </w:r>
     </w:p>
     <w:p>
-      <w:pPr>
-        <w:rPr>
-          <w:lang w:val="en-US"/>
-        </w:rPr>
-      </w:pPr>
+      <w:r>
+        <w:t xml:space="preserve">We hebben geen </w:t>
+      </w:r>
+      <w:proofErr w:type="spellStart"/>
+      <w:r>
+        <w:t>activity</w:t>
+      </w:r>
+      <w:proofErr w:type="spellEnd"/>
+      <w:r>
+        <w:t xml:space="preserve"> </w:t>
+      </w:r>
+      <w:proofErr w:type="spellStart"/>
+      <w:r>
+        <w:t>a</w:t>
+      </w:r>
+      <w:r>
+        <w:t>nd</w:t>
+      </w:r>
+      <w:proofErr w:type="spellEnd"/>
+      <w:r>
+        <w:t xml:space="preserve"> state </w:t>
+      </w:r>
+      <w:proofErr w:type="spellStart"/>
+      <w:r>
+        <w:t>diagrams</w:t>
+      </w:r>
+      <w:proofErr w:type="spellEnd"/>
+      <w:r>
+        <w:t xml:space="preserve"> gemaakt voor deze applicatie. </w:t>
+      </w:r>
     </w:p>
     <w:p>
       <w:pPr>
@@ -2777,10 +3908,14 @@
       </w:pPr>
       <w:bookmarkStart w:id="20" w:name="_Toc336244987"/>
       <w:r>
-        <w:lastRenderedPageBreak/>
-        <w:t>Design decisions made for the sub-system</w:t>
+        <w:t>Design decisions made for the sub-</w:t>
+      </w:r>
+      <w:proofErr w:type="gramStart"/>
+      <w:r>
+        <w:t>system</w:t>
       </w:r>
       <w:bookmarkEnd w:id="20"/>
+      <w:proofErr w:type="gramEnd"/>
     </w:p>
     <w:p>
       <w:pPr>
@@ -2789,10 +3924,1181 @@
         </w:rPr>
       </w:pPr>
     </w:p>
+    <w:tbl>
+      <w:tblPr>
+        <w:tblW w:w="0" w:type="auto"/>
+        <w:tblBorders>
+          <w:top w:val="single" w:sz="6" w:space="0" w:color="auto"/>
+          <w:left w:val="single" w:sz="6" w:space="0" w:color="auto"/>
+          <w:bottom w:val="single" w:sz="6" w:space="0" w:color="auto"/>
+          <w:right w:val="single" w:sz="6" w:space="0" w:color="auto"/>
+        </w:tblBorders>
+        <w:tblCellMar>
+          <w:top w:w="15" w:type="dxa"/>
+          <w:left w:w="15" w:type="dxa"/>
+          <w:bottom w:w="15" w:type="dxa"/>
+          <w:right w:w="15" w:type="dxa"/>
+        </w:tblCellMar>
+        <w:tblLook w:val="04A0" w:firstRow="1" w:lastRow="0" w:firstColumn="1" w:lastColumn="0" w:noHBand="0" w:noVBand="1"/>
+      </w:tblPr>
+      <w:tblGrid>
+        <w:gridCol w:w="1228"/>
+        <w:gridCol w:w="8116"/>
+      </w:tblGrid>
+      <w:tr>
+        <w:trPr>
+          <w:tblHeader/>
+        </w:trPr>
+        <w:tc>
+          <w:tcPr>
+            <w:tcW w:w="0" w:type="auto"/>
+            <w:tcBorders>
+              <w:top w:val="single" w:sz="6" w:space="0" w:color="auto"/>
+              <w:left w:val="single" w:sz="6" w:space="0" w:color="auto"/>
+              <w:bottom w:val="single" w:sz="6" w:space="0" w:color="auto"/>
+              <w:right w:val="single" w:sz="6" w:space="0" w:color="auto"/>
+            </w:tcBorders>
+            <w:tcMar>
+              <w:top w:w="75" w:type="dxa"/>
+              <w:left w:w="75" w:type="dxa"/>
+              <w:bottom w:w="75" w:type="dxa"/>
+              <w:right w:w="75" w:type="dxa"/>
+            </w:tcMar>
+            <w:vAlign w:val="center"/>
+            <w:hideMark/>
+          </w:tcPr>
+          <w:p>
+            <w:pPr>
+              <w:pStyle w:val="NormalWeb"/>
+              <w:rPr>
+                <w:b/>
+                <w:bCs/>
+              </w:rPr>
+            </w:pPr>
+            <w:r>
+              <w:rPr>
+                <w:b/>
+                <w:bCs/>
+              </w:rPr>
+              <w:t>Decision</w:t>
+            </w:r>
+          </w:p>
+        </w:tc>
+        <w:tc>
+          <w:tcPr>
+            <w:tcW w:w="0" w:type="auto"/>
+            <w:tcBorders>
+              <w:top w:val="single" w:sz="6" w:space="0" w:color="auto"/>
+              <w:left w:val="single" w:sz="6" w:space="0" w:color="auto"/>
+              <w:bottom w:val="single" w:sz="6" w:space="0" w:color="auto"/>
+              <w:right w:val="single" w:sz="6" w:space="0" w:color="auto"/>
+            </w:tcBorders>
+            <w:tcMar>
+              <w:top w:w="75" w:type="dxa"/>
+              <w:left w:w="75" w:type="dxa"/>
+              <w:bottom w:w="75" w:type="dxa"/>
+              <w:right w:w="75" w:type="dxa"/>
+            </w:tcMar>
+            <w:vAlign w:val="center"/>
+            <w:hideMark/>
+          </w:tcPr>
+          <w:p>
+            <w:pPr>
+              <w:pStyle w:val="NormalWeb"/>
+              <w:rPr>
+                <w:b/>
+                <w:bCs/>
+              </w:rPr>
+            </w:pPr>
+            <w:r>
+              <w:rPr>
+                <w:b/>
+                <w:bCs/>
+              </w:rPr>
+              <w:t>Description</w:t>
+            </w:r>
+          </w:p>
+        </w:tc>
+      </w:tr>
+      <w:tr>
+        <w:trPr>
+          <w:cantSplit/>
+        </w:trPr>
+        <w:tc>
+          <w:tcPr>
+            <w:tcW w:w="0" w:type="auto"/>
+            <w:tcBorders>
+              <w:top w:val="single" w:sz="6" w:space="0" w:color="auto"/>
+              <w:left w:val="single" w:sz="6" w:space="0" w:color="auto"/>
+              <w:bottom w:val="single" w:sz="6" w:space="0" w:color="auto"/>
+              <w:right w:val="single" w:sz="6" w:space="0" w:color="auto"/>
+            </w:tcBorders>
+            <w:tcMar>
+              <w:top w:w="75" w:type="dxa"/>
+              <w:left w:w="75" w:type="dxa"/>
+              <w:bottom w:w="75" w:type="dxa"/>
+              <w:right w:w="75" w:type="dxa"/>
+            </w:tcMar>
+            <w:vAlign w:val="center"/>
+            <w:hideMark/>
+          </w:tcPr>
+          <w:p>
+            <w:pPr>
+              <w:pStyle w:val="NormalWeb"/>
+              <w:rPr>
+                <w:rFonts w:asciiTheme="minorHAnsi" w:eastAsia="Times New Roman" w:hAnsiTheme="minorHAnsi" w:cstheme="minorBidi"/>
+                <w:sz w:val="22"/>
+                <w:szCs w:val="22"/>
+                <w:lang w:val="nl-NL"/>
+              </w:rPr>
+            </w:pPr>
+            <w:r>
+              <w:rPr>
+                <w:rFonts w:asciiTheme="minorHAnsi" w:eastAsia="Times New Roman" w:hAnsiTheme="minorHAnsi" w:cstheme="minorBidi"/>
+                <w:sz w:val="22"/>
+                <w:szCs w:val="22"/>
+                <w:lang w:val="nl-NL"/>
+              </w:rPr>
+              <w:t>Problem</w:t>
+            </w:r>
+          </w:p>
+        </w:tc>
+        <w:tc>
+          <w:tcPr>
+            <w:tcW w:w="0" w:type="auto"/>
+            <w:tcBorders>
+              <w:top w:val="single" w:sz="6" w:space="0" w:color="auto"/>
+              <w:left w:val="single" w:sz="6" w:space="0" w:color="auto"/>
+              <w:bottom w:val="single" w:sz="6" w:space="0" w:color="auto"/>
+              <w:right w:val="single" w:sz="6" w:space="0" w:color="auto"/>
+            </w:tcBorders>
+            <w:tcMar>
+              <w:top w:w="75" w:type="dxa"/>
+              <w:left w:w="75" w:type="dxa"/>
+              <w:bottom w:w="75" w:type="dxa"/>
+              <w:right w:w="75" w:type="dxa"/>
+            </w:tcMar>
+            <w:vAlign w:val="center"/>
+            <w:hideMark/>
+          </w:tcPr>
+          <w:p>
+            <w:pPr>
+              <w:pStyle w:val="NormalWeb"/>
+              <w:rPr>
+                <w:rFonts w:asciiTheme="minorHAnsi" w:eastAsia="Times New Roman" w:hAnsiTheme="minorHAnsi" w:cstheme="minorBidi"/>
+                <w:sz w:val="22"/>
+                <w:szCs w:val="22"/>
+                <w:lang w:val="nl-NL"/>
+              </w:rPr>
+            </w:pPr>
+            <w:r>
+              <w:rPr>
+                <w:rFonts w:asciiTheme="minorHAnsi" w:eastAsia="Times New Roman" w:hAnsiTheme="minorHAnsi" w:cstheme="minorBidi"/>
+                <w:sz w:val="22"/>
+                <w:szCs w:val="22"/>
+                <w:lang w:val="nl-NL"/>
+              </w:rPr>
+              <w:t>Het uitgangspunt is dat de puntentelling flexibel moet zijn, d.w.z. er moet makkelijk overgestapt kunnen worden op een andere systematiek</w:t>
+            </w:r>
+          </w:p>
+        </w:tc>
+      </w:tr>
+      <w:tr>
+        <w:trPr>
+          <w:cantSplit/>
+        </w:trPr>
+        <w:tc>
+          <w:tcPr>
+            <w:tcW w:w="0" w:type="auto"/>
+            <w:tcBorders>
+              <w:top w:val="single" w:sz="6" w:space="0" w:color="auto"/>
+              <w:left w:val="single" w:sz="6" w:space="0" w:color="auto"/>
+              <w:bottom w:val="single" w:sz="6" w:space="0" w:color="auto"/>
+              <w:right w:val="single" w:sz="6" w:space="0" w:color="auto"/>
+            </w:tcBorders>
+            <w:tcMar>
+              <w:top w:w="75" w:type="dxa"/>
+              <w:left w:w="75" w:type="dxa"/>
+              <w:bottom w:w="75" w:type="dxa"/>
+              <w:right w:w="75" w:type="dxa"/>
+            </w:tcMar>
+            <w:vAlign w:val="center"/>
+            <w:hideMark/>
+          </w:tcPr>
+          <w:p>
+            <w:pPr>
+              <w:pStyle w:val="NormalWeb"/>
+              <w:rPr>
+                <w:rFonts w:asciiTheme="minorHAnsi" w:eastAsia="Times New Roman" w:hAnsiTheme="minorHAnsi" w:cstheme="minorBidi"/>
+                <w:sz w:val="22"/>
+                <w:szCs w:val="22"/>
+                <w:lang w:val="nl-NL"/>
+              </w:rPr>
+            </w:pPr>
+            <w:r>
+              <w:rPr>
+                <w:rFonts w:asciiTheme="minorHAnsi" w:eastAsia="Times New Roman" w:hAnsiTheme="minorHAnsi" w:cstheme="minorBidi"/>
+                <w:sz w:val="22"/>
+                <w:szCs w:val="22"/>
+                <w:lang w:val="nl-NL"/>
+              </w:rPr>
+              <w:t>Decision</w:t>
+            </w:r>
+          </w:p>
+        </w:tc>
+        <w:tc>
+          <w:tcPr>
+            <w:tcW w:w="0" w:type="auto"/>
+            <w:tcBorders>
+              <w:top w:val="single" w:sz="6" w:space="0" w:color="auto"/>
+              <w:left w:val="single" w:sz="6" w:space="0" w:color="auto"/>
+              <w:bottom w:val="single" w:sz="6" w:space="0" w:color="auto"/>
+              <w:right w:val="single" w:sz="6" w:space="0" w:color="auto"/>
+            </w:tcBorders>
+            <w:tcMar>
+              <w:top w:w="75" w:type="dxa"/>
+              <w:left w:w="75" w:type="dxa"/>
+              <w:bottom w:w="75" w:type="dxa"/>
+              <w:right w:w="75" w:type="dxa"/>
+            </w:tcMar>
+            <w:vAlign w:val="center"/>
+            <w:hideMark/>
+          </w:tcPr>
+          <w:p>
+            <w:pPr>
+              <w:pStyle w:val="NormalWeb"/>
+              <w:rPr>
+                <w:rFonts w:asciiTheme="minorHAnsi" w:eastAsia="Times New Roman" w:hAnsiTheme="minorHAnsi" w:cstheme="minorBidi"/>
+                <w:sz w:val="22"/>
+                <w:szCs w:val="22"/>
+                <w:lang w:val="nl-NL"/>
+              </w:rPr>
+            </w:pPr>
+            <w:r>
+              <w:rPr>
+                <w:rFonts w:asciiTheme="minorHAnsi" w:eastAsia="Times New Roman" w:hAnsiTheme="minorHAnsi" w:cstheme="minorBidi"/>
+                <w:sz w:val="22"/>
+                <w:szCs w:val="22"/>
+                <w:lang w:val="nl-NL"/>
+              </w:rPr>
+              <w:t xml:space="preserve">Strategy Diagram </w:t>
+            </w:r>
+            <w:proofErr w:type="spellStart"/>
+            <w:r>
+              <w:rPr>
+                <w:rFonts w:asciiTheme="minorHAnsi" w:eastAsia="Times New Roman" w:hAnsiTheme="minorHAnsi" w:cstheme="minorBidi"/>
+                <w:sz w:val="22"/>
+                <w:szCs w:val="22"/>
+                <w:lang w:val="nl-NL"/>
+              </w:rPr>
+              <w:t>toepassen</w:t>
+            </w:r>
+            <w:proofErr w:type="spellEnd"/>
+          </w:p>
+        </w:tc>
+      </w:tr>
+      <w:tr>
+        <w:trPr>
+          <w:cantSplit/>
+        </w:trPr>
+        <w:tc>
+          <w:tcPr>
+            <w:tcW w:w="0" w:type="auto"/>
+            <w:tcBorders>
+              <w:top w:val="single" w:sz="6" w:space="0" w:color="auto"/>
+              <w:left w:val="single" w:sz="6" w:space="0" w:color="auto"/>
+              <w:bottom w:val="single" w:sz="6" w:space="0" w:color="auto"/>
+              <w:right w:val="single" w:sz="6" w:space="0" w:color="auto"/>
+            </w:tcBorders>
+            <w:tcMar>
+              <w:top w:w="75" w:type="dxa"/>
+              <w:left w:w="75" w:type="dxa"/>
+              <w:bottom w:w="75" w:type="dxa"/>
+              <w:right w:w="75" w:type="dxa"/>
+            </w:tcMar>
+            <w:vAlign w:val="center"/>
+            <w:hideMark/>
+          </w:tcPr>
+          <w:p>
+            <w:pPr>
+              <w:rPr>
+                <w:rFonts w:eastAsia="Times New Roman"/>
+              </w:rPr>
+            </w:pPr>
+            <w:proofErr w:type="spellStart"/>
+            <w:r>
+              <w:rPr>
+                <w:rFonts w:eastAsia="Times New Roman"/>
+              </w:rPr>
+              <w:t>Arguments</w:t>
+            </w:r>
+            <w:proofErr w:type="spellEnd"/>
+          </w:p>
+        </w:tc>
+        <w:tc>
+          <w:tcPr>
+            <w:tcW w:w="0" w:type="auto"/>
+            <w:tcBorders>
+              <w:top w:val="single" w:sz="6" w:space="0" w:color="auto"/>
+              <w:left w:val="single" w:sz="6" w:space="0" w:color="auto"/>
+              <w:bottom w:val="single" w:sz="6" w:space="0" w:color="auto"/>
+              <w:right w:val="single" w:sz="6" w:space="0" w:color="auto"/>
+            </w:tcBorders>
+            <w:tcMar>
+              <w:top w:w="75" w:type="dxa"/>
+              <w:left w:w="75" w:type="dxa"/>
+              <w:bottom w:w="75" w:type="dxa"/>
+              <w:right w:w="75" w:type="dxa"/>
+            </w:tcMar>
+            <w:vAlign w:val="center"/>
+            <w:hideMark/>
+          </w:tcPr>
+          <w:p>
+            <w:pPr>
+              <w:pStyle w:val="ListParagraph"/>
+              <w:numPr>
+                <w:ilvl w:val="0"/>
+                <w:numId w:val="3"/>
+              </w:numPr>
+              <w:spacing w:before="100" w:beforeAutospacing="1" w:after="100" w:afterAutospacing="1" w:line="240" w:lineRule="auto"/>
+              <w:rPr>
+                <w:rFonts w:eastAsia="Times New Roman"/>
+              </w:rPr>
+            </w:pPr>
+            <w:r>
+              <w:rPr>
+                <w:rFonts w:eastAsia="Times New Roman"/>
+              </w:rPr>
+              <w:t>Het maakt het makkelijk om een nieuw puntentelling toe te voegen zonder de bestaande code aan te passen</w:t>
+            </w:r>
+          </w:p>
+        </w:tc>
+      </w:tr>
+      <w:tr>
+        <w:trPr>
+          <w:cantSplit/>
+        </w:trPr>
+        <w:tc>
+          <w:tcPr>
+            <w:tcW w:w="0" w:type="auto"/>
+            <w:tcBorders>
+              <w:top w:val="single" w:sz="6" w:space="0" w:color="auto"/>
+              <w:left w:val="single" w:sz="6" w:space="0" w:color="auto"/>
+              <w:bottom w:val="single" w:sz="6" w:space="0" w:color="auto"/>
+              <w:right w:val="single" w:sz="6" w:space="0" w:color="auto"/>
+            </w:tcBorders>
+            <w:tcMar>
+              <w:top w:w="75" w:type="dxa"/>
+              <w:left w:w="75" w:type="dxa"/>
+              <w:bottom w:w="75" w:type="dxa"/>
+              <w:right w:w="75" w:type="dxa"/>
+            </w:tcMar>
+            <w:vAlign w:val="center"/>
+            <w:hideMark/>
+          </w:tcPr>
+          <w:p>
+            <w:pPr>
+              <w:spacing w:after="0"/>
+              <w:rPr>
+                <w:rFonts w:eastAsia="Times New Roman"/>
+              </w:rPr>
+            </w:pPr>
+            <w:proofErr w:type="spellStart"/>
+            <w:r>
+              <w:rPr>
+                <w:rFonts w:eastAsia="Times New Roman"/>
+              </w:rPr>
+              <w:t>Alternatives</w:t>
+            </w:r>
+            <w:proofErr w:type="spellEnd"/>
+          </w:p>
+        </w:tc>
+        <w:tc>
+          <w:tcPr>
+            <w:tcW w:w="0" w:type="auto"/>
+            <w:tcBorders>
+              <w:top w:val="single" w:sz="6" w:space="0" w:color="auto"/>
+              <w:left w:val="single" w:sz="6" w:space="0" w:color="auto"/>
+              <w:bottom w:val="single" w:sz="6" w:space="0" w:color="auto"/>
+              <w:right w:val="single" w:sz="6" w:space="0" w:color="auto"/>
+            </w:tcBorders>
+            <w:tcMar>
+              <w:top w:w="75" w:type="dxa"/>
+              <w:left w:w="75" w:type="dxa"/>
+              <w:bottom w:w="75" w:type="dxa"/>
+              <w:right w:w="75" w:type="dxa"/>
+            </w:tcMar>
+            <w:vAlign w:val="center"/>
+            <w:hideMark/>
+          </w:tcPr>
+          <w:p>
+            <w:pPr>
+              <w:pStyle w:val="ListParagraph"/>
+              <w:numPr>
+                <w:ilvl w:val="0"/>
+                <w:numId w:val="6"/>
+              </w:numPr>
+              <w:spacing w:before="100" w:beforeAutospacing="1" w:after="100" w:afterAutospacing="1" w:line="240" w:lineRule="auto"/>
+              <w:rPr>
+                <w:rFonts w:eastAsia="Times New Roman"/>
+              </w:rPr>
+            </w:pPr>
+            <w:proofErr w:type="spellStart"/>
+            <w:r>
+              <w:rPr>
+                <w:rFonts w:eastAsia="Times New Roman"/>
+                <w:b/>
+                <w:bCs/>
+              </w:rPr>
+              <w:t>Factory</w:t>
+            </w:r>
+            <w:proofErr w:type="spellEnd"/>
+            <w:r>
+              <w:rPr>
+                <w:rFonts w:eastAsia="Times New Roman"/>
+                <w:b/>
+                <w:bCs/>
+              </w:rPr>
+              <w:t xml:space="preserve"> Patroon</w:t>
+            </w:r>
+            <w:r>
+              <w:rPr>
+                <w:rFonts w:eastAsia="Times New Roman"/>
+              </w:rPr>
+              <w:t xml:space="preserve">: Dit zou kunnen worden gebruikt om verschillende scoring-algoritmes te creëren, maar het biedt niet dezelfde flexibiliteit voor het dynamisch veranderen van gedrag als het </w:t>
+            </w:r>
+            <w:proofErr w:type="spellStart"/>
+            <w:r>
+              <w:rPr>
+                <w:rFonts w:eastAsia="Times New Roman"/>
+              </w:rPr>
+              <w:t>Strategy</w:t>
+            </w:r>
+            <w:proofErr w:type="spellEnd"/>
+            <w:r>
+              <w:rPr>
+                <w:rFonts w:eastAsia="Times New Roman"/>
+              </w:rPr>
+              <w:t xml:space="preserve"> Patroon.</w:t>
+            </w:r>
+          </w:p>
+          <w:p>
+            <w:pPr>
+              <w:pStyle w:val="ListParagraph"/>
+              <w:numPr>
+                <w:ilvl w:val="0"/>
+                <w:numId w:val="6"/>
+              </w:numPr>
+              <w:spacing w:before="100" w:beforeAutospacing="1" w:after="100" w:afterAutospacing="1" w:line="240" w:lineRule="auto"/>
+              <w:rPr>
+                <w:rFonts w:eastAsia="Times New Roman"/>
+              </w:rPr>
+            </w:pPr>
+            <w:proofErr w:type="spellStart"/>
+            <w:r>
+              <w:rPr>
+                <w:rFonts w:eastAsia="Times New Roman"/>
+                <w:b/>
+                <w:bCs/>
+              </w:rPr>
+              <w:t>Hardcoded</w:t>
+            </w:r>
+            <w:proofErr w:type="spellEnd"/>
+            <w:r>
+              <w:rPr>
+                <w:rFonts w:eastAsia="Times New Roman"/>
+                <w:b/>
+                <w:bCs/>
+              </w:rPr>
+              <w:t xml:space="preserve"> </w:t>
+            </w:r>
+            <w:proofErr w:type="spellStart"/>
+            <w:r>
+              <w:rPr>
+                <w:rFonts w:eastAsia="Times New Roman"/>
+                <w:b/>
+                <w:bCs/>
+              </w:rPr>
+              <w:t>if-else</w:t>
+            </w:r>
+            <w:proofErr w:type="spellEnd"/>
+            <w:r>
+              <w:rPr>
+                <w:rFonts w:eastAsia="Times New Roman"/>
+                <w:b/>
+                <w:bCs/>
+              </w:rPr>
+              <w:t xml:space="preserve"> condities</w:t>
+            </w:r>
+            <w:r>
+              <w:rPr>
+                <w:rFonts w:eastAsia="Times New Roman"/>
+              </w:rPr>
+              <w:t>: Dit zou minder flexibel zijn en zou leiden tot een grotere kans op fouten en complexiteit bij het toevoegen van nieuwe scoring-</w:t>
+            </w:r>
+            <w:proofErr w:type="spellStart"/>
+            <w:r>
+              <w:rPr>
+                <w:rFonts w:eastAsia="Times New Roman"/>
+              </w:rPr>
+              <w:t>systematieken</w:t>
+            </w:r>
+            <w:proofErr w:type="spellEnd"/>
+            <w:r>
+              <w:rPr>
+                <w:rFonts w:eastAsia="Times New Roman"/>
+              </w:rPr>
+              <w:t>.</w:t>
+            </w:r>
+          </w:p>
+          <w:p>
+            <w:pPr>
+              <w:pStyle w:val="ListParagraph"/>
+              <w:numPr>
+                <w:ilvl w:val="0"/>
+                <w:numId w:val="6"/>
+              </w:numPr>
+              <w:spacing w:before="100" w:beforeAutospacing="1" w:after="100" w:afterAutospacing="1" w:line="240" w:lineRule="auto"/>
+              <w:rPr>
+                <w:rFonts w:eastAsia="Times New Roman"/>
+              </w:rPr>
+            </w:pPr>
+            <w:r>
+              <w:rPr>
+                <w:rFonts w:eastAsia="Times New Roman"/>
+                <w:b/>
+                <w:bCs/>
+              </w:rPr>
+              <w:t>Adapter Patroon</w:t>
+            </w:r>
+            <w:r>
+              <w:rPr>
+                <w:rFonts w:eastAsia="Times New Roman"/>
+              </w:rPr>
+              <w:t>: Dit kan nuttig zijn als er verschillende interfaces zijn die ineen moeten passen, maar het is niet specifiek ontworpen voor het dynamisch wisselen van algoritmes of gedragingen.</w:t>
+            </w:r>
+          </w:p>
+        </w:tc>
+      </w:tr>
+    </w:tbl>
+    <w:p/>
+    <w:p/>
+    <w:p/>
+    <w:p/>
+    <w:p/>
+    <w:tbl>
+      <w:tblPr>
+        <w:tblW w:w="9328" w:type="dxa"/>
+        <w:tblBorders>
+          <w:top w:val="single" w:sz="6" w:space="0" w:color="auto"/>
+          <w:left w:val="single" w:sz="6" w:space="0" w:color="auto"/>
+          <w:bottom w:val="single" w:sz="6" w:space="0" w:color="auto"/>
+          <w:right w:val="single" w:sz="6" w:space="0" w:color="auto"/>
+        </w:tblBorders>
+        <w:tblCellMar>
+          <w:top w:w="15" w:type="dxa"/>
+          <w:left w:w="15" w:type="dxa"/>
+          <w:bottom w:w="15" w:type="dxa"/>
+          <w:right w:w="15" w:type="dxa"/>
+        </w:tblCellMar>
+        <w:tblLook w:val="04A0" w:firstRow="1" w:lastRow="0" w:firstColumn="1" w:lastColumn="0" w:noHBand="0" w:noVBand="1"/>
+      </w:tblPr>
+      <w:tblGrid>
+        <w:gridCol w:w="1228"/>
+        <w:gridCol w:w="8100"/>
+      </w:tblGrid>
+      <w:tr>
+        <w:trPr>
+          <w:trHeight w:val="291"/>
+          <w:tblHeader/>
+        </w:trPr>
+        <w:tc>
+          <w:tcPr>
+            <w:tcW w:w="0" w:type="auto"/>
+            <w:tcBorders>
+              <w:top w:val="single" w:sz="6" w:space="0" w:color="auto"/>
+              <w:left w:val="single" w:sz="6" w:space="0" w:color="auto"/>
+              <w:bottom w:val="single" w:sz="6" w:space="0" w:color="auto"/>
+              <w:right w:val="single" w:sz="6" w:space="0" w:color="auto"/>
+            </w:tcBorders>
+            <w:tcMar>
+              <w:top w:w="75" w:type="dxa"/>
+              <w:left w:w="75" w:type="dxa"/>
+              <w:bottom w:w="75" w:type="dxa"/>
+              <w:right w:w="75" w:type="dxa"/>
+            </w:tcMar>
+            <w:vAlign w:val="center"/>
+            <w:hideMark/>
+          </w:tcPr>
+          <w:p>
+            <w:pPr>
+              <w:pStyle w:val="NormalWeb"/>
+              <w:rPr>
+                <w:b/>
+                <w:bCs/>
+              </w:rPr>
+            </w:pPr>
+            <w:r>
+              <w:rPr>
+                <w:b/>
+                <w:bCs/>
+              </w:rPr>
+              <w:t>Decision</w:t>
+            </w:r>
+          </w:p>
+        </w:tc>
+        <w:tc>
+          <w:tcPr>
+            <w:tcW w:w="0" w:type="auto"/>
+            <w:tcBorders>
+              <w:top w:val="single" w:sz="6" w:space="0" w:color="auto"/>
+              <w:left w:val="single" w:sz="6" w:space="0" w:color="auto"/>
+              <w:bottom w:val="single" w:sz="6" w:space="0" w:color="auto"/>
+              <w:right w:val="single" w:sz="6" w:space="0" w:color="auto"/>
+            </w:tcBorders>
+            <w:tcMar>
+              <w:top w:w="75" w:type="dxa"/>
+              <w:left w:w="75" w:type="dxa"/>
+              <w:bottom w:w="75" w:type="dxa"/>
+              <w:right w:w="75" w:type="dxa"/>
+            </w:tcMar>
+            <w:vAlign w:val="center"/>
+            <w:hideMark/>
+          </w:tcPr>
+          <w:p>
+            <w:pPr>
+              <w:pStyle w:val="NormalWeb"/>
+              <w:rPr>
+                <w:b/>
+                <w:bCs/>
+              </w:rPr>
+            </w:pPr>
+            <w:r>
+              <w:rPr>
+                <w:b/>
+                <w:bCs/>
+              </w:rPr>
+              <w:t>Description</w:t>
+            </w:r>
+          </w:p>
+        </w:tc>
+      </w:tr>
+      <w:tr>
+        <w:trPr>
+          <w:cantSplit/>
+          <w:trHeight w:val="307"/>
+        </w:trPr>
+        <w:tc>
+          <w:tcPr>
+            <w:tcW w:w="0" w:type="auto"/>
+            <w:tcBorders>
+              <w:top w:val="single" w:sz="6" w:space="0" w:color="auto"/>
+              <w:left w:val="single" w:sz="6" w:space="0" w:color="auto"/>
+              <w:bottom w:val="single" w:sz="6" w:space="0" w:color="auto"/>
+              <w:right w:val="single" w:sz="6" w:space="0" w:color="auto"/>
+            </w:tcBorders>
+            <w:tcMar>
+              <w:top w:w="75" w:type="dxa"/>
+              <w:left w:w="75" w:type="dxa"/>
+              <w:bottom w:w="75" w:type="dxa"/>
+              <w:right w:w="75" w:type="dxa"/>
+            </w:tcMar>
+            <w:vAlign w:val="center"/>
+            <w:hideMark/>
+          </w:tcPr>
+          <w:p>
+            <w:pPr>
+              <w:pStyle w:val="NormalWeb"/>
+              <w:rPr>
+                <w:rFonts w:asciiTheme="minorHAnsi" w:eastAsia="Times New Roman" w:hAnsiTheme="minorHAnsi" w:cstheme="minorBidi"/>
+                <w:sz w:val="22"/>
+                <w:szCs w:val="22"/>
+                <w:lang w:val="nl-NL"/>
+              </w:rPr>
+            </w:pPr>
+            <w:r>
+              <w:rPr>
+                <w:rFonts w:asciiTheme="minorHAnsi" w:eastAsia="Times New Roman" w:hAnsiTheme="minorHAnsi" w:cstheme="minorBidi"/>
+                <w:sz w:val="22"/>
+                <w:szCs w:val="22"/>
+                <w:lang w:val="nl-NL"/>
+              </w:rPr>
+              <w:t>Problem</w:t>
+            </w:r>
+          </w:p>
+        </w:tc>
+        <w:tc>
+          <w:tcPr>
+            <w:tcW w:w="0" w:type="auto"/>
+            <w:tcBorders>
+              <w:top w:val="single" w:sz="6" w:space="0" w:color="auto"/>
+              <w:left w:val="single" w:sz="6" w:space="0" w:color="auto"/>
+              <w:bottom w:val="single" w:sz="6" w:space="0" w:color="auto"/>
+              <w:right w:val="single" w:sz="6" w:space="0" w:color="auto"/>
+            </w:tcBorders>
+            <w:tcMar>
+              <w:top w:w="75" w:type="dxa"/>
+              <w:left w:w="75" w:type="dxa"/>
+              <w:bottom w:w="75" w:type="dxa"/>
+              <w:right w:w="75" w:type="dxa"/>
+            </w:tcMar>
+            <w:vAlign w:val="center"/>
+            <w:hideMark/>
+          </w:tcPr>
+          <w:p>
+            <w:pPr>
+              <w:pStyle w:val="NormalWeb"/>
+              <w:rPr>
+                <w:rFonts w:asciiTheme="minorHAnsi" w:eastAsia="Times New Roman" w:hAnsiTheme="minorHAnsi" w:cstheme="minorBidi"/>
+                <w:sz w:val="22"/>
+                <w:szCs w:val="22"/>
+                <w:lang w:val="nl-NL"/>
+              </w:rPr>
+            </w:pPr>
+            <w:r>
+              <w:rPr>
+                <w:rFonts w:asciiTheme="minorHAnsi" w:eastAsia="Times New Roman" w:hAnsiTheme="minorHAnsi" w:cstheme="minorBidi"/>
+                <w:sz w:val="22"/>
+                <w:szCs w:val="22"/>
+                <w:lang w:val="nl-NL"/>
+              </w:rPr>
+              <w:t>In de toekomst wil MEC Games ook versies in andere talen</w:t>
+            </w:r>
+          </w:p>
+        </w:tc>
+      </w:tr>
+      <w:tr>
+        <w:trPr>
+          <w:cantSplit/>
+          <w:trHeight w:val="291"/>
+        </w:trPr>
+        <w:tc>
+          <w:tcPr>
+            <w:tcW w:w="0" w:type="auto"/>
+            <w:tcBorders>
+              <w:top w:val="single" w:sz="6" w:space="0" w:color="auto"/>
+              <w:left w:val="single" w:sz="6" w:space="0" w:color="auto"/>
+              <w:bottom w:val="single" w:sz="6" w:space="0" w:color="auto"/>
+              <w:right w:val="single" w:sz="6" w:space="0" w:color="auto"/>
+            </w:tcBorders>
+            <w:tcMar>
+              <w:top w:w="75" w:type="dxa"/>
+              <w:left w:w="75" w:type="dxa"/>
+              <w:bottom w:w="75" w:type="dxa"/>
+              <w:right w:w="75" w:type="dxa"/>
+            </w:tcMar>
+            <w:vAlign w:val="center"/>
+            <w:hideMark/>
+          </w:tcPr>
+          <w:p>
+            <w:pPr>
+              <w:pStyle w:val="NormalWeb"/>
+              <w:rPr>
+                <w:rFonts w:asciiTheme="minorHAnsi" w:eastAsia="Times New Roman" w:hAnsiTheme="minorHAnsi" w:cstheme="minorBidi"/>
+                <w:sz w:val="22"/>
+                <w:szCs w:val="22"/>
+                <w:lang w:val="nl-NL"/>
+              </w:rPr>
+            </w:pPr>
+            <w:r>
+              <w:rPr>
+                <w:rFonts w:asciiTheme="minorHAnsi" w:eastAsia="Times New Roman" w:hAnsiTheme="minorHAnsi" w:cstheme="minorBidi"/>
+                <w:sz w:val="22"/>
+                <w:szCs w:val="22"/>
+                <w:lang w:val="nl-NL"/>
+              </w:rPr>
+              <w:t>Decision</w:t>
+            </w:r>
+          </w:p>
+        </w:tc>
+        <w:tc>
+          <w:tcPr>
+            <w:tcW w:w="0" w:type="auto"/>
+            <w:tcBorders>
+              <w:top w:val="single" w:sz="6" w:space="0" w:color="auto"/>
+              <w:left w:val="single" w:sz="6" w:space="0" w:color="auto"/>
+              <w:bottom w:val="single" w:sz="6" w:space="0" w:color="auto"/>
+              <w:right w:val="single" w:sz="6" w:space="0" w:color="auto"/>
+            </w:tcBorders>
+            <w:tcMar>
+              <w:top w:w="75" w:type="dxa"/>
+              <w:left w:w="75" w:type="dxa"/>
+              <w:bottom w:w="75" w:type="dxa"/>
+              <w:right w:w="75" w:type="dxa"/>
+            </w:tcMar>
+            <w:vAlign w:val="center"/>
+            <w:hideMark/>
+          </w:tcPr>
+          <w:p>
+            <w:pPr>
+              <w:pStyle w:val="NormalWeb"/>
+              <w:rPr>
+                <w:rFonts w:asciiTheme="minorHAnsi" w:eastAsia="Times New Roman" w:hAnsiTheme="minorHAnsi" w:cstheme="minorBidi"/>
+                <w:sz w:val="22"/>
+                <w:szCs w:val="22"/>
+                <w:lang w:val="nl-NL"/>
+              </w:rPr>
+            </w:pPr>
+            <w:r>
+              <w:rPr>
+                <w:rFonts w:asciiTheme="minorHAnsi" w:eastAsia="Times New Roman" w:hAnsiTheme="minorHAnsi" w:cstheme="minorBidi"/>
+                <w:sz w:val="22"/>
+                <w:szCs w:val="22"/>
+                <w:lang w:val="nl-NL"/>
+              </w:rPr>
+              <w:t xml:space="preserve">Resource Bundles met Strategy Diagram </w:t>
+            </w:r>
+            <w:proofErr w:type="spellStart"/>
+            <w:r>
+              <w:rPr>
+                <w:rFonts w:asciiTheme="minorHAnsi" w:eastAsia="Times New Roman" w:hAnsiTheme="minorHAnsi" w:cstheme="minorBidi"/>
+                <w:sz w:val="22"/>
+                <w:szCs w:val="22"/>
+                <w:lang w:val="nl-NL"/>
+              </w:rPr>
+              <w:t>toepassen</w:t>
+            </w:r>
+            <w:proofErr w:type="spellEnd"/>
+          </w:p>
+        </w:tc>
+      </w:tr>
+      <w:tr>
+        <w:trPr>
+          <w:cantSplit/>
+          <w:trHeight w:val="598"/>
+        </w:trPr>
+        <w:tc>
+          <w:tcPr>
+            <w:tcW w:w="0" w:type="auto"/>
+            <w:tcBorders>
+              <w:top w:val="single" w:sz="6" w:space="0" w:color="auto"/>
+              <w:left w:val="single" w:sz="6" w:space="0" w:color="auto"/>
+              <w:bottom w:val="single" w:sz="6" w:space="0" w:color="auto"/>
+              <w:right w:val="single" w:sz="6" w:space="0" w:color="auto"/>
+            </w:tcBorders>
+            <w:tcMar>
+              <w:top w:w="75" w:type="dxa"/>
+              <w:left w:w="75" w:type="dxa"/>
+              <w:bottom w:w="75" w:type="dxa"/>
+              <w:right w:w="75" w:type="dxa"/>
+            </w:tcMar>
+            <w:vAlign w:val="center"/>
+            <w:hideMark/>
+          </w:tcPr>
+          <w:p>
+            <w:pPr>
+              <w:rPr>
+                <w:rFonts w:eastAsia="Times New Roman"/>
+              </w:rPr>
+            </w:pPr>
+            <w:proofErr w:type="spellStart"/>
+            <w:r>
+              <w:rPr>
+                <w:rFonts w:eastAsia="Times New Roman"/>
+              </w:rPr>
+              <w:t>Arguments</w:t>
+            </w:r>
+            <w:proofErr w:type="spellEnd"/>
+          </w:p>
+        </w:tc>
+        <w:tc>
+          <w:tcPr>
+            <w:tcW w:w="0" w:type="auto"/>
+            <w:tcBorders>
+              <w:top w:val="single" w:sz="6" w:space="0" w:color="auto"/>
+              <w:left w:val="single" w:sz="6" w:space="0" w:color="auto"/>
+              <w:bottom w:val="single" w:sz="6" w:space="0" w:color="auto"/>
+              <w:right w:val="single" w:sz="6" w:space="0" w:color="auto"/>
+            </w:tcBorders>
+            <w:tcMar>
+              <w:top w:w="75" w:type="dxa"/>
+              <w:left w:w="75" w:type="dxa"/>
+              <w:bottom w:w="75" w:type="dxa"/>
+              <w:right w:w="75" w:type="dxa"/>
+            </w:tcMar>
+            <w:vAlign w:val="center"/>
+            <w:hideMark/>
+          </w:tcPr>
+          <w:p>
+            <w:pPr>
+              <w:pStyle w:val="ListParagraph"/>
+              <w:numPr>
+                <w:ilvl w:val="0"/>
+                <w:numId w:val="3"/>
+              </w:numPr>
+              <w:spacing w:before="100" w:beforeAutospacing="1" w:after="100" w:afterAutospacing="1" w:line="240" w:lineRule="auto"/>
+              <w:rPr>
+                <w:rFonts w:eastAsia="Times New Roman"/>
+              </w:rPr>
+            </w:pPr>
+            <w:r>
+              <w:rPr>
+                <w:rFonts w:eastAsia="Times New Roman"/>
+              </w:rPr>
+              <w:t>Het is gemakkelijk om nieuwe talen toe te voegen zonder de hoofdapplicatie te wijzigen.</w:t>
+            </w:r>
+          </w:p>
+          <w:p>
+            <w:pPr>
+              <w:pStyle w:val="ListParagraph"/>
+              <w:numPr>
+                <w:ilvl w:val="0"/>
+                <w:numId w:val="3"/>
+              </w:numPr>
+              <w:spacing w:before="100" w:beforeAutospacing="1" w:after="100" w:afterAutospacing="1" w:line="240" w:lineRule="auto"/>
+              <w:rPr>
+                <w:rFonts w:eastAsia="Times New Roman"/>
+              </w:rPr>
+            </w:pPr>
+            <w:r>
+              <w:rPr>
+                <w:rFonts w:eastAsia="Times New Roman"/>
+              </w:rPr>
+              <w:t>Aanpassingen aan een specifieke taal hebben geen invloed op andere talen.</w:t>
+            </w:r>
+          </w:p>
+          <w:p>
+            <w:pPr>
+              <w:pStyle w:val="ListParagraph"/>
+              <w:numPr>
+                <w:ilvl w:val="0"/>
+                <w:numId w:val="3"/>
+              </w:numPr>
+              <w:spacing w:before="100" w:beforeAutospacing="1" w:after="100" w:afterAutospacing="1" w:line="240" w:lineRule="auto"/>
+              <w:rPr>
+                <w:rFonts w:eastAsia="Times New Roman"/>
+              </w:rPr>
+            </w:pPr>
+            <w:r>
+              <w:rPr>
+                <w:rFonts w:eastAsia="Times New Roman"/>
+              </w:rPr>
+              <w:t xml:space="preserve">Het </w:t>
+            </w:r>
+            <w:proofErr w:type="spellStart"/>
+            <w:r>
+              <w:rPr>
+                <w:rFonts w:eastAsia="Times New Roman"/>
+              </w:rPr>
+              <w:t>Strategy</w:t>
+            </w:r>
+            <w:proofErr w:type="spellEnd"/>
+            <w:r>
+              <w:rPr>
+                <w:rFonts w:eastAsia="Times New Roman"/>
+              </w:rPr>
+              <w:t>-patroon biedt flexibiliteit in de implementatie, waardoor het mogelijk is om verschillende vertalingsmechanismen te hebben indien nodig</w:t>
+            </w:r>
+          </w:p>
+        </w:tc>
+      </w:tr>
+      <w:tr>
+        <w:trPr>
+          <w:cantSplit/>
+          <w:trHeight w:val="307"/>
+        </w:trPr>
+        <w:tc>
+          <w:tcPr>
+            <w:tcW w:w="0" w:type="auto"/>
+            <w:tcBorders>
+              <w:top w:val="single" w:sz="6" w:space="0" w:color="auto"/>
+              <w:left w:val="single" w:sz="6" w:space="0" w:color="auto"/>
+              <w:bottom w:val="single" w:sz="6" w:space="0" w:color="auto"/>
+              <w:right w:val="single" w:sz="6" w:space="0" w:color="auto"/>
+            </w:tcBorders>
+            <w:tcMar>
+              <w:top w:w="75" w:type="dxa"/>
+              <w:left w:w="75" w:type="dxa"/>
+              <w:bottom w:w="75" w:type="dxa"/>
+              <w:right w:w="75" w:type="dxa"/>
+            </w:tcMar>
+            <w:vAlign w:val="center"/>
+            <w:hideMark/>
+          </w:tcPr>
+          <w:p>
+            <w:pPr>
+              <w:spacing w:after="0"/>
+              <w:rPr>
+                <w:rFonts w:eastAsia="Times New Roman"/>
+              </w:rPr>
+            </w:pPr>
+            <w:proofErr w:type="spellStart"/>
+            <w:r>
+              <w:rPr>
+                <w:rFonts w:eastAsia="Times New Roman"/>
+              </w:rPr>
+              <w:t>Alternatives</w:t>
+            </w:r>
+            <w:proofErr w:type="spellEnd"/>
+          </w:p>
+        </w:tc>
+        <w:tc>
+          <w:tcPr>
+            <w:tcW w:w="0" w:type="auto"/>
+            <w:tcBorders>
+              <w:top w:val="single" w:sz="6" w:space="0" w:color="auto"/>
+              <w:left w:val="single" w:sz="6" w:space="0" w:color="auto"/>
+              <w:bottom w:val="single" w:sz="6" w:space="0" w:color="auto"/>
+              <w:right w:val="single" w:sz="6" w:space="0" w:color="auto"/>
+            </w:tcBorders>
+            <w:tcMar>
+              <w:top w:w="75" w:type="dxa"/>
+              <w:left w:w="75" w:type="dxa"/>
+              <w:bottom w:w="75" w:type="dxa"/>
+              <w:right w:w="75" w:type="dxa"/>
+            </w:tcMar>
+            <w:vAlign w:val="center"/>
+            <w:hideMark/>
+          </w:tcPr>
+          <w:p>
+            <w:pPr>
+              <w:pStyle w:val="ListParagraph"/>
+              <w:numPr>
+                <w:ilvl w:val="1"/>
+                <w:numId w:val="3"/>
+              </w:numPr>
+              <w:spacing w:before="100" w:beforeAutospacing="1" w:after="100" w:afterAutospacing="1" w:line="240" w:lineRule="auto"/>
+              <w:rPr>
+                <w:rFonts w:eastAsia="Times New Roman"/>
+              </w:rPr>
+            </w:pPr>
+            <w:r>
+              <w:rPr>
+                <w:rFonts w:eastAsia="Times New Roman"/>
+              </w:rPr>
+              <w:t xml:space="preserve">Alleen Resource </w:t>
+            </w:r>
+            <w:proofErr w:type="spellStart"/>
+            <w:r>
+              <w:rPr>
+                <w:rFonts w:eastAsia="Times New Roman"/>
+              </w:rPr>
+              <w:t>Bundles</w:t>
+            </w:r>
+            <w:proofErr w:type="spellEnd"/>
+            <w:r>
+              <w:rPr>
+                <w:rFonts w:eastAsia="Times New Roman"/>
+              </w:rPr>
+              <w:t xml:space="preserve">: </w:t>
+            </w:r>
+            <w:proofErr w:type="spellStart"/>
+            <w:r>
+              <w:rPr>
+                <w:rFonts w:eastAsia="Times New Roman"/>
+              </w:rPr>
+              <w:t>Rely</w:t>
+            </w:r>
+            <w:proofErr w:type="spellEnd"/>
+            <w:r>
+              <w:rPr>
+                <w:rFonts w:eastAsia="Times New Roman"/>
+              </w:rPr>
+              <w:t xml:space="preserve"> puur op </w:t>
+            </w:r>
+            <w:proofErr w:type="spellStart"/>
+            <w:r>
+              <w:rPr>
+                <w:rFonts w:eastAsia="Times New Roman"/>
+              </w:rPr>
+              <w:t>Java's</w:t>
+            </w:r>
+            <w:proofErr w:type="spellEnd"/>
+            <w:r>
+              <w:rPr>
+                <w:rFonts w:eastAsia="Times New Roman"/>
+              </w:rPr>
+              <w:t xml:space="preserve"> ingebouwde </w:t>
+            </w:r>
+            <w:proofErr w:type="spellStart"/>
+            <w:r>
+              <w:rPr>
+                <w:rFonts w:eastAsia="Times New Roman"/>
+              </w:rPr>
+              <w:t>ResourceBundle</w:t>
+            </w:r>
+            <w:proofErr w:type="spellEnd"/>
+            <w:r>
+              <w:rPr>
+                <w:rFonts w:eastAsia="Times New Roman"/>
+              </w:rPr>
+              <w:t xml:space="preserve"> mechanisme zonder het </w:t>
+            </w:r>
+            <w:proofErr w:type="spellStart"/>
+            <w:r>
+              <w:rPr>
+                <w:rFonts w:eastAsia="Times New Roman"/>
+              </w:rPr>
+              <w:t>Strategy</w:t>
+            </w:r>
+            <w:proofErr w:type="spellEnd"/>
+            <w:r>
+              <w:rPr>
+                <w:rFonts w:eastAsia="Times New Roman"/>
+              </w:rPr>
+              <w:t>-patroon.</w:t>
+            </w:r>
+          </w:p>
+          <w:p>
+            <w:pPr>
+              <w:pStyle w:val="ListParagraph"/>
+              <w:numPr>
+                <w:ilvl w:val="1"/>
+                <w:numId w:val="3"/>
+              </w:numPr>
+              <w:spacing w:before="100" w:beforeAutospacing="1" w:after="100" w:afterAutospacing="1" w:line="240" w:lineRule="auto"/>
+              <w:rPr>
+                <w:rFonts w:eastAsia="Times New Roman"/>
+              </w:rPr>
+            </w:pPr>
+            <w:r>
+              <w:rPr>
+                <w:rFonts w:eastAsia="Times New Roman"/>
+              </w:rPr>
+              <w:t>Voordeel: Eenvoudiger te implementeren en beheren.</w:t>
+            </w:r>
+          </w:p>
+          <w:p>
+            <w:pPr>
+              <w:pStyle w:val="ListParagraph"/>
+              <w:numPr>
+                <w:ilvl w:val="1"/>
+                <w:numId w:val="3"/>
+              </w:numPr>
+              <w:spacing w:before="100" w:beforeAutospacing="1" w:after="100" w:afterAutospacing="1" w:line="240" w:lineRule="auto"/>
+              <w:rPr>
+                <w:rFonts w:eastAsia="Times New Roman"/>
+              </w:rPr>
+            </w:pPr>
+            <w:r>
+              <w:rPr>
+                <w:rFonts w:eastAsia="Times New Roman"/>
+              </w:rPr>
+              <w:t xml:space="preserve">Nadeel: Minder flexibel dan een combinatie met het </w:t>
+            </w:r>
+            <w:proofErr w:type="spellStart"/>
+            <w:r>
+              <w:rPr>
+                <w:rFonts w:eastAsia="Times New Roman"/>
+              </w:rPr>
+              <w:t>Strategy</w:t>
+            </w:r>
+            <w:proofErr w:type="spellEnd"/>
+            <w:r>
+              <w:rPr>
+                <w:rFonts w:eastAsia="Times New Roman"/>
+              </w:rPr>
+              <w:t>-patroon.</w:t>
+            </w:r>
+          </w:p>
+        </w:tc>
+      </w:tr>
+    </w:tbl>
+    <w:p/>
     <w:p>
       <w:pPr>
         <w:rPr>
-          <w:lang w:val="en-US" w:bidi="ar-SY"/>
+          <w:lang w:bidi="ar-SY"/>
         </w:rPr>
       </w:pPr>
     </w:p>
@@ -2831,9 +5137,14 @@
       </w:pPr>
       <w:bookmarkStart w:id="22" w:name="_Toc336244990"/>
       <w:r>
-        <w:t>Design decisions related to the database</w:t>
+        <w:t xml:space="preserve">Design decisions related to the </w:t>
+      </w:r>
+      <w:proofErr w:type="gramStart"/>
+      <w:r>
+        <w:t>database</w:t>
       </w:r>
       <w:bookmarkEnd w:id="22"/>
+      <w:proofErr w:type="gramEnd"/>
     </w:p>
     <w:p>
       <w:pPr>
@@ -3050,11 +5361,543 @@
       </w:pPr>
     </w:lvl>
   </w:abstractNum>
+  <w:abstractNum w:abstractNumId="2" w15:restartNumberingAfterBreak="0">
+    <w:nsid w:val="266F2C4C"/>
+    <w:multiLevelType w:val="hybridMultilevel"/>
+    <w:tmpl w:val="4E663736"/>
+    <w:lvl w:ilvl="0" w:tplc="04090001">
+      <w:start w:val="1"/>
+      <w:numFmt w:val="bullet"/>
+      <w:lvlText w:val=""/>
+      <w:lvlJc w:val="left"/>
+      <w:pPr>
+        <w:ind w:left="720" w:hanging="360"/>
+      </w:pPr>
+      <w:rPr>
+        <w:rFonts w:ascii="Symbol" w:hAnsi="Symbol" w:hint="default"/>
+      </w:rPr>
+    </w:lvl>
+    <w:lvl w:ilvl="1" w:tplc="04090003" w:tentative="1">
+      <w:start w:val="1"/>
+      <w:numFmt w:val="bullet"/>
+      <w:lvlText w:val="o"/>
+      <w:lvlJc w:val="left"/>
+      <w:pPr>
+        <w:ind w:left="1440" w:hanging="360"/>
+      </w:pPr>
+      <w:rPr>
+        <w:rFonts w:ascii="Courier New" w:hAnsi="Courier New" w:cs="Courier New" w:hint="default"/>
+      </w:rPr>
+    </w:lvl>
+    <w:lvl w:ilvl="2" w:tplc="04090005" w:tentative="1">
+      <w:start w:val="1"/>
+      <w:numFmt w:val="bullet"/>
+      <w:lvlText w:val=""/>
+      <w:lvlJc w:val="left"/>
+      <w:pPr>
+        <w:ind w:left="2160" w:hanging="360"/>
+      </w:pPr>
+      <w:rPr>
+        <w:rFonts w:ascii="Wingdings" w:hAnsi="Wingdings" w:hint="default"/>
+      </w:rPr>
+    </w:lvl>
+    <w:lvl w:ilvl="3" w:tplc="04090001" w:tentative="1">
+      <w:start w:val="1"/>
+      <w:numFmt w:val="bullet"/>
+      <w:lvlText w:val=""/>
+      <w:lvlJc w:val="left"/>
+      <w:pPr>
+        <w:ind w:left="2880" w:hanging="360"/>
+      </w:pPr>
+      <w:rPr>
+        <w:rFonts w:ascii="Symbol" w:hAnsi="Symbol" w:hint="default"/>
+      </w:rPr>
+    </w:lvl>
+    <w:lvl w:ilvl="4" w:tplc="04090003" w:tentative="1">
+      <w:start w:val="1"/>
+      <w:numFmt w:val="bullet"/>
+      <w:lvlText w:val="o"/>
+      <w:lvlJc w:val="left"/>
+      <w:pPr>
+        <w:ind w:left="3600" w:hanging="360"/>
+      </w:pPr>
+      <w:rPr>
+        <w:rFonts w:ascii="Courier New" w:hAnsi="Courier New" w:cs="Courier New" w:hint="default"/>
+      </w:rPr>
+    </w:lvl>
+    <w:lvl w:ilvl="5" w:tplc="04090005" w:tentative="1">
+      <w:start w:val="1"/>
+      <w:numFmt w:val="bullet"/>
+      <w:lvlText w:val=""/>
+      <w:lvlJc w:val="left"/>
+      <w:pPr>
+        <w:ind w:left="4320" w:hanging="360"/>
+      </w:pPr>
+      <w:rPr>
+        <w:rFonts w:ascii="Wingdings" w:hAnsi="Wingdings" w:hint="default"/>
+      </w:rPr>
+    </w:lvl>
+    <w:lvl w:ilvl="6" w:tplc="04090001" w:tentative="1">
+      <w:start w:val="1"/>
+      <w:numFmt w:val="bullet"/>
+      <w:lvlText w:val=""/>
+      <w:lvlJc w:val="left"/>
+      <w:pPr>
+        <w:ind w:left="5040" w:hanging="360"/>
+      </w:pPr>
+      <w:rPr>
+        <w:rFonts w:ascii="Symbol" w:hAnsi="Symbol" w:hint="default"/>
+      </w:rPr>
+    </w:lvl>
+    <w:lvl w:ilvl="7" w:tplc="04090003" w:tentative="1">
+      <w:start w:val="1"/>
+      <w:numFmt w:val="bullet"/>
+      <w:lvlText w:val="o"/>
+      <w:lvlJc w:val="left"/>
+      <w:pPr>
+        <w:ind w:left="5760" w:hanging="360"/>
+      </w:pPr>
+      <w:rPr>
+        <w:rFonts w:ascii="Courier New" w:hAnsi="Courier New" w:cs="Courier New" w:hint="default"/>
+      </w:rPr>
+    </w:lvl>
+    <w:lvl w:ilvl="8" w:tplc="04090005" w:tentative="1">
+      <w:start w:val="1"/>
+      <w:numFmt w:val="bullet"/>
+      <w:lvlText w:val=""/>
+      <w:lvlJc w:val="left"/>
+      <w:pPr>
+        <w:ind w:left="6480" w:hanging="360"/>
+      </w:pPr>
+      <w:rPr>
+        <w:rFonts w:ascii="Wingdings" w:hAnsi="Wingdings" w:hint="default"/>
+      </w:rPr>
+    </w:lvl>
+  </w:abstractNum>
+  <w:abstractNum w:abstractNumId="3" w15:restartNumberingAfterBreak="0">
+    <w:nsid w:val="29C40845"/>
+    <w:multiLevelType w:val="multilevel"/>
+    <w:tmpl w:val="D33C5E6E"/>
+    <w:lvl w:ilvl="0">
+      <w:start w:val="1"/>
+      <w:numFmt w:val="bullet"/>
+      <w:lvlText w:val=""/>
+      <w:lvlJc w:val="left"/>
+      <w:pPr>
+        <w:tabs>
+          <w:tab w:val="num" w:pos="720"/>
+        </w:tabs>
+        <w:ind w:left="720" w:hanging="360"/>
+      </w:pPr>
+      <w:rPr>
+        <w:rFonts w:ascii="Wingdings" w:hAnsi="Wingdings" w:hint="default"/>
+        <w:sz w:val="20"/>
+      </w:rPr>
+    </w:lvl>
+    <w:lvl w:ilvl="1" w:tentative="1">
+      <w:start w:val="1"/>
+      <w:numFmt w:val="bullet"/>
+      <w:lvlText w:val=""/>
+      <w:lvlJc w:val="left"/>
+      <w:pPr>
+        <w:tabs>
+          <w:tab w:val="num" w:pos="1440"/>
+        </w:tabs>
+        <w:ind w:left="1440" w:hanging="360"/>
+      </w:pPr>
+      <w:rPr>
+        <w:rFonts w:ascii="Wingdings" w:hAnsi="Wingdings" w:hint="default"/>
+        <w:sz w:val="20"/>
+      </w:rPr>
+    </w:lvl>
+    <w:lvl w:ilvl="2" w:tentative="1">
+      <w:start w:val="1"/>
+      <w:numFmt w:val="bullet"/>
+      <w:lvlText w:val=""/>
+      <w:lvlJc w:val="left"/>
+      <w:pPr>
+        <w:tabs>
+          <w:tab w:val="num" w:pos="2160"/>
+        </w:tabs>
+        <w:ind w:left="2160" w:hanging="360"/>
+      </w:pPr>
+      <w:rPr>
+        <w:rFonts w:ascii="Wingdings" w:hAnsi="Wingdings" w:hint="default"/>
+        <w:sz w:val="20"/>
+      </w:rPr>
+    </w:lvl>
+    <w:lvl w:ilvl="3" w:tentative="1">
+      <w:start w:val="1"/>
+      <w:numFmt w:val="bullet"/>
+      <w:lvlText w:val=""/>
+      <w:lvlJc w:val="left"/>
+      <w:pPr>
+        <w:tabs>
+          <w:tab w:val="num" w:pos="2880"/>
+        </w:tabs>
+        <w:ind w:left="2880" w:hanging="360"/>
+      </w:pPr>
+      <w:rPr>
+        <w:rFonts w:ascii="Wingdings" w:hAnsi="Wingdings" w:hint="default"/>
+        <w:sz w:val="20"/>
+      </w:rPr>
+    </w:lvl>
+    <w:lvl w:ilvl="4" w:tentative="1">
+      <w:start w:val="1"/>
+      <w:numFmt w:val="bullet"/>
+      <w:lvlText w:val=""/>
+      <w:lvlJc w:val="left"/>
+      <w:pPr>
+        <w:tabs>
+          <w:tab w:val="num" w:pos="3600"/>
+        </w:tabs>
+        <w:ind w:left="3600" w:hanging="360"/>
+      </w:pPr>
+      <w:rPr>
+        <w:rFonts w:ascii="Wingdings" w:hAnsi="Wingdings" w:hint="default"/>
+        <w:sz w:val="20"/>
+      </w:rPr>
+    </w:lvl>
+    <w:lvl w:ilvl="5" w:tentative="1">
+      <w:start w:val="1"/>
+      <w:numFmt w:val="bullet"/>
+      <w:lvlText w:val=""/>
+      <w:lvlJc w:val="left"/>
+      <w:pPr>
+        <w:tabs>
+          <w:tab w:val="num" w:pos="4320"/>
+        </w:tabs>
+        <w:ind w:left="4320" w:hanging="360"/>
+      </w:pPr>
+      <w:rPr>
+        <w:rFonts w:ascii="Wingdings" w:hAnsi="Wingdings" w:hint="default"/>
+        <w:sz w:val="20"/>
+      </w:rPr>
+    </w:lvl>
+    <w:lvl w:ilvl="6" w:tentative="1">
+      <w:start w:val="1"/>
+      <w:numFmt w:val="bullet"/>
+      <w:lvlText w:val=""/>
+      <w:lvlJc w:val="left"/>
+      <w:pPr>
+        <w:tabs>
+          <w:tab w:val="num" w:pos="5040"/>
+        </w:tabs>
+        <w:ind w:left="5040" w:hanging="360"/>
+      </w:pPr>
+      <w:rPr>
+        <w:rFonts w:ascii="Wingdings" w:hAnsi="Wingdings" w:hint="default"/>
+        <w:sz w:val="20"/>
+      </w:rPr>
+    </w:lvl>
+    <w:lvl w:ilvl="7" w:tentative="1">
+      <w:start w:val="1"/>
+      <w:numFmt w:val="bullet"/>
+      <w:lvlText w:val=""/>
+      <w:lvlJc w:val="left"/>
+      <w:pPr>
+        <w:tabs>
+          <w:tab w:val="num" w:pos="5760"/>
+        </w:tabs>
+        <w:ind w:left="5760" w:hanging="360"/>
+      </w:pPr>
+      <w:rPr>
+        <w:rFonts w:ascii="Wingdings" w:hAnsi="Wingdings" w:hint="default"/>
+        <w:sz w:val="20"/>
+      </w:rPr>
+    </w:lvl>
+    <w:lvl w:ilvl="8" w:tentative="1">
+      <w:start w:val="1"/>
+      <w:numFmt w:val="bullet"/>
+      <w:lvlText w:val=""/>
+      <w:lvlJc w:val="left"/>
+      <w:pPr>
+        <w:tabs>
+          <w:tab w:val="num" w:pos="6480"/>
+        </w:tabs>
+        <w:ind w:left="6480" w:hanging="360"/>
+      </w:pPr>
+      <w:rPr>
+        <w:rFonts w:ascii="Wingdings" w:hAnsi="Wingdings" w:hint="default"/>
+        <w:sz w:val="20"/>
+      </w:rPr>
+    </w:lvl>
+  </w:abstractNum>
+  <w:abstractNum w:abstractNumId="4" w15:restartNumberingAfterBreak="0">
+    <w:nsid w:val="4F525453"/>
+    <w:multiLevelType w:val="hybridMultilevel"/>
+    <w:tmpl w:val="88D25C02"/>
+    <w:lvl w:ilvl="0" w:tplc="04090001">
+      <w:start w:val="1"/>
+      <w:numFmt w:val="bullet"/>
+      <w:lvlText w:val=""/>
+      <w:lvlJc w:val="left"/>
+      <w:pPr>
+        <w:ind w:left="720" w:hanging="360"/>
+      </w:pPr>
+      <w:rPr>
+        <w:rFonts w:ascii="Symbol" w:hAnsi="Symbol" w:hint="default"/>
+      </w:rPr>
+    </w:lvl>
+    <w:lvl w:ilvl="1" w:tplc="04090003" w:tentative="1">
+      <w:start w:val="1"/>
+      <w:numFmt w:val="bullet"/>
+      <w:lvlText w:val="o"/>
+      <w:lvlJc w:val="left"/>
+      <w:pPr>
+        <w:ind w:left="1440" w:hanging="360"/>
+      </w:pPr>
+      <w:rPr>
+        <w:rFonts w:ascii="Courier New" w:hAnsi="Courier New" w:cs="Courier New" w:hint="default"/>
+      </w:rPr>
+    </w:lvl>
+    <w:lvl w:ilvl="2" w:tplc="04090005" w:tentative="1">
+      <w:start w:val="1"/>
+      <w:numFmt w:val="bullet"/>
+      <w:lvlText w:val=""/>
+      <w:lvlJc w:val="left"/>
+      <w:pPr>
+        <w:ind w:left="2160" w:hanging="360"/>
+      </w:pPr>
+      <w:rPr>
+        <w:rFonts w:ascii="Wingdings" w:hAnsi="Wingdings" w:hint="default"/>
+      </w:rPr>
+    </w:lvl>
+    <w:lvl w:ilvl="3" w:tplc="04090001" w:tentative="1">
+      <w:start w:val="1"/>
+      <w:numFmt w:val="bullet"/>
+      <w:lvlText w:val=""/>
+      <w:lvlJc w:val="left"/>
+      <w:pPr>
+        <w:ind w:left="2880" w:hanging="360"/>
+      </w:pPr>
+      <w:rPr>
+        <w:rFonts w:ascii="Symbol" w:hAnsi="Symbol" w:hint="default"/>
+      </w:rPr>
+    </w:lvl>
+    <w:lvl w:ilvl="4" w:tplc="04090003" w:tentative="1">
+      <w:start w:val="1"/>
+      <w:numFmt w:val="bullet"/>
+      <w:lvlText w:val="o"/>
+      <w:lvlJc w:val="left"/>
+      <w:pPr>
+        <w:ind w:left="3600" w:hanging="360"/>
+      </w:pPr>
+      <w:rPr>
+        <w:rFonts w:ascii="Courier New" w:hAnsi="Courier New" w:cs="Courier New" w:hint="default"/>
+      </w:rPr>
+    </w:lvl>
+    <w:lvl w:ilvl="5" w:tplc="04090005" w:tentative="1">
+      <w:start w:val="1"/>
+      <w:numFmt w:val="bullet"/>
+      <w:lvlText w:val=""/>
+      <w:lvlJc w:val="left"/>
+      <w:pPr>
+        <w:ind w:left="4320" w:hanging="360"/>
+      </w:pPr>
+      <w:rPr>
+        <w:rFonts w:ascii="Wingdings" w:hAnsi="Wingdings" w:hint="default"/>
+      </w:rPr>
+    </w:lvl>
+    <w:lvl w:ilvl="6" w:tplc="04090001" w:tentative="1">
+      <w:start w:val="1"/>
+      <w:numFmt w:val="bullet"/>
+      <w:lvlText w:val=""/>
+      <w:lvlJc w:val="left"/>
+      <w:pPr>
+        <w:ind w:left="5040" w:hanging="360"/>
+      </w:pPr>
+      <w:rPr>
+        <w:rFonts w:ascii="Symbol" w:hAnsi="Symbol" w:hint="default"/>
+      </w:rPr>
+    </w:lvl>
+    <w:lvl w:ilvl="7" w:tplc="04090003" w:tentative="1">
+      <w:start w:val="1"/>
+      <w:numFmt w:val="bullet"/>
+      <w:lvlText w:val="o"/>
+      <w:lvlJc w:val="left"/>
+      <w:pPr>
+        <w:ind w:left="5760" w:hanging="360"/>
+      </w:pPr>
+      <w:rPr>
+        <w:rFonts w:ascii="Courier New" w:hAnsi="Courier New" w:cs="Courier New" w:hint="default"/>
+      </w:rPr>
+    </w:lvl>
+    <w:lvl w:ilvl="8" w:tplc="04090005" w:tentative="1">
+      <w:start w:val="1"/>
+      <w:numFmt w:val="bullet"/>
+      <w:lvlText w:val=""/>
+      <w:lvlJc w:val="left"/>
+      <w:pPr>
+        <w:ind w:left="6480" w:hanging="360"/>
+      </w:pPr>
+      <w:rPr>
+        <w:rFonts w:ascii="Wingdings" w:hAnsi="Wingdings" w:hint="default"/>
+      </w:rPr>
+    </w:lvl>
+  </w:abstractNum>
+  <w:abstractNum w:abstractNumId="5" w15:restartNumberingAfterBreak="0">
+    <w:nsid w:val="73C10222"/>
+    <w:multiLevelType w:val="multilevel"/>
+    <w:tmpl w:val="F98C2562"/>
+    <w:lvl w:ilvl="0">
+      <w:start w:val="1"/>
+      <w:numFmt w:val="bullet"/>
+      <w:lvlText w:val=""/>
+      <w:lvlJc w:val="left"/>
+      <w:pPr>
+        <w:tabs>
+          <w:tab w:val="num" w:pos="720"/>
+        </w:tabs>
+        <w:ind w:left="720" w:hanging="360"/>
+      </w:pPr>
+      <w:rPr>
+        <w:rFonts w:ascii="Symbol" w:hAnsi="Symbol" w:hint="default"/>
+        <w:sz w:val="20"/>
+      </w:rPr>
+    </w:lvl>
+    <w:lvl w:ilvl="1">
+      <w:start w:val="1"/>
+      <w:numFmt w:val="bullet"/>
+      <w:lvlText w:val=""/>
+      <w:lvlJc w:val="left"/>
+      <w:pPr>
+        <w:ind w:left="720" w:hanging="360"/>
+      </w:pPr>
+      <w:rPr>
+        <w:rFonts w:ascii="Symbol" w:hAnsi="Symbol" w:hint="default"/>
+      </w:rPr>
+    </w:lvl>
+    <w:lvl w:ilvl="2" w:tentative="1">
+      <w:start w:val="1"/>
+      <w:numFmt w:val="bullet"/>
+      <w:lvlText w:val=""/>
+      <w:lvlJc w:val="left"/>
+      <w:pPr>
+        <w:tabs>
+          <w:tab w:val="num" w:pos="2160"/>
+        </w:tabs>
+        <w:ind w:left="2160" w:hanging="360"/>
+      </w:pPr>
+      <w:rPr>
+        <w:rFonts w:ascii="Wingdings" w:hAnsi="Wingdings" w:hint="default"/>
+        <w:sz w:val="20"/>
+      </w:rPr>
+    </w:lvl>
+    <w:lvl w:ilvl="3" w:tentative="1">
+      <w:start w:val="1"/>
+      <w:numFmt w:val="bullet"/>
+      <w:lvlText w:val=""/>
+      <w:lvlJc w:val="left"/>
+      <w:pPr>
+        <w:tabs>
+          <w:tab w:val="num" w:pos="2880"/>
+        </w:tabs>
+        <w:ind w:left="2880" w:hanging="360"/>
+      </w:pPr>
+      <w:rPr>
+        <w:rFonts w:ascii="Wingdings" w:hAnsi="Wingdings" w:hint="default"/>
+        <w:sz w:val="20"/>
+      </w:rPr>
+    </w:lvl>
+    <w:lvl w:ilvl="4" w:tentative="1">
+      <w:start w:val="1"/>
+      <w:numFmt w:val="bullet"/>
+      <w:lvlText w:val=""/>
+      <w:lvlJc w:val="left"/>
+      <w:pPr>
+        <w:tabs>
+          <w:tab w:val="num" w:pos="3600"/>
+        </w:tabs>
+        <w:ind w:left="3600" w:hanging="360"/>
+      </w:pPr>
+      <w:rPr>
+        <w:rFonts w:ascii="Wingdings" w:hAnsi="Wingdings" w:hint="default"/>
+        <w:sz w:val="20"/>
+      </w:rPr>
+    </w:lvl>
+    <w:lvl w:ilvl="5" w:tentative="1">
+      <w:start w:val="1"/>
+      <w:numFmt w:val="bullet"/>
+      <w:lvlText w:val=""/>
+      <w:lvlJc w:val="left"/>
+      <w:pPr>
+        <w:tabs>
+          <w:tab w:val="num" w:pos="4320"/>
+        </w:tabs>
+        <w:ind w:left="4320" w:hanging="360"/>
+      </w:pPr>
+      <w:rPr>
+        <w:rFonts w:ascii="Wingdings" w:hAnsi="Wingdings" w:hint="default"/>
+        <w:sz w:val="20"/>
+      </w:rPr>
+    </w:lvl>
+    <w:lvl w:ilvl="6" w:tentative="1">
+      <w:start w:val="1"/>
+      <w:numFmt w:val="bullet"/>
+      <w:lvlText w:val=""/>
+      <w:lvlJc w:val="left"/>
+      <w:pPr>
+        <w:tabs>
+          <w:tab w:val="num" w:pos="5040"/>
+        </w:tabs>
+        <w:ind w:left="5040" w:hanging="360"/>
+      </w:pPr>
+      <w:rPr>
+        <w:rFonts w:ascii="Wingdings" w:hAnsi="Wingdings" w:hint="default"/>
+        <w:sz w:val="20"/>
+      </w:rPr>
+    </w:lvl>
+    <w:lvl w:ilvl="7" w:tentative="1">
+      <w:start w:val="1"/>
+      <w:numFmt w:val="bullet"/>
+      <w:lvlText w:val=""/>
+      <w:lvlJc w:val="left"/>
+      <w:pPr>
+        <w:tabs>
+          <w:tab w:val="num" w:pos="5760"/>
+        </w:tabs>
+        <w:ind w:left="5760" w:hanging="360"/>
+      </w:pPr>
+      <w:rPr>
+        <w:rFonts w:ascii="Wingdings" w:hAnsi="Wingdings" w:hint="default"/>
+        <w:sz w:val="20"/>
+      </w:rPr>
+    </w:lvl>
+    <w:lvl w:ilvl="8" w:tentative="1">
+      <w:start w:val="1"/>
+      <w:numFmt w:val="bullet"/>
+      <w:lvlText w:val=""/>
+      <w:lvlJc w:val="left"/>
+      <w:pPr>
+        <w:tabs>
+          <w:tab w:val="num" w:pos="6480"/>
+        </w:tabs>
+        <w:ind w:left="6480" w:hanging="360"/>
+      </w:pPr>
+      <w:rPr>
+        <w:rFonts w:ascii="Wingdings" w:hAnsi="Wingdings" w:hint="default"/>
+        <w:sz w:val="20"/>
+      </w:rPr>
+    </w:lvl>
+  </w:abstractNum>
   <w:num w:numId="1" w16cid:durableId="1344741737">
     <w:abstractNumId w:val="0"/>
   </w:num>
   <w:num w:numId="2" w16cid:durableId="1873574679">
     <w:abstractNumId w:val="1"/>
+  </w:num>
+  <w:num w:numId="3" w16cid:durableId="611089463">
+    <w:abstractNumId w:val="5"/>
+  </w:num>
+  <w:num w:numId="4" w16cid:durableId="488406631">
+    <w:abstractNumId w:val="3"/>
+  </w:num>
+  <w:num w:numId="5" w16cid:durableId="1004624653">
+    <w:abstractNumId w:val="4"/>
+  </w:num>
+  <w:num w:numId="6" w16cid:durableId="1174761283">
+    <w:abstractNumId w:val="2"/>
   </w:num>
 </w:numbering>
 </file>
@@ -3560,7 +6403,6 @@
     <w:next w:val="Normal"/>
     <w:link w:val="Heading4Char"/>
     <w:uiPriority w:val="9"/>
-    <w:semiHidden/>
     <w:unhideWhenUsed/>
     <w:qFormat/>
     <w:rsid w:val="004B68D2"/>
@@ -3831,7 +6673,6 @@
     <w:basedOn w:val="DefaultParagraphFont"/>
     <w:link w:val="Heading4"/>
     <w:uiPriority w:val="9"/>
-    <w:semiHidden/>
     <w:rsid w:val="004B68D2"/>
     <w:rPr>
       <w:rFonts w:asciiTheme="majorHAnsi" w:eastAsiaTheme="majorEastAsia" w:hAnsiTheme="majorHAnsi" w:cstheme="majorBidi"/>

</xml_diff>

<commit_message>
fixed formattting and spelling
</commit_message>
<xml_diff>
--- a/SDD.docx
+++ b/SDD.docx
@@ -654,17 +654,7 @@
                                         <w14:bevel/>
                                       </w14:textOutline>
                                     </w:rPr>
-                                    <w:t>1</w:t>
-                                  </w:r>
-                                  <w:r>
-                                    <w:rPr>
-                                      <w14:textOutline w14:w="9525" w14:cap="rnd" w14:cmpd="sng" w14:algn="ctr">
-                                        <w14:noFill/>
-                                        <w14:prstDash w14:val="solid"/>
-                                        <w14:bevel/>
-                                      </w14:textOutline>
-                                    </w:rPr>
-                                    <w:t>9</w:t>
+                                    <w:t>26</w:t>
                                   </w:r>
                                   <w:r>
                                     <w:rPr>
@@ -737,7 +727,17 @@
                                         <w14:bevel/>
                                       </w14:textOutline>
                                     </w:rPr>
-                                    <w:t>1.06</w:t>
+                                    <w:t>1.0</w:t>
+                                  </w:r>
+                                  <w:r>
+                                    <w:rPr>
+                                      <w14:textOutline w14:w="9525" w14:cap="rnd" w14:cmpd="sng" w14:algn="ctr">
+                                        <w14:noFill/>
+                                        <w14:prstDash w14:val="solid"/>
+                                        <w14:bevel/>
+                                      </w14:textOutline>
+                                    </w:rPr>
+                                    <w:t>.7</w:t>
                                   </w:r>
                                 </w:p>
                               </w:txbxContent>
@@ -811,17 +811,7 @@
                                   <w14:bevel/>
                                 </w14:textOutline>
                               </w:rPr>
-                              <w:t>1</w:t>
-                            </w:r>
-                            <w:r>
-                              <w:rPr>
-                                <w14:textOutline w14:w="9525" w14:cap="rnd" w14:cmpd="sng" w14:algn="ctr">
-                                  <w14:noFill/>
-                                  <w14:prstDash w14:val="solid"/>
-                                  <w14:bevel/>
-                                </w14:textOutline>
-                              </w:rPr>
-                              <w:t>9</w:t>
+                              <w:t>26</w:t>
                             </w:r>
                             <w:r>
                               <w:rPr>
@@ -894,7 +884,17 @@
                                   <w14:bevel/>
                                 </w14:textOutline>
                               </w:rPr>
-                              <w:t>1.06</w:t>
+                              <w:t>1.0</w:t>
+                            </w:r>
+                            <w:r>
+                              <w:rPr>
+                                <w14:textOutline w14:w="9525" w14:cap="rnd" w14:cmpd="sng" w14:algn="ctr">
+                                  <w14:noFill/>
+                                  <w14:prstDash w14:val="solid"/>
+                                  <w14:bevel/>
+                                </w14:textOutline>
+                              </w:rPr>
+                              <w:t>.7</w:t>
                             </w:r>
                           </w:p>
                         </w:txbxContent>
@@ -928,129 +928,1398 @@
         </w:rPr>
       </w:pPr>
     </w:p>
+    <w:bookmarkStart w:id="11" w:name="_Toc336244975" w:displacedByCustomXml="next"/>
+    <w:sdt>
+      <w:sdtPr>
+        <w:id w:val="1760253179"/>
+        <w:docPartObj>
+          <w:docPartGallery w:val="Table of Contents"/>
+          <w:docPartUnique/>
+        </w:docPartObj>
+      </w:sdtPr>
+      <w:sdtEndPr>
+        <w:rPr>
+          <w:rFonts w:asciiTheme="minorBidi" w:eastAsiaTheme="minorHAnsi" w:hAnsiTheme="minorBidi" w:cstheme="minorBidi"/>
+          <w:b/>
+          <w:bCs/>
+          <w:noProof/>
+          <w:color w:val="auto"/>
+          <w:sz w:val="22"/>
+          <w:szCs w:val="22"/>
+          <w:lang w:val="nl-NL"/>
+        </w:rPr>
+      </w:sdtEndPr>
+      <w:sdtContent>
+        <w:p>
+          <w:pPr>
+            <w:pStyle w:val="TOCHeading"/>
+          </w:pPr>
+          <w:proofErr w:type="spellStart"/>
+          <w:r>
+            <w:t>Inhoudsopgave</w:t>
+          </w:r>
+          <w:proofErr w:type="spellEnd"/>
+        </w:p>
+        <w:p>
+          <w:pPr>
+            <w:pStyle w:val="TOC1"/>
+            <w:tabs>
+              <w:tab w:val="left" w:pos="440"/>
+              <w:tab w:val="right" w:leader="dot" w:pos="9350"/>
+            </w:tabs>
+            <w:rPr>
+              <w:noProof/>
+            </w:rPr>
+          </w:pPr>
+          <w:r>
+            <w:fldChar w:fldCharType="begin"/>
+          </w:r>
+          <w:r>
+            <w:instrText xml:space="preserve"> TOC \o "1-3" \h \z \u </w:instrText>
+          </w:r>
+          <w:r>
+            <w:fldChar w:fldCharType="separate"/>
+          </w:r>
+          <w:hyperlink w:anchor="_Toc149207635" w:history="1">
+            <w:r>
+              <w:rPr>
+                <w:rStyle w:val="Hyperlink"/>
+                <w:noProof/>
+              </w:rPr>
+              <w:t>1</w:t>
+            </w:r>
+            <w:r>
+              <w:rPr>
+                <w:noProof/>
+              </w:rPr>
+              <w:tab/>
+            </w:r>
+            <w:r>
+              <w:rPr>
+                <w:rStyle w:val="Hyperlink"/>
+                <w:noProof/>
+              </w:rPr>
+              <w:t>Introduction</w:t>
+            </w:r>
+            <w:r>
+              <w:rPr>
+                <w:noProof/>
+                <w:webHidden/>
+              </w:rPr>
+              <w:tab/>
+            </w:r>
+            <w:r>
+              <w:rPr>
+                <w:noProof/>
+                <w:webHidden/>
+              </w:rPr>
+              <w:fldChar w:fldCharType="begin"/>
+            </w:r>
+            <w:r>
+              <w:rPr>
+                <w:noProof/>
+                <w:webHidden/>
+              </w:rPr>
+              <w:instrText xml:space="preserve"> PAGEREF _Toc149207635 \h </w:instrText>
+            </w:r>
+            <w:r>
+              <w:rPr>
+                <w:noProof/>
+                <w:webHidden/>
+              </w:rPr>
+            </w:r>
+            <w:r>
+              <w:rPr>
+                <w:noProof/>
+                <w:webHidden/>
+              </w:rPr>
+              <w:fldChar w:fldCharType="separate"/>
+            </w:r>
+            <w:r>
+              <w:rPr>
+                <w:noProof/>
+                <w:webHidden/>
+              </w:rPr>
+              <w:t>3</w:t>
+            </w:r>
+            <w:r>
+              <w:rPr>
+                <w:noProof/>
+                <w:webHidden/>
+              </w:rPr>
+              <w:fldChar w:fldCharType="end"/>
+            </w:r>
+          </w:hyperlink>
+        </w:p>
+        <w:p>
+          <w:pPr>
+            <w:pStyle w:val="TOC2"/>
+            <w:tabs>
+              <w:tab w:val="left" w:pos="880"/>
+              <w:tab w:val="right" w:leader="dot" w:pos="9350"/>
+            </w:tabs>
+            <w:rPr>
+              <w:noProof/>
+            </w:rPr>
+          </w:pPr>
+          <w:hyperlink w:anchor="_Toc149207636" w:history="1">
+            <w:r>
+              <w:rPr>
+                <w:rStyle w:val="Hyperlink"/>
+                <w:noProof/>
+              </w:rPr>
+              <w:t>1.1</w:t>
+            </w:r>
+            <w:r>
+              <w:rPr>
+                <w:noProof/>
+              </w:rPr>
+              <w:tab/>
+            </w:r>
+            <w:r>
+              <w:rPr>
+                <w:rStyle w:val="Hyperlink"/>
+                <w:noProof/>
+              </w:rPr>
+              <w:t>Overall Description</w:t>
+            </w:r>
+            <w:r>
+              <w:rPr>
+                <w:noProof/>
+                <w:webHidden/>
+              </w:rPr>
+              <w:tab/>
+            </w:r>
+            <w:r>
+              <w:rPr>
+                <w:noProof/>
+                <w:webHidden/>
+              </w:rPr>
+              <w:fldChar w:fldCharType="begin"/>
+            </w:r>
+            <w:r>
+              <w:rPr>
+                <w:noProof/>
+                <w:webHidden/>
+              </w:rPr>
+              <w:instrText xml:space="preserve"> PAGEREF _Toc149207636 \h </w:instrText>
+            </w:r>
+            <w:r>
+              <w:rPr>
+                <w:noProof/>
+                <w:webHidden/>
+              </w:rPr>
+            </w:r>
+            <w:r>
+              <w:rPr>
+                <w:noProof/>
+                <w:webHidden/>
+              </w:rPr>
+              <w:fldChar w:fldCharType="separate"/>
+            </w:r>
+            <w:r>
+              <w:rPr>
+                <w:noProof/>
+                <w:webHidden/>
+              </w:rPr>
+              <w:t>3</w:t>
+            </w:r>
+            <w:r>
+              <w:rPr>
+                <w:noProof/>
+                <w:webHidden/>
+              </w:rPr>
+              <w:fldChar w:fldCharType="end"/>
+            </w:r>
+          </w:hyperlink>
+        </w:p>
+        <w:p>
+          <w:pPr>
+            <w:pStyle w:val="TOC2"/>
+            <w:tabs>
+              <w:tab w:val="left" w:pos="880"/>
+              <w:tab w:val="right" w:leader="dot" w:pos="9350"/>
+            </w:tabs>
+            <w:rPr>
+              <w:noProof/>
+            </w:rPr>
+          </w:pPr>
+          <w:hyperlink w:anchor="_Toc149207637" w:history="1">
+            <w:r>
+              <w:rPr>
+                <w:rStyle w:val="Hyperlink"/>
+                <w:noProof/>
+              </w:rPr>
+              <w:t>1.2</w:t>
+            </w:r>
+            <w:r>
+              <w:rPr>
+                <w:noProof/>
+              </w:rPr>
+              <w:tab/>
+            </w:r>
+            <w:r>
+              <w:rPr>
+                <w:rStyle w:val="Hyperlink"/>
+                <w:noProof/>
+              </w:rPr>
+              <w:t>Purpose of this document</w:t>
+            </w:r>
+            <w:r>
+              <w:rPr>
+                <w:noProof/>
+                <w:webHidden/>
+              </w:rPr>
+              <w:tab/>
+            </w:r>
+            <w:r>
+              <w:rPr>
+                <w:noProof/>
+                <w:webHidden/>
+              </w:rPr>
+              <w:fldChar w:fldCharType="begin"/>
+            </w:r>
+            <w:r>
+              <w:rPr>
+                <w:noProof/>
+                <w:webHidden/>
+              </w:rPr>
+              <w:instrText xml:space="preserve"> PAGEREF _Toc149207637 \h </w:instrText>
+            </w:r>
+            <w:r>
+              <w:rPr>
+                <w:noProof/>
+                <w:webHidden/>
+              </w:rPr>
+            </w:r>
+            <w:r>
+              <w:rPr>
+                <w:noProof/>
+                <w:webHidden/>
+              </w:rPr>
+              <w:fldChar w:fldCharType="separate"/>
+            </w:r>
+            <w:r>
+              <w:rPr>
+                <w:noProof/>
+                <w:webHidden/>
+              </w:rPr>
+              <w:t>3</w:t>
+            </w:r>
+            <w:r>
+              <w:rPr>
+                <w:noProof/>
+                <w:webHidden/>
+              </w:rPr>
+              <w:fldChar w:fldCharType="end"/>
+            </w:r>
+          </w:hyperlink>
+        </w:p>
+        <w:p>
+          <w:pPr>
+            <w:pStyle w:val="TOC2"/>
+            <w:tabs>
+              <w:tab w:val="left" w:pos="880"/>
+              <w:tab w:val="right" w:leader="dot" w:pos="9350"/>
+            </w:tabs>
+            <w:rPr>
+              <w:noProof/>
+            </w:rPr>
+          </w:pPr>
+          <w:hyperlink w:anchor="_Toc149207638" w:history="1">
+            <w:r>
+              <w:rPr>
+                <w:rStyle w:val="Hyperlink"/>
+                <w:noProof/>
+              </w:rPr>
+              <w:t>1.3</w:t>
+            </w:r>
+            <w:r>
+              <w:rPr>
+                <w:noProof/>
+              </w:rPr>
+              <w:tab/>
+            </w:r>
+            <w:r>
+              <w:rPr>
+                <w:rStyle w:val="Hyperlink"/>
+                <w:noProof/>
+              </w:rPr>
+              <w:t>Definitions, acronyms, and abbreviations</w:t>
+            </w:r>
+            <w:r>
+              <w:rPr>
+                <w:noProof/>
+                <w:webHidden/>
+              </w:rPr>
+              <w:tab/>
+            </w:r>
+            <w:r>
+              <w:rPr>
+                <w:noProof/>
+                <w:webHidden/>
+              </w:rPr>
+              <w:fldChar w:fldCharType="begin"/>
+            </w:r>
+            <w:r>
+              <w:rPr>
+                <w:noProof/>
+                <w:webHidden/>
+              </w:rPr>
+              <w:instrText xml:space="preserve"> PAGEREF _Toc149207638 \h </w:instrText>
+            </w:r>
+            <w:r>
+              <w:rPr>
+                <w:noProof/>
+                <w:webHidden/>
+              </w:rPr>
+            </w:r>
+            <w:r>
+              <w:rPr>
+                <w:noProof/>
+                <w:webHidden/>
+              </w:rPr>
+              <w:fldChar w:fldCharType="separate"/>
+            </w:r>
+            <w:r>
+              <w:rPr>
+                <w:noProof/>
+                <w:webHidden/>
+              </w:rPr>
+              <w:t>3</w:t>
+            </w:r>
+            <w:r>
+              <w:rPr>
+                <w:noProof/>
+                <w:webHidden/>
+              </w:rPr>
+              <w:fldChar w:fldCharType="end"/>
+            </w:r>
+          </w:hyperlink>
+        </w:p>
+        <w:p>
+          <w:pPr>
+            <w:pStyle w:val="TOC1"/>
+            <w:tabs>
+              <w:tab w:val="left" w:pos="440"/>
+              <w:tab w:val="right" w:leader="dot" w:pos="9350"/>
+            </w:tabs>
+            <w:rPr>
+              <w:noProof/>
+            </w:rPr>
+          </w:pPr>
+          <w:hyperlink w:anchor="_Toc149207639" w:history="1">
+            <w:r>
+              <w:rPr>
+                <w:rStyle w:val="Hyperlink"/>
+                <w:noProof/>
+              </w:rPr>
+              <w:t>2</w:t>
+            </w:r>
+            <w:r>
+              <w:rPr>
+                <w:noProof/>
+              </w:rPr>
+              <w:tab/>
+            </w:r>
+            <w:r>
+              <w:rPr>
+                <w:rStyle w:val="Hyperlink"/>
+                <w:noProof/>
+              </w:rPr>
+              <w:t>Architectural Overview</w:t>
+            </w:r>
+            <w:r>
+              <w:rPr>
+                <w:noProof/>
+                <w:webHidden/>
+              </w:rPr>
+              <w:tab/>
+            </w:r>
+            <w:r>
+              <w:rPr>
+                <w:noProof/>
+                <w:webHidden/>
+              </w:rPr>
+              <w:fldChar w:fldCharType="begin"/>
+            </w:r>
+            <w:r>
+              <w:rPr>
+                <w:noProof/>
+                <w:webHidden/>
+              </w:rPr>
+              <w:instrText xml:space="preserve"> PAGEREF _Toc149207639 \h </w:instrText>
+            </w:r>
+            <w:r>
+              <w:rPr>
+                <w:noProof/>
+                <w:webHidden/>
+              </w:rPr>
+            </w:r>
+            <w:r>
+              <w:rPr>
+                <w:noProof/>
+                <w:webHidden/>
+              </w:rPr>
+              <w:fldChar w:fldCharType="separate"/>
+            </w:r>
+            <w:r>
+              <w:rPr>
+                <w:noProof/>
+                <w:webHidden/>
+              </w:rPr>
+              <w:t>3</w:t>
+            </w:r>
+            <w:r>
+              <w:rPr>
+                <w:noProof/>
+                <w:webHidden/>
+              </w:rPr>
+              <w:fldChar w:fldCharType="end"/>
+            </w:r>
+          </w:hyperlink>
+        </w:p>
+        <w:p>
+          <w:pPr>
+            <w:pStyle w:val="TOC1"/>
+            <w:tabs>
+              <w:tab w:val="left" w:pos="440"/>
+              <w:tab w:val="right" w:leader="dot" w:pos="9350"/>
+            </w:tabs>
+            <w:rPr>
+              <w:noProof/>
+            </w:rPr>
+          </w:pPr>
+          <w:hyperlink w:anchor="_Toc149207640" w:history="1">
+            <w:r>
+              <w:rPr>
+                <w:rStyle w:val="Hyperlink"/>
+                <w:noProof/>
+              </w:rPr>
+              <w:t>3</w:t>
+            </w:r>
+            <w:r>
+              <w:rPr>
+                <w:noProof/>
+              </w:rPr>
+              <w:tab/>
+            </w:r>
+            <w:r>
+              <w:rPr>
+                <w:rStyle w:val="Hyperlink"/>
+                <w:noProof/>
+              </w:rPr>
+              <w:t>Detailed Design Description</w:t>
+            </w:r>
+            <w:r>
+              <w:rPr>
+                <w:noProof/>
+                <w:webHidden/>
+              </w:rPr>
+              <w:tab/>
+            </w:r>
+            <w:r>
+              <w:rPr>
+                <w:noProof/>
+                <w:webHidden/>
+              </w:rPr>
+              <w:fldChar w:fldCharType="begin"/>
+            </w:r>
+            <w:r>
+              <w:rPr>
+                <w:noProof/>
+                <w:webHidden/>
+              </w:rPr>
+              <w:instrText xml:space="preserve"> PAGEREF _Toc149207640 \h </w:instrText>
+            </w:r>
+            <w:r>
+              <w:rPr>
+                <w:noProof/>
+                <w:webHidden/>
+              </w:rPr>
+            </w:r>
+            <w:r>
+              <w:rPr>
+                <w:noProof/>
+                <w:webHidden/>
+              </w:rPr>
+              <w:fldChar w:fldCharType="separate"/>
+            </w:r>
+            <w:r>
+              <w:rPr>
+                <w:noProof/>
+                <w:webHidden/>
+              </w:rPr>
+              <w:t>4</w:t>
+            </w:r>
+            <w:r>
+              <w:rPr>
+                <w:noProof/>
+                <w:webHidden/>
+              </w:rPr>
+              <w:fldChar w:fldCharType="end"/>
+            </w:r>
+          </w:hyperlink>
+        </w:p>
+        <w:p>
+          <w:pPr>
+            <w:pStyle w:val="TOC2"/>
+            <w:tabs>
+              <w:tab w:val="left" w:pos="880"/>
+              <w:tab w:val="right" w:leader="dot" w:pos="9350"/>
+            </w:tabs>
+            <w:rPr>
+              <w:noProof/>
+            </w:rPr>
+          </w:pPr>
+          <w:hyperlink w:anchor="_Toc149207641" w:history="1">
+            <w:r>
+              <w:rPr>
+                <w:rStyle w:val="Hyperlink"/>
+                <w:noProof/>
+              </w:rPr>
+              <w:t>3.1</w:t>
+            </w:r>
+            <w:r>
+              <w:rPr>
+                <w:noProof/>
+              </w:rPr>
+              <w:tab/>
+            </w:r>
+            <w:r>
+              <w:rPr>
+                <w:rStyle w:val="Hyperlink"/>
+                <w:noProof/>
+              </w:rPr>
+              <w:t>Deployment Diagram</w:t>
+            </w:r>
+            <w:r>
+              <w:rPr>
+                <w:noProof/>
+                <w:webHidden/>
+              </w:rPr>
+              <w:tab/>
+            </w:r>
+            <w:r>
+              <w:rPr>
+                <w:noProof/>
+                <w:webHidden/>
+              </w:rPr>
+              <w:fldChar w:fldCharType="begin"/>
+            </w:r>
+            <w:r>
+              <w:rPr>
+                <w:noProof/>
+                <w:webHidden/>
+              </w:rPr>
+              <w:instrText xml:space="preserve"> PAGEREF _Toc149207641 \h </w:instrText>
+            </w:r>
+            <w:r>
+              <w:rPr>
+                <w:noProof/>
+                <w:webHidden/>
+              </w:rPr>
+            </w:r>
+            <w:r>
+              <w:rPr>
+                <w:noProof/>
+                <w:webHidden/>
+              </w:rPr>
+              <w:fldChar w:fldCharType="separate"/>
+            </w:r>
+            <w:r>
+              <w:rPr>
+                <w:noProof/>
+                <w:webHidden/>
+              </w:rPr>
+              <w:t>4</w:t>
+            </w:r>
+            <w:r>
+              <w:rPr>
+                <w:noProof/>
+                <w:webHidden/>
+              </w:rPr>
+              <w:fldChar w:fldCharType="end"/>
+            </w:r>
+          </w:hyperlink>
+        </w:p>
+        <w:p>
+          <w:pPr>
+            <w:pStyle w:val="TOC3"/>
+            <w:tabs>
+              <w:tab w:val="left" w:pos="1320"/>
+              <w:tab w:val="right" w:leader="dot" w:pos="9350"/>
+            </w:tabs>
+            <w:rPr>
+              <w:noProof/>
+            </w:rPr>
+          </w:pPr>
+          <w:hyperlink w:anchor="_Toc149207642" w:history="1">
+            <w:r>
+              <w:rPr>
+                <w:rStyle w:val="Hyperlink"/>
+                <w:noProof/>
+              </w:rPr>
+              <w:t>3.1.1</w:t>
+            </w:r>
+            <w:r>
+              <w:rPr>
+                <w:noProof/>
+              </w:rPr>
+              <w:tab/>
+            </w:r>
+            <w:r>
+              <w:rPr>
+                <w:rStyle w:val="Hyperlink"/>
+                <w:noProof/>
+              </w:rPr>
+              <w:t>Design Decisions related to deployment</w:t>
+            </w:r>
+            <w:r>
+              <w:rPr>
+                <w:noProof/>
+                <w:webHidden/>
+              </w:rPr>
+              <w:tab/>
+            </w:r>
+            <w:r>
+              <w:rPr>
+                <w:noProof/>
+                <w:webHidden/>
+              </w:rPr>
+              <w:fldChar w:fldCharType="begin"/>
+            </w:r>
+            <w:r>
+              <w:rPr>
+                <w:noProof/>
+                <w:webHidden/>
+              </w:rPr>
+              <w:instrText xml:space="preserve"> PAGEREF _Toc149207642 \h </w:instrText>
+            </w:r>
+            <w:r>
+              <w:rPr>
+                <w:noProof/>
+                <w:webHidden/>
+              </w:rPr>
+            </w:r>
+            <w:r>
+              <w:rPr>
+                <w:noProof/>
+                <w:webHidden/>
+              </w:rPr>
+              <w:fldChar w:fldCharType="separate"/>
+            </w:r>
+            <w:r>
+              <w:rPr>
+                <w:noProof/>
+                <w:webHidden/>
+              </w:rPr>
+              <w:t>4</w:t>
+            </w:r>
+            <w:r>
+              <w:rPr>
+                <w:noProof/>
+                <w:webHidden/>
+              </w:rPr>
+              <w:fldChar w:fldCharType="end"/>
+            </w:r>
+          </w:hyperlink>
+        </w:p>
+        <w:p>
+          <w:pPr>
+            <w:pStyle w:val="TOC2"/>
+            <w:tabs>
+              <w:tab w:val="left" w:pos="880"/>
+              <w:tab w:val="right" w:leader="dot" w:pos="9350"/>
+            </w:tabs>
+            <w:rPr>
+              <w:noProof/>
+            </w:rPr>
+          </w:pPr>
+          <w:hyperlink w:anchor="_Toc149207643" w:history="1">
+            <w:r>
+              <w:rPr>
+                <w:rStyle w:val="Hyperlink"/>
+                <w:noProof/>
+              </w:rPr>
+              <w:t>3.2</w:t>
+            </w:r>
+            <w:r>
+              <w:rPr>
+                <w:noProof/>
+              </w:rPr>
+              <w:tab/>
+            </w:r>
+            <w:r>
+              <w:rPr>
+                <w:rStyle w:val="Hyperlink"/>
+                <w:noProof/>
+              </w:rPr>
+              <w:t>Design ParolaApp</w:t>
+            </w:r>
+            <w:r>
+              <w:rPr>
+                <w:noProof/>
+                <w:webHidden/>
+              </w:rPr>
+              <w:tab/>
+            </w:r>
+            <w:r>
+              <w:rPr>
+                <w:noProof/>
+                <w:webHidden/>
+              </w:rPr>
+              <w:fldChar w:fldCharType="begin"/>
+            </w:r>
+            <w:r>
+              <w:rPr>
+                <w:noProof/>
+                <w:webHidden/>
+              </w:rPr>
+              <w:instrText xml:space="preserve"> PAGEREF _Toc149207643 \h </w:instrText>
+            </w:r>
+            <w:r>
+              <w:rPr>
+                <w:noProof/>
+                <w:webHidden/>
+              </w:rPr>
+            </w:r>
+            <w:r>
+              <w:rPr>
+                <w:noProof/>
+                <w:webHidden/>
+              </w:rPr>
+              <w:fldChar w:fldCharType="separate"/>
+            </w:r>
+            <w:r>
+              <w:rPr>
+                <w:noProof/>
+                <w:webHidden/>
+              </w:rPr>
+              <w:t>5</w:t>
+            </w:r>
+            <w:r>
+              <w:rPr>
+                <w:noProof/>
+                <w:webHidden/>
+              </w:rPr>
+              <w:fldChar w:fldCharType="end"/>
+            </w:r>
+          </w:hyperlink>
+        </w:p>
+        <w:p>
+          <w:pPr>
+            <w:pStyle w:val="TOC3"/>
+            <w:tabs>
+              <w:tab w:val="left" w:pos="1320"/>
+              <w:tab w:val="right" w:leader="dot" w:pos="9350"/>
+            </w:tabs>
+            <w:rPr>
+              <w:noProof/>
+            </w:rPr>
+          </w:pPr>
+          <w:hyperlink w:anchor="_Toc149207644" w:history="1">
+            <w:r>
+              <w:rPr>
+                <w:rStyle w:val="Hyperlink"/>
+                <w:noProof/>
+              </w:rPr>
+              <w:t>3.2.1</w:t>
+            </w:r>
+            <w:r>
+              <w:rPr>
+                <w:noProof/>
+              </w:rPr>
+              <w:tab/>
+            </w:r>
+            <w:r>
+              <w:rPr>
+                <w:rStyle w:val="Hyperlink"/>
+                <w:noProof/>
+              </w:rPr>
+              <w:t>Design Class Diagram</w:t>
+            </w:r>
+            <w:r>
+              <w:rPr>
+                <w:noProof/>
+                <w:webHidden/>
+              </w:rPr>
+              <w:tab/>
+            </w:r>
+            <w:r>
+              <w:rPr>
+                <w:noProof/>
+                <w:webHidden/>
+              </w:rPr>
+              <w:fldChar w:fldCharType="begin"/>
+            </w:r>
+            <w:r>
+              <w:rPr>
+                <w:noProof/>
+                <w:webHidden/>
+              </w:rPr>
+              <w:instrText xml:space="preserve"> PAGEREF _Toc149207644 \h </w:instrText>
+            </w:r>
+            <w:r>
+              <w:rPr>
+                <w:noProof/>
+                <w:webHidden/>
+              </w:rPr>
+            </w:r>
+            <w:r>
+              <w:rPr>
+                <w:noProof/>
+                <w:webHidden/>
+              </w:rPr>
+              <w:fldChar w:fldCharType="separate"/>
+            </w:r>
+            <w:r>
+              <w:rPr>
+                <w:noProof/>
+                <w:webHidden/>
+              </w:rPr>
+              <w:t>5</w:t>
+            </w:r>
+            <w:r>
+              <w:rPr>
+                <w:noProof/>
+                <w:webHidden/>
+              </w:rPr>
+              <w:fldChar w:fldCharType="end"/>
+            </w:r>
+          </w:hyperlink>
+        </w:p>
+        <w:p>
+          <w:pPr>
+            <w:pStyle w:val="TOC3"/>
+            <w:tabs>
+              <w:tab w:val="left" w:pos="1320"/>
+              <w:tab w:val="right" w:leader="dot" w:pos="9350"/>
+            </w:tabs>
+            <w:rPr>
+              <w:noProof/>
+            </w:rPr>
+          </w:pPr>
+          <w:hyperlink w:anchor="_Toc149207645" w:history="1">
+            <w:r>
+              <w:rPr>
+                <w:rStyle w:val="Hyperlink"/>
+                <w:noProof/>
+                <w:lang w:bidi="ar-SY"/>
+              </w:rPr>
+              <w:t>3.2.2</w:t>
+            </w:r>
+            <w:r>
+              <w:rPr>
+                <w:noProof/>
+              </w:rPr>
+              <w:tab/>
+            </w:r>
+            <w:r>
+              <w:rPr>
+                <w:rStyle w:val="Hyperlink"/>
+                <w:noProof/>
+                <w:lang w:bidi="ar-SY"/>
+              </w:rPr>
+              <w:t>Sequence Diagrams</w:t>
+            </w:r>
+            <w:r>
+              <w:rPr>
+                <w:noProof/>
+                <w:webHidden/>
+              </w:rPr>
+              <w:tab/>
+            </w:r>
+            <w:r>
+              <w:rPr>
+                <w:noProof/>
+                <w:webHidden/>
+              </w:rPr>
+              <w:fldChar w:fldCharType="begin"/>
+            </w:r>
+            <w:r>
+              <w:rPr>
+                <w:noProof/>
+                <w:webHidden/>
+              </w:rPr>
+              <w:instrText xml:space="preserve"> PAGEREF _Toc149207645 \h </w:instrText>
+            </w:r>
+            <w:r>
+              <w:rPr>
+                <w:noProof/>
+                <w:webHidden/>
+              </w:rPr>
+            </w:r>
+            <w:r>
+              <w:rPr>
+                <w:noProof/>
+                <w:webHidden/>
+              </w:rPr>
+              <w:fldChar w:fldCharType="separate"/>
+            </w:r>
+            <w:r>
+              <w:rPr>
+                <w:noProof/>
+                <w:webHidden/>
+              </w:rPr>
+              <w:t>7</w:t>
+            </w:r>
+            <w:r>
+              <w:rPr>
+                <w:noProof/>
+                <w:webHidden/>
+              </w:rPr>
+              <w:fldChar w:fldCharType="end"/>
+            </w:r>
+          </w:hyperlink>
+        </w:p>
+        <w:p>
+          <w:pPr>
+            <w:pStyle w:val="TOC3"/>
+            <w:tabs>
+              <w:tab w:val="left" w:pos="1320"/>
+              <w:tab w:val="right" w:leader="dot" w:pos="9350"/>
+            </w:tabs>
+            <w:rPr>
+              <w:noProof/>
+            </w:rPr>
+          </w:pPr>
+          <w:hyperlink w:anchor="_Toc149207646" w:history="1">
+            <w:r>
+              <w:rPr>
+                <w:rStyle w:val="Hyperlink"/>
+                <w:noProof/>
+              </w:rPr>
+              <w:t>3.2.3</w:t>
+            </w:r>
+            <w:r>
+              <w:rPr>
+                <w:noProof/>
+              </w:rPr>
+              <w:tab/>
+            </w:r>
+            <w:r>
+              <w:rPr>
+                <w:rStyle w:val="Hyperlink"/>
+                <w:noProof/>
+              </w:rPr>
+              <w:t>Activity and State Diagrams</w:t>
+            </w:r>
+            <w:r>
+              <w:rPr>
+                <w:noProof/>
+                <w:webHidden/>
+              </w:rPr>
+              <w:tab/>
+            </w:r>
+            <w:r>
+              <w:rPr>
+                <w:noProof/>
+                <w:webHidden/>
+              </w:rPr>
+              <w:fldChar w:fldCharType="begin"/>
+            </w:r>
+            <w:r>
+              <w:rPr>
+                <w:noProof/>
+                <w:webHidden/>
+              </w:rPr>
+              <w:instrText xml:space="preserve"> PAGEREF _Toc149207646 \h </w:instrText>
+            </w:r>
+            <w:r>
+              <w:rPr>
+                <w:noProof/>
+                <w:webHidden/>
+              </w:rPr>
+            </w:r>
+            <w:r>
+              <w:rPr>
+                <w:noProof/>
+                <w:webHidden/>
+              </w:rPr>
+              <w:fldChar w:fldCharType="separate"/>
+            </w:r>
+            <w:r>
+              <w:rPr>
+                <w:noProof/>
+                <w:webHidden/>
+              </w:rPr>
+              <w:t>9</w:t>
+            </w:r>
+            <w:r>
+              <w:rPr>
+                <w:noProof/>
+                <w:webHidden/>
+              </w:rPr>
+              <w:fldChar w:fldCharType="end"/>
+            </w:r>
+          </w:hyperlink>
+        </w:p>
+        <w:p>
+          <w:pPr>
+            <w:pStyle w:val="TOC3"/>
+            <w:tabs>
+              <w:tab w:val="left" w:pos="1320"/>
+              <w:tab w:val="right" w:leader="dot" w:pos="9350"/>
+            </w:tabs>
+            <w:rPr>
+              <w:noProof/>
+            </w:rPr>
+          </w:pPr>
+          <w:hyperlink w:anchor="_Toc149207647" w:history="1">
+            <w:r>
+              <w:rPr>
+                <w:rStyle w:val="Hyperlink"/>
+                <w:noProof/>
+              </w:rPr>
+              <w:t>3.2.4</w:t>
+            </w:r>
+            <w:r>
+              <w:rPr>
+                <w:noProof/>
+              </w:rPr>
+              <w:tab/>
+            </w:r>
+            <w:r>
+              <w:rPr>
+                <w:rStyle w:val="Hyperlink"/>
+                <w:noProof/>
+              </w:rPr>
+              <w:t>Design decisions made for the subsystems</w:t>
+            </w:r>
+            <w:r>
+              <w:rPr>
+                <w:noProof/>
+                <w:webHidden/>
+              </w:rPr>
+              <w:tab/>
+            </w:r>
+            <w:r>
+              <w:rPr>
+                <w:noProof/>
+                <w:webHidden/>
+              </w:rPr>
+              <w:fldChar w:fldCharType="begin"/>
+            </w:r>
+            <w:r>
+              <w:rPr>
+                <w:noProof/>
+                <w:webHidden/>
+              </w:rPr>
+              <w:instrText xml:space="preserve"> PAGEREF _Toc149207647 \h </w:instrText>
+            </w:r>
+            <w:r>
+              <w:rPr>
+                <w:noProof/>
+                <w:webHidden/>
+              </w:rPr>
+            </w:r>
+            <w:r>
+              <w:rPr>
+                <w:noProof/>
+                <w:webHidden/>
+              </w:rPr>
+              <w:fldChar w:fldCharType="separate"/>
+            </w:r>
+            <w:r>
+              <w:rPr>
+                <w:noProof/>
+                <w:webHidden/>
+              </w:rPr>
+              <w:t>10</w:t>
+            </w:r>
+            <w:r>
+              <w:rPr>
+                <w:noProof/>
+                <w:webHidden/>
+              </w:rPr>
+              <w:fldChar w:fldCharType="end"/>
+            </w:r>
+          </w:hyperlink>
+        </w:p>
+        <w:p>
+          <w:pPr>
+            <w:pStyle w:val="TOC2"/>
+            <w:tabs>
+              <w:tab w:val="left" w:pos="880"/>
+              <w:tab w:val="right" w:leader="dot" w:pos="9350"/>
+            </w:tabs>
+            <w:rPr>
+              <w:noProof/>
+            </w:rPr>
+          </w:pPr>
+          <w:hyperlink w:anchor="_Toc149207648" w:history="1">
+            <w:r>
+              <w:rPr>
+                <w:rStyle w:val="Hyperlink"/>
+                <w:noProof/>
+              </w:rPr>
+              <w:t>3.3</w:t>
+            </w:r>
+            <w:r>
+              <w:rPr>
+                <w:noProof/>
+              </w:rPr>
+              <w:tab/>
+            </w:r>
+            <w:r>
+              <w:rPr>
+                <w:rStyle w:val="Hyperlink"/>
+                <w:noProof/>
+              </w:rPr>
+              <w:t>Database Design</w:t>
+            </w:r>
+            <w:r>
+              <w:rPr>
+                <w:noProof/>
+                <w:webHidden/>
+              </w:rPr>
+              <w:tab/>
+            </w:r>
+            <w:r>
+              <w:rPr>
+                <w:noProof/>
+                <w:webHidden/>
+              </w:rPr>
+              <w:fldChar w:fldCharType="begin"/>
+            </w:r>
+            <w:r>
+              <w:rPr>
+                <w:noProof/>
+                <w:webHidden/>
+              </w:rPr>
+              <w:instrText xml:space="preserve"> PAGEREF _Toc149207648 \h </w:instrText>
+            </w:r>
+            <w:r>
+              <w:rPr>
+                <w:noProof/>
+                <w:webHidden/>
+              </w:rPr>
+            </w:r>
+            <w:r>
+              <w:rPr>
+                <w:noProof/>
+                <w:webHidden/>
+              </w:rPr>
+              <w:fldChar w:fldCharType="separate"/>
+            </w:r>
+            <w:r>
+              <w:rPr>
+                <w:noProof/>
+                <w:webHidden/>
+              </w:rPr>
+              <w:t>11</w:t>
+            </w:r>
+            <w:r>
+              <w:rPr>
+                <w:noProof/>
+                <w:webHidden/>
+              </w:rPr>
+              <w:fldChar w:fldCharType="end"/>
+            </w:r>
+          </w:hyperlink>
+        </w:p>
+        <w:p>
+          <w:pPr>
+            <w:pStyle w:val="TOC3"/>
+            <w:tabs>
+              <w:tab w:val="left" w:pos="1320"/>
+              <w:tab w:val="right" w:leader="dot" w:pos="9350"/>
+            </w:tabs>
+            <w:rPr>
+              <w:noProof/>
+            </w:rPr>
+          </w:pPr>
+          <w:hyperlink w:anchor="_Toc149207649" w:history="1">
+            <w:r>
+              <w:rPr>
+                <w:rStyle w:val="Hyperlink"/>
+                <w:noProof/>
+              </w:rPr>
+              <w:t>3.3.1</w:t>
+            </w:r>
+            <w:r>
+              <w:rPr>
+                <w:noProof/>
+              </w:rPr>
+              <w:tab/>
+            </w:r>
+            <w:r>
+              <w:rPr>
+                <w:rStyle w:val="Hyperlink"/>
+                <w:noProof/>
+              </w:rPr>
+              <w:t>Design decisions related to the database</w:t>
+            </w:r>
+            <w:r>
+              <w:rPr>
+                <w:noProof/>
+                <w:webHidden/>
+              </w:rPr>
+              <w:tab/>
+            </w:r>
+            <w:r>
+              <w:rPr>
+                <w:noProof/>
+                <w:webHidden/>
+              </w:rPr>
+              <w:fldChar w:fldCharType="begin"/>
+            </w:r>
+            <w:r>
+              <w:rPr>
+                <w:noProof/>
+                <w:webHidden/>
+              </w:rPr>
+              <w:instrText xml:space="preserve"> PAGEREF _Toc149207649 \h </w:instrText>
+            </w:r>
+            <w:r>
+              <w:rPr>
+                <w:noProof/>
+                <w:webHidden/>
+              </w:rPr>
+            </w:r>
+            <w:r>
+              <w:rPr>
+                <w:noProof/>
+                <w:webHidden/>
+              </w:rPr>
+              <w:fldChar w:fldCharType="separate"/>
+            </w:r>
+            <w:r>
+              <w:rPr>
+                <w:noProof/>
+                <w:webHidden/>
+              </w:rPr>
+              <w:t>11</w:t>
+            </w:r>
+            <w:r>
+              <w:rPr>
+                <w:noProof/>
+                <w:webHidden/>
+              </w:rPr>
+              <w:fldChar w:fldCharType="end"/>
+            </w:r>
+          </w:hyperlink>
+        </w:p>
+        <w:p>
+          <w:r>
+            <w:rPr>
+              <w:b/>
+              <w:bCs/>
+              <w:noProof/>
+            </w:rPr>
+            <w:fldChar w:fldCharType="end"/>
+          </w:r>
+        </w:p>
+      </w:sdtContent>
+    </w:sdt>
     <w:p>
       <w:pPr>
+        <w:rPr>
+          <w:rFonts w:eastAsiaTheme="majorEastAsia" w:cstheme="majorBidi"/>
+          <w:b/>
+          <w:bCs/>
+          <w:color w:val="2D4F8E" w:themeColor="accent1" w:themeShade="B5"/>
+          <w:sz w:val="32"/>
+          <w:szCs w:val="32"/>
+          <w:lang w:val="en-US"/>
+        </w:rPr>
+      </w:pPr>
+      <w:bookmarkStart w:id="12" w:name="_Toc149207635"/>
+      <w:r>
+        <w:br w:type="page"/>
+      </w:r>
+    </w:p>
+    <w:p>
+      <w:pPr>
         <w:pStyle w:val="Heading1"/>
       </w:pPr>
-      <w:bookmarkStart w:id="11" w:name="_Toc336244975"/>
       <w:r>
         <w:lastRenderedPageBreak/>
         <w:t>Introduction</w:t>
       </w:r>
       <w:bookmarkEnd w:id="11"/>
-    </w:p>
-    <w:p>
-      <w:pPr>
-        <w:pStyle w:val="Heading2"/>
-      </w:pPr>
-      <w:bookmarkStart w:id="12" w:name="_Toc336244976"/>
-      <w:r>
-        <w:t>Overall Description</w:t>
-      </w:r>
       <w:bookmarkEnd w:id="12"/>
     </w:p>
     <w:p>
       <w:pPr>
-        <w:jc w:val="both"/>
-      </w:pPr>
-      <w:r>
-        <w:t xml:space="preserve">Voor het OOAD-vak wordt een quiz applicatie ontwikkeld. In deze applicatie kunnen </w:t>
-      </w:r>
-      <w:r>
-        <w:t>spelers</w:t>
-      </w:r>
-      <w:r>
-        <w:t xml:space="preserve"> </w:t>
-      </w:r>
-      <w:r>
-        <w:t>een quiz spelen. Deze quiz bestaat uit een aantal vragen die de speler moet beantwoorden</w:t>
-      </w:r>
-      <w:r>
-        <w:t>.</w:t>
-      </w:r>
-      <w:r>
-        <w:t xml:space="preserve"> Voor elke goed antwoord krijgt de speler een </w:t>
-      </w:r>
-      <w:r>
-        <w:t>karakter</w:t>
-      </w:r>
-      <w:r>
-        <w:t>. Aan het eind van de quiz moet de speler een woord maken van alle verdiende karakters. Op basis van</w:t>
-      </w:r>
-      <w:r>
-        <w:t xml:space="preserve"> een bereken score strategie krijgt de speler een eindscore. Met deze score weet de speler hoe goed hij was tijdens het spelen van de quiz.</w:t>
-      </w:r>
-      <w:r>
-        <w:t xml:space="preserve"> Dit product wordt ontwikkeld voor opdrachtgever </w:t>
-      </w:r>
-      <w:r>
-        <w:t xml:space="preserve">Michel </w:t>
-      </w:r>
-      <w:proofErr w:type="spellStart"/>
-      <w:r>
-        <w:t>koolwaaij</w:t>
-      </w:r>
-      <w:proofErr w:type="spellEnd"/>
-      <w:r>
-        <w:t>.</w:t>
-      </w:r>
+        <w:pStyle w:val="Heading2"/>
+      </w:pPr>
+      <w:bookmarkStart w:id="13" w:name="_Toc336244976"/>
+      <w:bookmarkStart w:id="14" w:name="_Toc149207636"/>
+      <w:r>
+        <w:t>Overall Description</w:t>
+      </w:r>
+      <w:bookmarkEnd w:id="13"/>
+      <w:bookmarkEnd w:id="14"/>
     </w:p>
     <w:p>
       <w:pPr>
-        <w:pStyle w:val="Heading2"/>
-      </w:pPr>
-      <w:bookmarkStart w:id="13" w:name="_Toc336244977"/>
-      <w:r>
-        <w:t>Purpose of this document</w:t>
-      </w:r>
-      <w:bookmarkEnd w:id="13"/>
+        <w:jc w:val="both"/>
+      </w:pPr>
+      <w:r>
+        <w:t>Voor het OOAD-vak wordt een quiz applicatie ontwikkeld. In deze applicatie kunnen spelers een quiz spelen. Deze quiz bestaat uit een aantal vragen die de speler moet beantwoorden. Voor elke goed antwoord krijgt de speler een karakter. Aan het eind van de quiz moet de speler een woord maken van alle verdiende karakters. Op basis van</w:t>
+      </w:r>
+      <w:r>
+        <w:t xml:space="preserve"> een bereken score strategie krijgt de speler een eindscore. Met deze score weet de speler hoe goed hij was tijdens het spelen van de quiz.</w:t>
+      </w:r>
+      <w:r>
+        <w:t xml:space="preserve"> Dit product wordt ontwikkeld voor opdrachtgever </w:t>
+      </w:r>
+      <w:r>
+        <w:t xml:space="preserve">Michel </w:t>
+      </w:r>
+      <w:proofErr w:type="spellStart"/>
+      <w:r>
+        <w:t>K</w:t>
+      </w:r>
+      <w:r>
+        <w:t>oolwaaij</w:t>
+      </w:r>
+      <w:proofErr w:type="spellEnd"/>
+      <w:r>
+        <w:t>.</w:t>
+      </w:r>
     </w:p>
     <w:p>
       <w:pPr>
-        <w:jc w:val="both"/>
-      </w:pPr>
-      <w:r>
-        <w:t xml:space="preserve">In dit document wordt het ontwerp en de structuur van de </w:t>
-      </w:r>
-      <w:proofErr w:type="spellStart"/>
-      <w:r>
-        <w:t>Parola</w:t>
-      </w:r>
-      <w:proofErr w:type="spellEnd"/>
-      <w:r>
-        <w:t xml:space="preserve"> applicatie uitgebreid uiteengezet.</w:t>
-      </w:r>
-      <w:r>
-        <w:t xml:space="preserve"> </w:t>
-      </w:r>
-      <w:r>
-        <w:t xml:space="preserve">We duiken diep in de modules en interfaces die gezamenlijk de complexiteit en functionaliteit van de app vormgeven. </w:t>
-      </w:r>
-      <w:r>
-        <w:t xml:space="preserve">De </w:t>
-      </w:r>
-      <w:r>
-        <w:t>keuze</w:t>
-      </w:r>
-      <w:r>
-        <w:t xml:space="preserve">s dit we als programmeurs hebben gemaakt wat betreft het gebruiken van </w:t>
-      </w:r>
-      <w:r>
-        <w:t>programmeerprincipes</w:t>
-      </w:r>
-      <w:r>
-        <w:t>.</w:t>
-      </w:r>
+        <w:pStyle w:val="Heading2"/>
+      </w:pPr>
+      <w:bookmarkStart w:id="15" w:name="_Toc336244977"/>
+      <w:bookmarkStart w:id="16" w:name="_Toc149207637"/>
+      <w:r>
+        <w:t>Purpose of this document</w:t>
+      </w:r>
+      <w:bookmarkEnd w:id="15"/>
+      <w:bookmarkEnd w:id="16"/>
     </w:p>
     <w:p>
       <w:pPr>
+        <w:jc w:val="both"/>
+      </w:pPr>
+      <w:r>
+        <w:t xml:space="preserve">In dit document wordt het ontwerp en de structuur van de </w:t>
+      </w:r>
+      <w:proofErr w:type="spellStart"/>
+      <w:r>
+        <w:t>Parola</w:t>
+      </w:r>
+      <w:proofErr w:type="spellEnd"/>
+      <w:r>
+        <w:t xml:space="preserve"> applicatie uitgebreid uiteengezet. We duiken diep in de modules en interfaces die gezamenlijk de complexiteit en functionaliteit van de app vormgeven. De keuzes dit we als programmeurs hebben gemaakt wat betreft het gebruiken van programmeerprincipes.</w:t>
+      </w:r>
+    </w:p>
+    <w:p>
+      <w:pPr>
         <w:pStyle w:val="Heading2"/>
       </w:pPr>
-      <w:bookmarkStart w:id="14" w:name="_Toc336244978"/>
+      <w:bookmarkStart w:id="17" w:name="_Toc336244978"/>
+      <w:bookmarkStart w:id="18" w:name="_Toc149207638"/>
       <w:r>
         <w:t>Definitions, acronyms, and abbreviations</w:t>
       </w:r>
-      <w:bookmarkEnd w:id="14"/>
+      <w:bookmarkEnd w:id="17"/>
+      <w:bookmarkEnd w:id="18"/>
       <w:r>
         <w:br/>
       </w:r>
@@ -1071,7 +2340,21 @@
             <w:tcW w:w="1242" w:type="dxa"/>
           </w:tcPr>
           <w:p>
-            <w:r>
+            <w:pPr>
+              <w:rPr>
+                <w:b/>
+                <w:bCs/>
+                <w:sz w:val="22"/>
+                <w:szCs w:val="22"/>
+              </w:rPr>
+            </w:pPr>
+            <w:r>
+              <w:rPr>
+                <w:b/>
+                <w:bCs/>
+                <w:sz w:val="22"/>
+                <w:szCs w:val="22"/>
+              </w:rPr>
               <w:t>Term</w:t>
             </w:r>
           </w:p>
@@ -1081,7 +2364,21 @@
             <w:tcW w:w="7274" w:type="dxa"/>
           </w:tcPr>
           <w:p>
-            <w:r>
+            <w:pPr>
+              <w:rPr>
+                <w:b/>
+                <w:bCs/>
+                <w:sz w:val="22"/>
+                <w:szCs w:val="22"/>
+              </w:rPr>
+            </w:pPr>
+            <w:r>
+              <w:rPr>
+                <w:b/>
+                <w:bCs/>
+                <w:sz w:val="22"/>
+                <w:szCs w:val="22"/>
+              </w:rPr>
               <w:t>Beschrijving</w:t>
             </w:r>
           </w:p>
@@ -1093,7 +2390,17 @@
             <w:tcW w:w="1242" w:type="dxa"/>
           </w:tcPr>
           <w:p>
-            <w:r>
+            <w:pPr>
+              <w:rPr>
+                <w:sz w:val="22"/>
+                <w:szCs w:val="22"/>
+              </w:rPr>
+            </w:pPr>
+            <w:r>
+              <w:rPr>
+                <w:sz w:val="22"/>
+                <w:szCs w:val="22"/>
+              </w:rPr>
               <w:t>US</w:t>
             </w:r>
           </w:p>
@@ -1103,43 +2410,56 @@
             <w:tcW w:w="7274" w:type="dxa"/>
           </w:tcPr>
           <w:p>
+            <w:pPr>
+              <w:rPr>
+                <w:sz w:val="22"/>
+                <w:szCs w:val="22"/>
+              </w:rPr>
+            </w:pPr>
             <w:proofErr w:type="spellStart"/>
             <w:r>
+              <w:rPr>
+                <w:sz w:val="22"/>
+                <w:szCs w:val="22"/>
+              </w:rPr>
               <w:t>Use</w:t>
             </w:r>
             <w:proofErr w:type="spellEnd"/>
             <w:r>
+              <w:rPr>
+                <w:sz w:val="22"/>
+                <w:szCs w:val="22"/>
+              </w:rPr>
               <w:t xml:space="preserve"> Case</w:t>
             </w:r>
           </w:p>
         </w:tc>
       </w:tr>
     </w:tbl>
-    <w:p/>
     <w:p>
       <w:pPr>
         <w:pStyle w:val="Heading1"/>
       </w:pPr>
-      <w:bookmarkStart w:id="15" w:name="_Toc336244979"/>
+      <w:bookmarkStart w:id="19" w:name="_Toc336244979"/>
+      <w:bookmarkStart w:id="20" w:name="_Toc149207639"/>
       <w:r>
         <w:t>Architectural Overview</w:t>
       </w:r>
-      <w:bookmarkEnd w:id="15"/>
+      <w:bookmarkEnd w:id="19"/>
+      <w:bookmarkEnd w:id="20"/>
     </w:p>
     <w:p>
       <w:pPr>
         <w:jc w:val="both"/>
       </w:pPr>
       <w:r>
-        <w:t xml:space="preserve">In dit diagram geeft een algemene schets van de architectuur van het systeem en zijn </w:t>
-      </w:r>
-      <w:proofErr w:type="spellStart"/>
-      <w:r>
-        <w:t>substemen</w:t>
-      </w:r>
-      <w:proofErr w:type="spellEnd"/>
-      <w:r>
-        <w:t>.</w:t>
+        <w:t>In dit diagram geeft een algemene schets van de architectuur van het systeem en zijn subs</w:t>
+      </w:r>
+      <w:r>
+        <w:t>ys</w:t>
+      </w:r>
+      <w:r>
+        <w:t>temen.</w:t>
       </w:r>
     </w:p>
     <w:p>
@@ -1167,7 +2487,7 @@
                     <pic:cNvPicPr/>
                   </pic:nvPicPr>
                   <pic:blipFill>
-                    <a:blip r:embed="rId5">
+                    <a:blip r:embed="rId6">
                       <a:extLst>
                         <a:ext uri="{28A0092B-C50C-407E-A947-70E740481C1C}">
                           <a14:useLocalDpi xmlns:a14="http://schemas.microsoft.com/office/drawing/2010/main" val="0"/>
@@ -1198,20 +2518,24 @@
       <w:pPr>
         <w:pStyle w:val="Heading1"/>
       </w:pPr>
-      <w:bookmarkStart w:id="16" w:name="_Toc336244980"/>
+      <w:bookmarkStart w:id="21" w:name="_Toc336244980"/>
+      <w:bookmarkStart w:id="22" w:name="_Toc149207640"/>
       <w:r>
         <w:lastRenderedPageBreak/>
         <w:t>Detailed Design Description</w:t>
       </w:r>
-      <w:bookmarkEnd w:id="16"/>
+      <w:bookmarkEnd w:id="21"/>
+      <w:bookmarkEnd w:id="22"/>
     </w:p>
     <w:p>
       <w:pPr>
         <w:pStyle w:val="Heading2"/>
       </w:pPr>
+      <w:bookmarkStart w:id="23" w:name="_Toc149207641"/>
       <w:r>
         <w:t>Deployment Diagram</w:t>
       </w:r>
+      <w:bookmarkEnd w:id="23"/>
     </w:p>
     <w:p>
       <w:pPr>
@@ -1241,7 +2565,7 @@
                     <pic:cNvPicPr/>
                   </pic:nvPicPr>
                   <pic:blipFill>
-                    <a:blip r:embed="rId6">
+                    <a:blip r:embed="rId7">
                       <a:extLst>
                         <a:ext uri="{28A0092B-C50C-407E-A947-70E740481C1C}">
                           <a14:useLocalDpi xmlns:a14="http://schemas.microsoft.com/office/drawing/2010/main" val="0"/>
@@ -1270,10 +2594,7 @@
     </w:p>
     <w:p>
       <w:r>
-        <w:t>In dit diagram geven w</w:t>
-      </w:r>
-      <w:r>
-        <w:t xml:space="preserve">e aan dat de </w:t>
+        <w:t xml:space="preserve">In dit diagram geven we aan dat de </w:t>
       </w:r>
       <w:proofErr w:type="spellStart"/>
       <w:r>
@@ -1312,11 +2633,11 @@
       <w:r>
         <w:t xml:space="preserve"> </w:t>
       </w:r>
-      <w:proofErr w:type="gramStart"/>
-      <w:r>
-        <w:t>web services</w:t>
-      </w:r>
-      <w:proofErr w:type="gramEnd"/>
+      <w:proofErr w:type="spellStart"/>
+      <w:r>
+        <w:t>webservices</w:t>
+      </w:r>
+      <w:proofErr w:type="spellEnd"/>
       <w:r>
         <w:t xml:space="preserve"> </w:t>
       </w:r>
@@ -1339,7 +2660,8 @@
       <w:pPr>
         <w:pStyle w:val="Heading3"/>
       </w:pPr>
-      <w:bookmarkStart w:id="17" w:name="_Toc336244982"/>
+      <w:bookmarkStart w:id="24" w:name="_Toc336244982"/>
+      <w:bookmarkStart w:id="25" w:name="_Toc149207642"/>
       <w:r>
         <w:t xml:space="preserve">Design Decisions related to </w:t>
       </w:r>
@@ -1347,7 +2669,8 @@
       <w:r>
         <w:t>deployment</w:t>
       </w:r>
-      <w:bookmarkEnd w:id="17"/>
+      <w:bookmarkEnd w:id="24"/>
+      <w:bookmarkEnd w:id="25"/>
       <w:proofErr w:type="gramEnd"/>
     </w:p>
     <w:p>
@@ -1360,10 +2683,7 @@
       </w:r>
       <w:proofErr w:type="spellEnd"/>
       <w:r>
-        <w:t xml:space="preserve"> diagram zijn er drie c</w:t>
-      </w:r>
-      <w:r>
-        <w:t xml:space="preserve">omponenten die we voor deze casus niet hoeven te maken of implementeren. Dit geldt voor: </w:t>
+        <w:t xml:space="preserve"> diagram zijn er drie componenten die we voor deze casus niet hoeven te maken of implementeren. Dit geldt voor: </w:t>
       </w:r>
     </w:p>
     <w:p>
@@ -1446,7 +2766,25 @@
         <w:rPr>
           <w:lang w:val="en-US"/>
         </w:rPr>
-        <w:t>Born: Case Study Parola OOSE-OOAD 2023-2024 P1.</w:t>
+        <w:t>B</w:t>
+      </w:r>
+      <w:r>
+        <w:rPr>
+          <w:lang w:val="en-US"/>
+        </w:rPr>
+        <w:t>r</w:t>
+      </w:r>
+      <w:r>
+        <w:rPr>
+          <w:lang w:val="en-US"/>
+        </w:rPr>
+        <w:t>o</w:t>
+      </w:r>
+      <w:r>
+        <w:rPr>
+          <w:lang w:val="en-US"/>
+        </w:rPr>
+        <w:t>n: Case Study Parola OOSE-OOAD 2023-2024 P1.</w:t>
       </w:r>
     </w:p>
     <w:p>
@@ -1460,25 +2798,29 @@
       <w:pPr>
         <w:pStyle w:val="Heading2"/>
       </w:pPr>
-      <w:bookmarkStart w:id="18" w:name="_Toc336244983"/>
+      <w:bookmarkStart w:id="26" w:name="_Toc336244983"/>
+      <w:bookmarkStart w:id="27" w:name="_Toc149207643"/>
       <w:r>
         <w:lastRenderedPageBreak/>
         <w:t xml:space="preserve">Design </w:t>
       </w:r>
-      <w:bookmarkEnd w:id="18"/>
+      <w:bookmarkEnd w:id="26"/>
       <w:proofErr w:type="spellStart"/>
       <w:r>
         <w:t>ParolaApp</w:t>
       </w:r>
+      <w:bookmarkEnd w:id="27"/>
       <w:proofErr w:type="spellEnd"/>
     </w:p>
     <w:p>
       <w:pPr>
         <w:pStyle w:val="Heading3"/>
       </w:pPr>
+      <w:bookmarkStart w:id="28" w:name="_Toc149207644"/>
       <w:r>
         <w:t>Design Class Diagram</w:t>
       </w:r>
+      <w:bookmarkEnd w:id="28"/>
     </w:p>
     <w:p>
       <w:pPr>
@@ -1509,7 +2851,7 @@
                     <pic:cNvPicPr/>
                   </pic:nvPicPr>
                   <pic:blipFill>
-                    <a:blip r:embed="rId7" cstate="print">
+                    <a:blip r:embed="rId8" cstate="print">
                       <a:extLst>
                         <a:ext uri="{28A0092B-C50C-407E-A947-70E740481C1C}">
                           <a14:useLocalDpi xmlns:a14="http://schemas.microsoft.com/office/drawing/2010/main" val="0"/>
@@ -1762,7 +3104,19 @@
               <w:rPr>
                 <w:rFonts w:eastAsia="Times New Roman"/>
               </w:rPr>
-              <w:t>Vertegenwoordigt een quizsessie met details zoals het aantal juiste antwoorden en de magische letters. Biedt ook methoden voor het beheren van de quiz en het berekenen van scores.</w:t>
+              <w:t>Vertegenwoordigt een quiz</w:t>
+            </w:r>
+            <w:r>
+              <w:rPr>
+                <w:rFonts w:eastAsia="Times New Roman"/>
+              </w:rPr>
+              <w:t>-</w:t>
+            </w:r>
+            <w:r>
+              <w:rPr>
+                <w:rFonts w:eastAsia="Times New Roman"/>
+              </w:rPr>
+              <w:t>sessie met details zoals het aantal juiste antwoorden en de magische letters. Biedt ook methoden voor het beheren van de quiz en het berekenen van scores.</w:t>
             </w:r>
           </w:p>
         </w:tc>
@@ -1843,7 +3197,19 @@
               <w:rPr>
                 <w:rFonts w:eastAsia="Times New Roman"/>
               </w:rPr>
-              <w:t xml:space="preserve"> van de quiz. </w:t>
+              <w:t xml:space="preserve"> van de quiz</w:t>
+            </w:r>
+            <w:r>
+              <w:rPr>
+                <w:rFonts w:eastAsia="Times New Roman"/>
+              </w:rPr>
+              <w:t xml:space="preserve"> bij</w:t>
+            </w:r>
+            <w:r>
+              <w:rPr>
+                <w:rFonts w:eastAsia="Times New Roman"/>
+              </w:rPr>
+              <w:t xml:space="preserve">. </w:t>
             </w:r>
           </w:p>
         </w:tc>
@@ -2422,7 +3788,13 @@
               <w:rPr>
                 <w:rFonts w:eastAsia="Times New Roman"/>
               </w:rPr>
-              <w:t>ILanguageStrategy</w:t>
+              <w:t>I</w:t>
+            </w:r>
+            <w:r>
+              <w:rPr>
+                <w:rFonts w:eastAsia="Times New Roman"/>
+              </w:rPr>
+              <w:t>LanguageStrategy</w:t>
             </w:r>
             <w:proofErr w:type="spellEnd"/>
           </w:p>
@@ -2460,6 +3832,8 @@
             <w:r>
               <w:rPr>
                 <w:rFonts w:eastAsia="Times New Roman"/>
+                <w:b/>
+                <w:bCs/>
               </w:rPr>
               <w:t>ILanguageStrategy</w:t>
             </w:r>
@@ -2736,11 +4110,17 @@
             <w:pPr>
               <w:pStyle w:val="NormalWeb"/>
               <w:rPr>
+                <w:rFonts w:asciiTheme="minorBidi" w:hAnsiTheme="minorBidi" w:cstheme="minorBidi"/>
+                <w:sz w:val="22"/>
+                <w:szCs w:val="22"/>
                 <w:lang w:val="nl-NL"/>
               </w:rPr>
             </w:pPr>
             <w:r>
               <w:rPr>
+                <w:rFonts w:asciiTheme="minorBidi" w:hAnsiTheme="minorBidi" w:cstheme="minorBidi"/>
+                <w:sz w:val="22"/>
+                <w:szCs w:val="22"/>
                 <w:lang w:val="nl-NL"/>
               </w:rPr>
               <w:t>Context voor de strategie voor scoreberekening. Het gebruikt de geïmplementeerde scorestrategie om de score te berekenen.</w:t>
@@ -2806,11 +4186,17 @@
             <w:pPr>
               <w:pStyle w:val="NormalWeb"/>
               <w:rPr>
+                <w:rFonts w:asciiTheme="minorBidi" w:hAnsiTheme="minorBidi" w:cstheme="minorBidi"/>
+                <w:sz w:val="22"/>
+                <w:szCs w:val="22"/>
                 <w:lang w:val="nl-NL"/>
               </w:rPr>
             </w:pPr>
             <w:r>
               <w:rPr>
+                <w:rFonts w:asciiTheme="minorBidi" w:hAnsiTheme="minorBidi" w:cstheme="minorBidi"/>
+                <w:sz w:val="22"/>
+                <w:szCs w:val="22"/>
                 <w:lang w:val="nl-NL"/>
               </w:rPr>
               <w:t xml:space="preserve">Een interface die de strategie definieert voor het berekenen van scores. Er zijn verschillende implementaties van deze strategie, zoals </w:t>
@@ -2818,8 +4204,11 @@
             <w:proofErr w:type="spellStart"/>
             <w:r>
               <w:rPr>
+                <w:rFonts w:asciiTheme="minorBidi" w:hAnsiTheme="minorBidi" w:cstheme="minorBidi"/>
                 <w:b/>
                 <w:bCs/>
+                <w:sz w:val="22"/>
+                <w:szCs w:val="22"/>
                 <w:lang w:val="nl-NL"/>
               </w:rPr>
               <w:t>correctAnswersAndMagicWordStrategy</w:t>
@@ -2827,6 +4216,9 @@
             <w:proofErr w:type="spellEnd"/>
             <w:r>
               <w:rPr>
+                <w:rFonts w:asciiTheme="minorBidi" w:hAnsiTheme="minorBidi" w:cstheme="minorBidi"/>
+                <w:sz w:val="22"/>
+                <w:szCs w:val="22"/>
                 <w:lang w:val="nl-NL"/>
               </w:rPr>
               <w:t>.</w:t>
@@ -2892,11 +4284,17 @@
             <w:pPr>
               <w:pStyle w:val="NormalWeb"/>
               <w:rPr>
+                <w:rFonts w:asciiTheme="minorBidi" w:hAnsiTheme="minorBidi" w:cstheme="minorBidi"/>
+                <w:sz w:val="22"/>
+                <w:szCs w:val="22"/>
                 <w:lang w:val="nl-NL"/>
               </w:rPr>
             </w:pPr>
             <w:r>
               <w:rPr>
+                <w:rFonts w:asciiTheme="minorBidi" w:hAnsiTheme="minorBidi" w:cstheme="minorBidi"/>
+                <w:sz w:val="22"/>
+                <w:szCs w:val="22"/>
                 <w:lang w:val="nl-NL"/>
               </w:rPr>
               <w:t>Een fabriek die verantwoordelijk is voor het aanmaken van verschillende soorten vragen, zoals meerkeuzevragen en open vragen.</w:t>
@@ -2976,11 +4374,17 @@
             <w:pPr>
               <w:pStyle w:val="NormalWeb"/>
               <w:rPr>
+                <w:rFonts w:asciiTheme="minorBidi" w:hAnsiTheme="minorBidi" w:cstheme="minorBidi"/>
+                <w:sz w:val="22"/>
+                <w:szCs w:val="22"/>
                 <w:lang w:val="nl-NL"/>
               </w:rPr>
             </w:pPr>
             <w:r>
               <w:rPr>
+                <w:rFonts w:asciiTheme="minorBidi" w:hAnsiTheme="minorBidi" w:cstheme="minorBidi"/>
+                <w:sz w:val="22"/>
+                <w:szCs w:val="22"/>
                 <w:lang w:val="nl-NL"/>
               </w:rPr>
               <w:t xml:space="preserve">Subklassen van </w:t>
@@ -2988,10 +4392,11 @@
             <w:proofErr w:type="spellStart"/>
             <w:r>
               <w:rPr>
+                <w:rFonts w:asciiTheme="minorBidi" w:hAnsiTheme="minorBidi" w:cstheme="minorBidi"/>
                 <w:b/>
                 <w:bCs/>
-                <w:i/>
-                <w:iCs/>
+                <w:sz w:val="22"/>
+                <w:szCs w:val="22"/>
                 <w:lang w:val="nl-NL"/>
               </w:rPr>
               <w:t>IQuestion</w:t>
@@ -2999,6 +4404,9 @@
             <w:proofErr w:type="spellEnd"/>
             <w:r>
               <w:rPr>
+                <w:rFonts w:asciiTheme="minorBidi" w:hAnsiTheme="minorBidi" w:cstheme="minorBidi"/>
+                <w:sz w:val="22"/>
+                <w:szCs w:val="22"/>
                 <w:lang w:val="nl-NL"/>
               </w:rPr>
               <w:t xml:space="preserve"> die specifieke soorten vragen vertegenwoordigen met hun respectievelijke eigenschappen</w:t>
@@ -3035,12 +4443,14 @@
           <w:lang w:bidi="ar-SY"/>
         </w:rPr>
       </w:pPr>
+      <w:bookmarkStart w:id="29" w:name="_Toc149207645"/>
       <w:r>
         <w:rPr>
           <w:lang w:bidi="ar-SY"/>
         </w:rPr>
         <w:t>Sequence Diagrams</w:t>
       </w:r>
+      <w:bookmarkEnd w:id="29"/>
     </w:p>
     <w:p>
       <w:pPr>
@@ -3151,14 +4561,12 @@
         </w:rPr>
         <w:t xml:space="preserve"> bij het maken van de nieuw account. Dat wordt </w:t>
       </w:r>
-      <w:proofErr w:type="gramStart"/>
-      <w:r>
-        <w:rPr>
-          <w:lang w:bidi="ar-SY"/>
-        </w:rPr>
-        <w:t>mee gegeven</w:t>
-      </w:r>
-      <w:proofErr w:type="gramEnd"/>
+      <w:r>
+        <w:rPr>
+          <w:lang w:bidi="ar-SY"/>
+        </w:rPr>
+        <w:t>meegegeven</w:t>
+      </w:r>
       <w:r>
         <w:rPr>
           <w:lang w:bidi="ar-SY"/>
@@ -3190,13 +4598,31 @@
           <w:lang w:bidi="ar-SY"/>
         </w:rPr>
         <w:t>DEFAULTAMOUNTCREDITS</w:t>
+      </w:r>
+      <w:r>
+        <w:rPr>
+          <w:lang w:bidi="ar-SY"/>
+        </w:rPr>
+        <w:t xml:space="preserve">. Wanneer een gebruiker probeert te registreren, wordt er eerst gecontroleerd of de speler al bestaat. Zo niet, dan wordt deze aangemaakt en krijgt de nieuwe speler het eerder beschreven aantal </w:t>
+      </w:r>
+      <w:proofErr w:type="spellStart"/>
+      <w:r>
+        <w:rPr>
+          <w:lang w:bidi="ar-SY"/>
+        </w:rPr>
+        <w:t>credits</w:t>
+      </w:r>
+      <w:proofErr w:type="spellEnd"/>
+      <w:r>
+        <w:rPr>
+          <w:lang w:bidi="ar-SY"/>
+        </w:rPr>
+        <w:t>.</w:t>
       </w:r>
     </w:p>
     <w:p>
       <w:pPr>
-        <w:rPr>
-          <w:lang w:val="en-US" w:bidi="ar-SY"/>
-        </w:rPr>
+        <w:keepNext/>
       </w:pPr>
       <w:r>
         <w:rPr>
@@ -3204,7 +4630,7 @@
           <w:lang w:val="en-US" w:bidi="ar-SY"/>
         </w:rPr>
         <w:drawing>
-          <wp:inline distT="0" distB="0" distL="0" distR="0" wp14:anchorId="5942068E" wp14:editId="77D07B76">
+          <wp:inline distT="0" distB="0" distL="0" distR="0" wp14:anchorId="5942068E" wp14:editId="1D126809">
             <wp:extent cx="5934075" cy="2419350"/>
             <wp:effectExtent l="0" t="0" r="9525" b="0"/>
             <wp:docPr id="1032837513" name="Picture 1"/>
@@ -3221,7 +4647,7 @@
                     </pic:cNvPicPr>
                   </pic:nvPicPr>
                   <pic:blipFill>
-                    <a:blip r:embed="rId8" cstate="print">
+                    <a:blip r:embed="rId9" cstate="print">
                       <a:extLst>
                         <a:ext uri="{28A0092B-C50C-407E-A947-70E740481C1C}">
                           <a14:useLocalDpi xmlns:a14="http://schemas.microsoft.com/office/drawing/2010/main" val="0"/>
@@ -3255,114 +4681,192 @@
     </w:p>
     <w:p>
       <w:pPr>
-        <w:pStyle w:val="Heading4"/>
-        <w:rPr>
-          <w:lang w:bidi="ar-SY"/>
-        </w:rPr>
-      </w:pPr>
-      <w:r>
-        <w:rPr>
-          <w:lang w:bidi="ar-SY"/>
-        </w:rPr>
-        <w:t>Strat quiz</w:t>
-      </w:r>
+        <w:pStyle w:val="Caption"/>
+        <w:rPr>
+          <w:lang w:val="en-US" w:bidi="ar-SY"/>
+        </w:rPr>
+      </w:pPr>
+      <w:proofErr w:type="spellStart"/>
+      <w:r>
+        <w:t>Figure</w:t>
+      </w:r>
+      <w:proofErr w:type="spellEnd"/>
+      <w:r>
+        <w:t xml:space="preserve"> </w:t>
+      </w:r>
+      <w:r>
+        <w:fldChar w:fldCharType="begin"/>
+      </w:r>
+      <w:r>
+        <w:instrText xml:space="preserve"> SEQ Figure \* ARABIC </w:instrText>
+      </w:r>
+      <w:r>
+        <w:fldChar w:fldCharType="separate"/>
+      </w:r>
+      <w:r>
+        <w:rPr>
+          <w:noProof/>
+        </w:rPr>
+        <w:t>1</w:t>
+      </w:r>
+      <w:r>
+        <w:fldChar w:fldCharType="end"/>
+      </w:r>
+      <w:r>
+        <w:t xml:space="preserve"> </w:t>
+      </w:r>
+      <w:proofErr w:type="gramStart"/>
+      <w:r>
+        <w:t>SD register</w:t>
+      </w:r>
+      <w:proofErr w:type="gramEnd"/>
     </w:p>
     <w:p>
       <w:pPr>
-        <w:rPr>
-          <w:lang w:bidi="ar-SY"/>
-        </w:rPr>
-      </w:pPr>
-      <w:r>
-        <w:rPr>
-          <w:lang w:bidi="ar-SY"/>
-        </w:rPr>
-        <w:t xml:space="preserve">Deze </w:t>
-      </w:r>
-      <w:proofErr w:type="spellStart"/>
-      <w:r>
-        <w:rPr>
-          <w:lang w:bidi="ar-SY"/>
-        </w:rPr>
-        <w:t>sequence</w:t>
-      </w:r>
-      <w:proofErr w:type="spellEnd"/>
-      <w:r>
-        <w:rPr>
-          <w:lang w:bidi="ar-SY"/>
-        </w:rPr>
-        <w:t xml:space="preserve"> diagram geeft de flow van hoe de speler een quiz kan st</w:t>
-      </w:r>
-      <w:r>
-        <w:rPr>
-          <w:lang w:bidi="ar-SY"/>
-        </w:rPr>
-        <w:t>arten. Er wordt eerste gecheckt of de speler geno</w:t>
-      </w:r>
-      <w:r>
-        <w:rPr>
-          <w:lang w:bidi="ar-SY"/>
-        </w:rPr>
-        <w:t xml:space="preserve">eg </w:t>
-      </w:r>
-      <w:proofErr w:type="spellStart"/>
-      <w:r>
-        <w:rPr>
-          <w:lang w:bidi="ar-SY"/>
-        </w:rPr>
-        <w:t>credits</w:t>
-      </w:r>
-      <w:proofErr w:type="spellEnd"/>
-      <w:r>
-        <w:rPr>
-          <w:lang w:bidi="ar-SY"/>
-        </w:rPr>
-        <w:t xml:space="preserve"> heeft om te kunnen spelen. Vervolgens wordt een object quiz gemaakt met </w:t>
-      </w:r>
-      <w:r>
-        <w:rPr>
-          <w:lang w:bidi="ar-SY"/>
-        </w:rPr>
-        <w:t xml:space="preserve">een aantal vragen daarna wordt </w:t>
-      </w:r>
-      <w:r>
-        <w:rPr>
-          <w:lang w:bidi="ar-SY"/>
-        </w:rPr>
-        <w:t xml:space="preserve">een object gemaakt </w:t>
-      </w:r>
-      <w:proofErr w:type="spellStart"/>
-      <w:r>
-        <w:rPr>
-          <w:lang w:bidi="ar-SY"/>
-        </w:rPr>
-        <w:t>magicLetters</w:t>
-      </w:r>
-      <w:proofErr w:type="spellEnd"/>
-      <w:r>
-        <w:rPr>
-          <w:lang w:bidi="ar-SY"/>
-        </w:rPr>
-        <w:t xml:space="preserve"> </w:t>
-      </w:r>
-      <w:r>
-        <w:rPr>
-          <w:lang w:bidi="ar-SY"/>
-        </w:rPr>
-        <w:t>die een list van karakters bevat</w:t>
-      </w:r>
-      <w:r>
-        <w:rPr>
-          <w:lang w:bidi="ar-SY"/>
-        </w:rPr>
-        <w:t xml:space="preserve"> voor elke vraag van de quiz.</w:t>
-      </w:r>
+        <w:pStyle w:val="Heading4"/>
+        <w:rPr>
+          <w:lang w:bidi="ar-SY"/>
+        </w:rPr>
+      </w:pPr>
+      <w:r>
+        <w:rPr>
+          <w:lang w:bidi="ar-SY"/>
+        </w:rPr>
+        <w:t>Sta</w:t>
+      </w:r>
+      <w:r>
+        <w:rPr>
+          <w:lang w:bidi="ar-SY"/>
+        </w:rPr>
+        <w:t>r</w:t>
+      </w:r>
+      <w:r>
+        <w:rPr>
+          <w:lang w:bidi="ar-SY"/>
+        </w:rPr>
+        <w:t xml:space="preserve">t </w:t>
+      </w:r>
+      <w:proofErr w:type="gramStart"/>
+      <w:r>
+        <w:rPr>
+          <w:lang w:bidi="ar-SY"/>
+        </w:rPr>
+        <w:t>quiz</w:t>
+      </w:r>
+      <w:proofErr w:type="gramEnd"/>
     </w:p>
     <w:p>
       <w:pPr>
         <w:rPr>
-          <w:lang w:val="en-US" w:bidi="ar-SY"/>
-        </w:rPr>
+          <w:lang w:bidi="ar-SY"/>
+        </w:rPr>
+      </w:pPr>
+      <w:r>
+        <w:rPr>
+          <w:lang w:bidi="ar-SY"/>
+        </w:rPr>
+        <w:t xml:space="preserve">Deze </w:t>
+      </w:r>
+      <w:proofErr w:type="spellStart"/>
+      <w:r>
+        <w:rPr>
+          <w:lang w:bidi="ar-SY"/>
+        </w:rPr>
+        <w:t>sequence</w:t>
+      </w:r>
+      <w:proofErr w:type="spellEnd"/>
+      <w:r>
+        <w:rPr>
+          <w:lang w:bidi="ar-SY"/>
+        </w:rPr>
+        <w:t xml:space="preserve"> diagram geeft de flow van hoe de speler een quiz kan st</w:t>
+      </w:r>
+      <w:r>
+        <w:rPr>
+          <w:lang w:bidi="ar-SY"/>
+        </w:rPr>
+        <w:t>arten. Er wordt eerst gecheckt of de speler geno</w:t>
+      </w:r>
+      <w:r>
+        <w:rPr>
+          <w:lang w:bidi="ar-SY"/>
+        </w:rPr>
+        <w:t xml:space="preserve">eg </w:t>
+      </w:r>
+      <w:proofErr w:type="spellStart"/>
+      <w:r>
+        <w:rPr>
+          <w:lang w:bidi="ar-SY"/>
+        </w:rPr>
+        <w:t>credits</w:t>
+      </w:r>
+      <w:proofErr w:type="spellEnd"/>
+      <w:r>
+        <w:rPr>
+          <w:lang w:bidi="ar-SY"/>
+        </w:rPr>
+        <w:t xml:space="preserve"> heeft om te kunnen spelen. Vervolgens wordt een object quiz gemaakt met </w:t>
+      </w:r>
+      <w:r>
+        <w:rPr>
+          <w:lang w:bidi="ar-SY"/>
+        </w:rPr>
+        <w:t>een aantal vragen</w:t>
+      </w:r>
+      <w:r>
+        <w:rPr>
+          <w:lang w:bidi="ar-SY"/>
+        </w:rPr>
+        <w:t>,</w:t>
+      </w:r>
+      <w:r>
+        <w:rPr>
+          <w:lang w:bidi="ar-SY"/>
+        </w:rPr>
+        <w:t xml:space="preserve"> daarna wordt </w:t>
+      </w:r>
+      <w:r>
+        <w:rPr>
+          <w:lang w:bidi="ar-SY"/>
+        </w:rPr>
+        <w:t xml:space="preserve">een object </w:t>
+      </w:r>
+      <w:proofErr w:type="spellStart"/>
+      <w:r>
+        <w:rPr>
+          <w:lang w:bidi="ar-SY"/>
+        </w:rPr>
+        <w:t>magicLetters</w:t>
+      </w:r>
+      <w:proofErr w:type="spellEnd"/>
+      <w:r>
+        <w:rPr>
+          <w:lang w:bidi="ar-SY"/>
+        </w:rPr>
+        <w:t xml:space="preserve"> </w:t>
+      </w:r>
+      <w:r>
+        <w:rPr>
+          <w:lang w:bidi="ar-SY"/>
+        </w:rPr>
+        <w:t xml:space="preserve">gemaakt </w:t>
+      </w:r>
+      <w:r>
+        <w:rPr>
+          <w:lang w:bidi="ar-SY"/>
+        </w:rPr>
+        <w:t>die een list van karakters bevat</w:t>
+      </w:r>
+      <w:r>
+        <w:rPr>
+          <w:lang w:bidi="ar-SY"/>
+        </w:rPr>
+        <w:t xml:space="preserve"> voor elke vraag van de quiz.</w:t>
+      </w:r>
+    </w:p>
+    <w:p>
+      <w:pPr>
+        <w:keepNext/>
       </w:pPr>
       <w:r>
         <w:rPr>
@@ -3370,9 +4874,9 @@
           <w:lang w:val="en-US" w:bidi="ar-SY"/>
         </w:rPr>
         <w:drawing>
-          <wp:inline distT="0" distB="0" distL="0" distR="0" wp14:anchorId="10350100" wp14:editId="247DCC52">
-            <wp:extent cx="5904871" cy="2257425"/>
-            <wp:effectExtent l="0" t="0" r="635" b="0"/>
+          <wp:inline distT="0" distB="0" distL="0" distR="0" wp14:anchorId="10350100" wp14:editId="4EACEED2">
+            <wp:extent cx="5942033" cy="1711027"/>
+            <wp:effectExtent l="0" t="0" r="1905" b="3810"/>
             <wp:docPr id="1925638825" name="Picture 3"/>
             <wp:cNvGraphicFramePr>
               <a:graphicFrameLocks xmlns:a="http://schemas.openxmlformats.org/drawingml/2006/main" noChangeAspect="1"/>
@@ -3387,7 +4891,7 @@
                     </pic:cNvPicPr>
                   </pic:nvPicPr>
                   <pic:blipFill>
-                    <a:blip r:embed="rId9" cstate="print">
+                    <a:blip r:embed="rId10" cstate="print">
                       <a:extLst>
                         <a:ext uri="{28A0092B-C50C-407E-A947-70E740481C1C}">
                           <a14:useLocalDpi xmlns:a14="http://schemas.microsoft.com/office/drawing/2010/main" val="0"/>
@@ -3401,7 +4905,7 @@
                   <pic:spPr bwMode="auto">
                     <a:xfrm>
                       <a:off x="0" y="0"/>
-                      <a:ext cx="5942033" cy="2271632"/>
+                      <a:ext cx="5942033" cy="1711027"/>
                     </a:xfrm>
                     <a:prstGeom prst="rect">
                       <a:avLst/>
@@ -3420,6 +4924,50 @@
     </w:p>
     <w:p>
       <w:pPr>
+        <w:pStyle w:val="Caption"/>
+        <w:rPr>
+          <w:lang w:val="en-US" w:bidi="ar-SY"/>
+        </w:rPr>
+      </w:pPr>
+      <w:proofErr w:type="spellStart"/>
+      <w:r>
+        <w:t>Figure</w:t>
+      </w:r>
+      <w:proofErr w:type="spellEnd"/>
+      <w:r>
+        <w:t xml:space="preserve"> </w:t>
+      </w:r>
+      <w:r>
+        <w:fldChar w:fldCharType="begin"/>
+      </w:r>
+      <w:r>
+        <w:instrText xml:space="preserve"> SEQ Figure \* ARABIC </w:instrText>
+      </w:r>
+      <w:r>
+        <w:fldChar w:fldCharType="separate"/>
+      </w:r>
+      <w:r>
+        <w:rPr>
+          <w:noProof/>
+        </w:rPr>
+        <w:t>2</w:t>
+      </w:r>
+      <w:r>
+        <w:fldChar w:fldCharType="end"/>
+      </w:r>
+      <w:r>
+        <w:t>: SD start quiz</w:t>
+      </w:r>
+    </w:p>
+    <w:p>
+      <w:pPr>
+        <w:rPr>
+          <w:lang w:val="en-US" w:bidi="ar-SY"/>
+        </w:rPr>
+      </w:pPr>
+    </w:p>
+    <w:p>
+      <w:pPr>
         <w:pStyle w:val="Heading4"/>
         <w:rPr>
           <w:lang w:bidi="ar-SY"/>
@@ -3432,12 +4980,6 @@
         <w:lastRenderedPageBreak/>
         <w:t>Answer question</w:t>
       </w:r>
-      <w:r>
-        <w:rPr>
-          <w:lang w:bidi="ar-SY"/>
-        </w:rPr>
-        <w:t>/</w:t>
-      </w:r>
     </w:p>
     <w:p>
       <w:pPr>
@@ -3477,12 +5019,30 @@
         </w:rPr>
         <w:t xml:space="preserve">het antwoord van de speler wordt behandeld. </w:t>
       </w:r>
+      <w:r>
+        <w:rPr>
+          <w:lang w:bidi="ar-SY"/>
+        </w:rPr>
+        <w:t xml:space="preserve">Het systeem controleert eerst het ingevoerde antwoord. Mits deze correct is, geeft het systeem een van de </w:t>
+      </w:r>
+      <w:proofErr w:type="spellStart"/>
+      <w:r>
+        <w:rPr>
+          <w:lang w:bidi="ar-SY"/>
+        </w:rPr>
+        <w:t>magic</w:t>
+      </w:r>
+      <w:proofErr w:type="spellEnd"/>
+      <w:r>
+        <w:rPr>
+          <w:lang w:bidi="ar-SY"/>
+        </w:rPr>
+        <w:t xml:space="preserve"> letters terug.</w:t>
+      </w:r>
     </w:p>
     <w:p>
       <w:pPr>
-        <w:rPr>
-          <w:lang w:val="en-US" w:bidi="ar-SY"/>
-        </w:rPr>
+        <w:keepNext/>
       </w:pPr>
       <w:r>
         <w:rPr>
@@ -3507,7 +5067,7 @@
                     </pic:cNvPicPr>
                   </pic:nvPicPr>
                   <pic:blipFill>
-                    <a:blip r:embed="rId10" cstate="print">
+                    <a:blip r:embed="rId11" cstate="print">
                       <a:extLst>
                         <a:ext uri="{28A0092B-C50C-407E-A947-70E740481C1C}">
                           <a14:useLocalDpi xmlns:a14="http://schemas.microsoft.com/office/drawing/2010/main" val="0"/>
@@ -3541,68 +5101,159 @@
     </w:p>
     <w:p>
       <w:pPr>
-        <w:pStyle w:val="Heading4"/>
-        <w:rPr>
-          <w:lang w:bidi="ar-SY"/>
-        </w:rPr>
-      </w:pPr>
-      <w:r>
-        <w:rPr>
-          <w:lang w:bidi="ar-SY"/>
-        </w:rPr>
-        <w:t>Calculate score.</w:t>
+        <w:pStyle w:val="Caption"/>
+        <w:rPr>
+          <w:lang w:val="en-US" w:bidi="ar-SY"/>
+        </w:rPr>
+      </w:pPr>
+      <w:proofErr w:type="spellStart"/>
+      <w:r>
+        <w:t>Figure</w:t>
+      </w:r>
+      <w:proofErr w:type="spellEnd"/>
+      <w:r>
+        <w:t xml:space="preserve"> </w:t>
+      </w:r>
+      <w:r>
+        <w:fldChar w:fldCharType="begin"/>
+      </w:r>
+      <w:r>
+        <w:instrText xml:space="preserve"> SEQ Figure \* ARABIC </w:instrText>
+      </w:r>
+      <w:r>
+        <w:fldChar w:fldCharType="separate"/>
+      </w:r>
+      <w:r>
+        <w:rPr>
+          <w:noProof/>
+        </w:rPr>
+        <w:t>3</w:t>
+      </w:r>
+      <w:r>
+        <w:fldChar w:fldCharType="end"/>
+      </w:r>
+      <w:r>
+        <w:t xml:space="preserve">: SD </w:t>
+      </w:r>
+      <w:proofErr w:type="spellStart"/>
+      <w:r>
+        <w:t>answer</w:t>
+      </w:r>
+      <w:proofErr w:type="spellEnd"/>
+      <w:r>
+        <w:t xml:space="preserve"> question</w:t>
       </w:r>
     </w:p>
     <w:p>
       <w:pPr>
-        <w:rPr>
-          <w:lang w:bidi="ar-SY"/>
-        </w:rPr>
-      </w:pPr>
-      <w:r>
-        <w:rPr>
-          <w:lang w:bidi="ar-SY"/>
-        </w:rPr>
-        <w:t xml:space="preserve">Deze </w:t>
-      </w:r>
-      <w:proofErr w:type="spellStart"/>
-      <w:r>
-        <w:rPr>
-          <w:lang w:bidi="ar-SY"/>
-        </w:rPr>
-        <w:t>s</w:t>
-      </w:r>
-      <w:r>
-        <w:rPr>
-          <w:lang w:bidi="ar-SY"/>
-        </w:rPr>
-        <w:t>equence</w:t>
-      </w:r>
-      <w:proofErr w:type="spellEnd"/>
-      <w:r>
-        <w:rPr>
-          <w:lang w:bidi="ar-SY"/>
-        </w:rPr>
-        <w:t xml:space="preserve"> diagram geeft d</w:t>
-      </w:r>
-      <w:r>
-        <w:rPr>
-          <w:lang w:bidi="ar-SY"/>
-        </w:rPr>
-        <w:t xml:space="preserve">e flow van hoe het systeem </w:t>
-      </w:r>
-      <w:r>
-        <w:rPr>
-          <w:lang w:bidi="ar-SY"/>
-        </w:rPr>
-        <w:t>de score gaat bereken van de speler.</w:t>
+        <w:pStyle w:val="Heading4"/>
+        <w:rPr>
+          <w:lang w:bidi="ar-SY"/>
+        </w:rPr>
+      </w:pPr>
+      <w:r>
+        <w:rPr>
+          <w:lang w:bidi="ar-SY"/>
+        </w:rPr>
+        <w:t>Calculate score.</w:t>
       </w:r>
     </w:p>
     <w:p>
       <w:pPr>
         <w:rPr>
-          <w:lang w:val="en-US" w:bidi="ar-SY"/>
-        </w:rPr>
+          <w:lang w:bidi="ar-SY"/>
+        </w:rPr>
+      </w:pPr>
+      <w:r>
+        <w:rPr>
+          <w:lang w:bidi="ar-SY"/>
+        </w:rPr>
+        <w:t xml:space="preserve">Deze </w:t>
+      </w:r>
+      <w:proofErr w:type="spellStart"/>
+      <w:r>
+        <w:rPr>
+          <w:lang w:bidi="ar-SY"/>
+        </w:rPr>
+        <w:t>s</w:t>
+      </w:r>
+      <w:r>
+        <w:rPr>
+          <w:lang w:bidi="ar-SY"/>
+        </w:rPr>
+        <w:t>equence</w:t>
+      </w:r>
+      <w:proofErr w:type="spellEnd"/>
+      <w:r>
+        <w:rPr>
+          <w:lang w:bidi="ar-SY"/>
+        </w:rPr>
+        <w:t xml:space="preserve"> diagram geeft d</w:t>
+      </w:r>
+      <w:r>
+        <w:rPr>
+          <w:lang w:bidi="ar-SY"/>
+        </w:rPr>
+        <w:t xml:space="preserve">e flow van hoe het systeem </w:t>
+      </w:r>
+      <w:r>
+        <w:rPr>
+          <w:lang w:bidi="ar-SY"/>
+        </w:rPr>
+        <w:t>de score gaat bereken van de speler.</w:t>
+      </w:r>
+      <w:r>
+        <w:rPr>
+          <w:lang w:bidi="ar-SY"/>
+        </w:rPr>
+        <w:t xml:space="preserve"> Het systeem neemt controleert het ingevoerde </w:t>
+      </w:r>
+      <w:proofErr w:type="spellStart"/>
+      <w:r>
+        <w:rPr>
+          <w:lang w:bidi="ar-SY"/>
+        </w:rPr>
+        <w:t>magic</w:t>
+      </w:r>
+      <w:proofErr w:type="spellEnd"/>
+      <w:r>
+        <w:rPr>
+          <w:lang w:bidi="ar-SY"/>
+        </w:rPr>
+        <w:t xml:space="preserve"> </w:t>
+      </w:r>
+      <w:proofErr w:type="gramStart"/>
+      <w:r>
+        <w:rPr>
+          <w:lang w:bidi="ar-SY"/>
+        </w:rPr>
+        <w:t>word</w:t>
+      </w:r>
+      <w:proofErr w:type="gramEnd"/>
+      <w:r>
+        <w:rPr>
+          <w:lang w:bidi="ar-SY"/>
+        </w:rPr>
+        <w:t xml:space="preserve">. Mits dit woord geldig is, wordt het gebruikt samen met de score </w:t>
+      </w:r>
+      <w:proofErr w:type="spellStart"/>
+      <w:r>
+        <w:rPr>
+          <w:lang w:bidi="ar-SY"/>
+        </w:rPr>
+        <w:t>strategy</w:t>
+      </w:r>
+      <w:proofErr w:type="spellEnd"/>
+      <w:r>
+        <w:rPr>
+          <w:lang w:bidi="ar-SY"/>
+        </w:rPr>
+        <w:t xml:space="preserve"> om de score te berekenen. Als het woord niet geldig is wordt deze niet meegegeven. </w:t>
+      </w:r>
+    </w:p>
+    <w:p>
+      <w:pPr>
+        <w:keepNext/>
       </w:pPr>
       <w:r>
         <w:rPr>
@@ -3627,7 +5278,7 @@
                     </pic:cNvPicPr>
                   </pic:nvPicPr>
                   <pic:blipFill>
-                    <a:blip r:embed="rId11" cstate="print">
+                    <a:blip r:embed="rId12" cstate="print">
                       <a:extLst>
                         <a:ext uri="{28A0092B-C50C-407E-A947-70E740481C1C}">
                           <a14:useLocalDpi xmlns:a14="http://schemas.microsoft.com/office/drawing/2010/main" val="0"/>
@@ -3660,10 +5311,48 @@
     </w:p>
     <w:p>
       <w:pPr>
+        <w:pStyle w:val="Caption"/>
         <w:rPr>
           <w:lang w:val="en-US" w:bidi="ar-SY"/>
         </w:rPr>
       </w:pPr>
+      <w:proofErr w:type="spellStart"/>
+      <w:r>
+        <w:t>Figure</w:t>
+      </w:r>
+      <w:proofErr w:type="spellEnd"/>
+      <w:r>
+        <w:t xml:space="preserve"> </w:t>
+      </w:r>
+      <w:r>
+        <w:fldChar w:fldCharType="begin"/>
+      </w:r>
+      <w:r>
+        <w:instrText xml:space="preserve"> SEQ Figure \* ARABIC </w:instrText>
+      </w:r>
+      <w:r>
+        <w:fldChar w:fldCharType="separate"/>
+      </w:r>
+      <w:r>
+        <w:rPr>
+          <w:noProof/>
+        </w:rPr>
+        <w:t>4</w:t>
+      </w:r>
+      <w:r>
+        <w:fldChar w:fldCharType="end"/>
+      </w:r>
+      <w:r>
+        <w:t xml:space="preserve">: SD </w:t>
+      </w:r>
+      <w:proofErr w:type="spellStart"/>
+      <w:r>
+        <w:t>calculate</w:t>
+      </w:r>
+      <w:proofErr w:type="spellEnd"/>
+      <w:r>
+        <w:t xml:space="preserve"> score</w:t>
+      </w:r>
     </w:p>
     <w:p>
       <w:pPr>
@@ -3723,84 +5412,129 @@
     </w:p>
     <w:p>
       <w:pPr>
-        <w:pStyle w:val="Heading4"/>
-        <w:rPr>
-          <w:lang w:bidi="ar-SY"/>
-        </w:rPr>
-      </w:pPr>
-      <w:r>
-        <w:rPr>
-          <w:lang w:bidi="ar-SY"/>
-        </w:rPr>
-        <w:lastRenderedPageBreak/>
-        <w:t>purchase credits</w:t>
-      </w:r>
+        <w:rPr>
+          <w:lang w:val="en-US" w:bidi="ar-SY"/>
+        </w:rPr>
+      </w:pPr>
     </w:p>
     <w:p>
       <w:pPr>
-        <w:rPr>
-          <w:lang w:bidi="ar-SY"/>
-        </w:rPr>
-      </w:pPr>
-      <w:r>
-        <w:rPr>
-          <w:lang w:bidi="ar-SY"/>
-        </w:rPr>
-        <w:t xml:space="preserve">Deze </w:t>
-      </w:r>
-      <w:proofErr w:type="spellStart"/>
-      <w:r>
-        <w:rPr>
-          <w:lang w:bidi="ar-SY"/>
-        </w:rPr>
-        <w:t>sequence</w:t>
-      </w:r>
-      <w:proofErr w:type="spellEnd"/>
-      <w:r>
-        <w:rPr>
-          <w:lang w:bidi="ar-SY"/>
-        </w:rPr>
-        <w:t xml:space="preserve"> diagram geeft d</w:t>
-      </w:r>
-      <w:r>
-        <w:rPr>
-          <w:lang w:bidi="ar-SY"/>
-        </w:rPr>
-        <w:t xml:space="preserve">e flow van hoe </w:t>
-      </w:r>
-      <w:r>
-        <w:rPr>
-          <w:lang w:bidi="ar-SY"/>
-        </w:rPr>
-        <w:t xml:space="preserve">de speler </w:t>
-      </w:r>
-      <w:proofErr w:type="spellStart"/>
-      <w:r>
-        <w:rPr>
-          <w:lang w:bidi="ar-SY"/>
-        </w:rPr>
-        <w:t>credits</w:t>
-      </w:r>
-      <w:proofErr w:type="spellEnd"/>
-      <w:r>
-        <w:rPr>
-          <w:lang w:bidi="ar-SY"/>
-        </w:rPr>
-        <w:t xml:space="preserve"> kan kopen</w:t>
-      </w:r>
-      <w:r>
-        <w:rPr>
-          <w:lang w:bidi="ar-SY"/>
-        </w:rPr>
-        <w:t>.</w:t>
+        <w:pStyle w:val="Heading4"/>
+        <w:rPr>
+          <w:lang w:bidi="ar-SY"/>
+        </w:rPr>
+      </w:pPr>
+      <w:r>
+        <w:rPr>
+          <w:lang w:bidi="ar-SY"/>
+        </w:rPr>
+        <w:t>purchase credits</w:t>
       </w:r>
     </w:p>
     <w:p>
       <w:pPr>
         <w:rPr>
-          <w:rtl/>
-          <w:lang w:val="en-US" w:bidi="ar-SY"/>
-        </w:rPr>
+          <w:lang w:bidi="ar-SY"/>
+        </w:rPr>
+      </w:pPr>
+      <w:r>
+        <w:rPr>
+          <w:lang w:bidi="ar-SY"/>
+        </w:rPr>
+        <w:t xml:space="preserve">Deze </w:t>
+      </w:r>
+      <w:proofErr w:type="spellStart"/>
+      <w:r>
+        <w:rPr>
+          <w:lang w:bidi="ar-SY"/>
+        </w:rPr>
+        <w:t>sequence</w:t>
+      </w:r>
+      <w:proofErr w:type="spellEnd"/>
+      <w:r>
+        <w:rPr>
+          <w:lang w:bidi="ar-SY"/>
+        </w:rPr>
+        <w:t xml:space="preserve"> diagram geeft d</w:t>
+      </w:r>
+      <w:r>
+        <w:rPr>
+          <w:lang w:bidi="ar-SY"/>
+        </w:rPr>
+        <w:t xml:space="preserve">e flow van hoe de speler </w:t>
+      </w:r>
+      <w:proofErr w:type="spellStart"/>
+      <w:r>
+        <w:rPr>
+          <w:lang w:bidi="ar-SY"/>
+        </w:rPr>
+        <w:t>credits</w:t>
+      </w:r>
+      <w:proofErr w:type="spellEnd"/>
+      <w:r>
+        <w:rPr>
+          <w:lang w:bidi="ar-SY"/>
+        </w:rPr>
+        <w:t xml:space="preserve"> kan kopen.</w:t>
+      </w:r>
+      <w:r>
+        <w:rPr>
+          <w:lang w:bidi="ar-SY"/>
+        </w:rPr>
+        <w:t xml:space="preserve"> </w:t>
+      </w:r>
+      <w:r>
+        <w:rPr>
+          <w:lang w:bidi="ar-SY"/>
+        </w:rPr>
+        <w:t xml:space="preserve">Wanneer een speler een </w:t>
+      </w:r>
+      <w:proofErr w:type="spellStart"/>
+      <w:r>
+        <w:rPr>
+          <w:lang w:bidi="ar-SY"/>
+        </w:rPr>
+        <w:t>creditspackage</w:t>
+      </w:r>
+      <w:proofErr w:type="spellEnd"/>
+      <w:r>
+        <w:rPr>
+          <w:lang w:bidi="ar-SY"/>
+        </w:rPr>
+        <w:t xml:space="preserve"> </w:t>
+      </w:r>
+      <w:proofErr w:type="spellStart"/>
+      <w:r>
+        <w:rPr>
+          <w:lang w:bidi="ar-SY"/>
+        </w:rPr>
+        <w:t>selecteerd</w:t>
+      </w:r>
+      <w:proofErr w:type="spellEnd"/>
+      <w:r>
+        <w:rPr>
+          <w:lang w:bidi="ar-SY"/>
+        </w:rPr>
+        <w:t xml:space="preserve">, wordt de speler verbonden met de externe betaalservice. Wanneer de betaalservice aangeeft dat de transactie succesvol is uitgevoerd, wordt het betreffende aantal </w:t>
+      </w:r>
+      <w:proofErr w:type="spellStart"/>
+      <w:r>
+        <w:rPr>
+          <w:lang w:bidi="ar-SY"/>
+        </w:rPr>
+        <w:t>credits</w:t>
+      </w:r>
+      <w:proofErr w:type="spellEnd"/>
+      <w:r>
+        <w:rPr>
+          <w:lang w:bidi="ar-SY"/>
+        </w:rPr>
+        <w:t xml:space="preserve"> toegevoegd aan de balans van de speler.</w:t>
+      </w:r>
+    </w:p>
+    <w:p>
+      <w:pPr>
+        <w:keepNext/>
       </w:pPr>
       <w:r>
         <w:rPr>
@@ -3808,7 +5542,7 @@
           <w:lang w:val="en-US" w:bidi="ar-SY"/>
         </w:rPr>
         <w:drawing>
-          <wp:inline distT="0" distB="0" distL="0" distR="0" wp14:anchorId="3194C7B2" wp14:editId="18261537">
+          <wp:inline distT="0" distB="0" distL="0" distR="0" wp14:anchorId="3194C7B2" wp14:editId="739B04C1">
             <wp:extent cx="5934075" cy="2247900"/>
             <wp:effectExtent l="0" t="0" r="9525" b="0"/>
             <wp:docPr id="1255165193" name="Picture 6"/>
@@ -3825,7 +5559,7 @@
                     </pic:cNvPicPr>
                   </pic:nvPicPr>
                   <pic:blipFill>
-                    <a:blip r:embed="rId12" cstate="print">
+                    <a:blip r:embed="rId13" cstate="print">
                       <a:extLst>
                         <a:ext uri="{28A0092B-C50C-407E-A947-70E740481C1C}">
                           <a14:useLocalDpi xmlns:a14="http://schemas.microsoft.com/office/drawing/2010/main" val="0"/>
@@ -3859,70 +5593,127 @@
     </w:p>
     <w:p>
       <w:pPr>
-        <w:pStyle w:val="Heading3"/>
-      </w:pPr>
-      <w:bookmarkStart w:id="19" w:name="_Toc336244986"/>
-      <w:r>
-        <w:t>Activity and State Diagrams</w:t>
-      </w:r>
-      <w:bookmarkEnd w:id="19"/>
+        <w:pStyle w:val="Caption"/>
+        <w:rPr>
+          <w:rtl/>
+          <w:lang w:val="en-US" w:bidi="ar-SY"/>
+        </w:rPr>
+      </w:pPr>
+      <w:proofErr w:type="spellStart"/>
+      <w:r>
+        <w:t>Figure</w:t>
+      </w:r>
+      <w:proofErr w:type="spellEnd"/>
       <w:r>
         <w:t xml:space="preserve"> </w:t>
       </w:r>
+      <w:r>
+        <w:fldChar w:fldCharType="begin"/>
+      </w:r>
+      <w:r>
+        <w:instrText xml:space="preserve"> SEQ Figure \* ARABIC </w:instrText>
+      </w:r>
+      <w:r>
+        <w:fldChar w:fldCharType="separate"/>
+      </w:r>
+      <w:r>
+        <w:rPr>
+          <w:noProof/>
+        </w:rPr>
+        <w:t>5</w:t>
+      </w:r>
+      <w:r>
+        <w:fldChar w:fldCharType="end"/>
+      </w:r>
+      <w:r>
+        <w:t xml:space="preserve">: SD </w:t>
+      </w:r>
+      <w:proofErr w:type="spellStart"/>
+      <w:r>
+        <w:t>purchase</w:t>
+      </w:r>
+      <w:proofErr w:type="spellEnd"/>
+      <w:r>
+        <w:t xml:space="preserve"> </w:t>
+      </w:r>
+      <w:proofErr w:type="spellStart"/>
+      <w:r>
+        <w:t>credits</w:t>
+      </w:r>
+      <w:proofErr w:type="spellEnd"/>
     </w:p>
     <w:p>
-      <w:r>
-        <w:t xml:space="preserve">We hebben geen </w:t>
-      </w:r>
-      <w:proofErr w:type="spellStart"/>
-      <w:r>
-        <w:t>activity</w:t>
-      </w:r>
-      <w:proofErr w:type="spellEnd"/>
+      <w:pPr>
+        <w:pStyle w:val="Heading3"/>
+      </w:pPr>
+      <w:bookmarkStart w:id="30" w:name="_Toc336244986"/>
+      <w:bookmarkStart w:id="31" w:name="_Toc149207646"/>
+      <w:r>
+        <w:t>Activity and State Diagrams</w:t>
+      </w:r>
+      <w:bookmarkEnd w:id="30"/>
+      <w:bookmarkEnd w:id="31"/>
       <w:r>
         <w:t xml:space="preserve"> </w:t>
-      </w:r>
-      <w:proofErr w:type="spellStart"/>
-      <w:r>
-        <w:t>a</w:t>
-      </w:r>
-      <w:r>
-        <w:t>nd</w:t>
-      </w:r>
-      <w:proofErr w:type="spellEnd"/>
-      <w:r>
-        <w:t xml:space="preserve"> state </w:t>
-      </w:r>
-      <w:proofErr w:type="spellStart"/>
-      <w:r>
-        <w:t>diagrams</w:t>
-      </w:r>
-      <w:proofErr w:type="spellEnd"/>
-      <w:r>
-        <w:t xml:space="preserve"> gemaakt voor deze applicatie. </w:t>
       </w:r>
     </w:p>
     <w:p>
-      <w:pPr>
-        <w:pStyle w:val="Heading3"/>
-      </w:pPr>
-      <w:bookmarkStart w:id="20" w:name="_Toc336244987"/>
-      <w:r>
-        <w:t>Design decisions made for the sub-</w:t>
-      </w:r>
-      <w:proofErr w:type="gramStart"/>
-      <w:r>
-        <w:t>system</w:t>
-      </w:r>
-      <w:bookmarkEnd w:id="20"/>
-      <w:proofErr w:type="gramEnd"/>
+      <w:r>
+        <w:t xml:space="preserve">We hebben geen </w:t>
+      </w:r>
+      <w:proofErr w:type="spellStart"/>
+      <w:r>
+        <w:t>activity</w:t>
+      </w:r>
+      <w:proofErr w:type="spellEnd"/>
+      <w:r>
+        <w:t xml:space="preserve"> </w:t>
+      </w:r>
+      <w:proofErr w:type="spellStart"/>
+      <w:r>
+        <w:t>a</w:t>
+      </w:r>
+      <w:r>
+        <w:t>nd</w:t>
+      </w:r>
+      <w:proofErr w:type="spellEnd"/>
+      <w:r>
+        <w:t xml:space="preserve"> state </w:t>
+      </w:r>
+      <w:proofErr w:type="spellStart"/>
+      <w:r>
+        <w:t>diagrams</w:t>
+      </w:r>
+      <w:proofErr w:type="spellEnd"/>
+      <w:r>
+        <w:t xml:space="preserve"> gemaakt voor deze applicatie. </w:t>
+      </w:r>
     </w:p>
     <w:p>
-      <w:pPr>
-        <w:rPr>
-          <w:lang w:val="en-US"/>
-        </w:rPr>
-      </w:pPr>
+      <w:r>
+        <w:br w:type="page"/>
+      </w:r>
+    </w:p>
+    <w:p>
+      <w:pPr>
+        <w:pStyle w:val="Heading3"/>
+      </w:pPr>
+      <w:bookmarkStart w:id="32" w:name="_Toc336244987"/>
+      <w:bookmarkStart w:id="33" w:name="_Toc149207647"/>
+      <w:r>
+        <w:lastRenderedPageBreak/>
+        <w:t xml:space="preserve">Design decisions made for the </w:t>
+      </w:r>
+      <w:proofErr w:type="gramStart"/>
+      <w:r>
+        <w:t>subsystem</w:t>
+      </w:r>
+      <w:bookmarkEnd w:id="32"/>
+      <w:r>
+        <w:t>s</w:t>
+      </w:r>
+      <w:bookmarkEnd w:id="33"/>
+      <w:proofErr w:type="gramEnd"/>
     </w:p>
     <w:tbl>
       <w:tblPr>
@@ -3942,8 +5733,8 @@
         <w:tblLook w:val="04A0" w:firstRow="1" w:lastRow="0" w:firstColumn="1" w:lastColumn="0" w:noHBand="0" w:noVBand="1"/>
       </w:tblPr>
       <w:tblGrid>
-        <w:gridCol w:w="1228"/>
-        <w:gridCol w:w="8116"/>
+        <w:gridCol w:w="1300"/>
+        <w:gridCol w:w="8044"/>
       </w:tblGrid>
       <w:tr>
         <w:trPr>
@@ -3971,12 +5762,14 @@
             <w:pPr>
               <w:pStyle w:val="NormalWeb"/>
               <w:rPr>
+                <w:rFonts w:asciiTheme="minorBidi" w:hAnsiTheme="minorBidi" w:cstheme="minorBidi"/>
                 <w:b/>
                 <w:bCs/>
               </w:rPr>
             </w:pPr>
             <w:r>
               <w:rPr>
+                <w:rFonts w:asciiTheme="minorBidi" w:hAnsiTheme="minorBidi" w:cstheme="minorBidi"/>
                 <w:b/>
                 <w:bCs/>
               </w:rPr>
@@ -4006,12 +5799,14 @@
             <w:pPr>
               <w:pStyle w:val="NormalWeb"/>
               <w:rPr>
+                <w:rFonts w:asciiTheme="minorBidi" w:hAnsiTheme="minorBidi" w:cstheme="minorBidi"/>
                 <w:b/>
                 <w:bCs/>
               </w:rPr>
             </w:pPr>
             <w:r>
               <w:rPr>
+                <w:rFonts w:asciiTheme="minorBidi" w:hAnsiTheme="minorBidi" w:cstheme="minorBidi"/>
                 <w:b/>
                 <w:bCs/>
               </w:rPr>
@@ -4046,7 +5841,7 @@
             <w:pPr>
               <w:pStyle w:val="NormalWeb"/>
               <w:rPr>
-                <w:rFonts w:asciiTheme="minorHAnsi" w:eastAsia="Times New Roman" w:hAnsiTheme="minorHAnsi" w:cstheme="minorBidi"/>
+                <w:rFonts w:asciiTheme="minorBidi" w:eastAsia="Times New Roman" w:hAnsiTheme="minorBidi" w:cstheme="minorBidi"/>
                 <w:sz w:val="22"/>
                 <w:szCs w:val="22"/>
                 <w:lang w:val="nl-NL"/>
@@ -4054,7 +5849,7 @@
             </w:pPr>
             <w:r>
               <w:rPr>
-                <w:rFonts w:asciiTheme="minorHAnsi" w:eastAsia="Times New Roman" w:hAnsiTheme="minorHAnsi" w:cstheme="minorBidi"/>
+                <w:rFonts w:asciiTheme="minorBidi" w:eastAsia="Times New Roman" w:hAnsiTheme="minorBidi" w:cstheme="minorBidi"/>
                 <w:sz w:val="22"/>
                 <w:szCs w:val="22"/>
                 <w:lang w:val="nl-NL"/>
@@ -4085,7 +5880,7 @@
             <w:pPr>
               <w:pStyle w:val="NormalWeb"/>
               <w:rPr>
-                <w:rFonts w:asciiTheme="minorHAnsi" w:eastAsia="Times New Roman" w:hAnsiTheme="minorHAnsi" w:cstheme="minorBidi"/>
+                <w:rFonts w:asciiTheme="minorBidi" w:eastAsia="Times New Roman" w:hAnsiTheme="minorBidi" w:cstheme="minorBidi"/>
                 <w:sz w:val="22"/>
                 <w:szCs w:val="22"/>
                 <w:lang w:val="nl-NL"/>
@@ -4093,7 +5888,7 @@
             </w:pPr>
             <w:r>
               <w:rPr>
-                <w:rFonts w:asciiTheme="minorHAnsi" w:eastAsia="Times New Roman" w:hAnsiTheme="minorHAnsi" w:cstheme="minorBidi"/>
+                <w:rFonts w:asciiTheme="minorBidi" w:eastAsia="Times New Roman" w:hAnsiTheme="minorBidi" w:cstheme="minorBidi"/>
                 <w:sz w:val="22"/>
                 <w:szCs w:val="22"/>
                 <w:lang w:val="nl-NL"/>
@@ -4129,7 +5924,7 @@
             <w:pPr>
               <w:pStyle w:val="NormalWeb"/>
               <w:rPr>
-                <w:rFonts w:asciiTheme="minorHAnsi" w:eastAsia="Times New Roman" w:hAnsiTheme="minorHAnsi" w:cstheme="minorBidi"/>
+                <w:rFonts w:asciiTheme="minorBidi" w:eastAsia="Times New Roman" w:hAnsiTheme="minorBidi" w:cstheme="minorBidi"/>
                 <w:sz w:val="22"/>
                 <w:szCs w:val="22"/>
                 <w:lang w:val="nl-NL"/>
@@ -4137,7 +5932,7 @@
             </w:pPr>
             <w:r>
               <w:rPr>
-                <w:rFonts w:asciiTheme="minorHAnsi" w:eastAsia="Times New Roman" w:hAnsiTheme="minorHAnsi" w:cstheme="minorBidi"/>
+                <w:rFonts w:asciiTheme="minorBidi" w:eastAsia="Times New Roman" w:hAnsiTheme="minorBidi" w:cstheme="minorBidi"/>
                 <w:sz w:val="22"/>
                 <w:szCs w:val="22"/>
                 <w:lang w:val="nl-NL"/>
@@ -4168,32 +5963,32 @@
             <w:pPr>
               <w:pStyle w:val="NormalWeb"/>
               <w:rPr>
-                <w:rFonts w:asciiTheme="minorHAnsi" w:eastAsia="Times New Roman" w:hAnsiTheme="minorHAnsi" w:cstheme="minorBidi"/>
+                <w:rFonts w:asciiTheme="minorBidi" w:eastAsia="Times New Roman" w:hAnsiTheme="minorBidi" w:cstheme="minorBidi"/>
                 <w:sz w:val="22"/>
                 <w:szCs w:val="22"/>
                 <w:lang w:val="nl-NL"/>
               </w:rPr>
             </w:pPr>
-            <w:r>
-              <w:rPr>
-                <w:rFonts w:asciiTheme="minorHAnsi" w:eastAsia="Times New Roman" w:hAnsiTheme="minorHAnsi" w:cstheme="minorBidi"/>
+            <w:proofErr w:type="spellStart"/>
+            <w:r>
+              <w:rPr>
+                <w:rFonts w:asciiTheme="minorBidi" w:eastAsia="Times New Roman" w:hAnsiTheme="minorBidi" w:cstheme="minorBidi"/>
                 <w:sz w:val="22"/>
                 <w:szCs w:val="22"/>
                 <w:lang w:val="nl-NL"/>
               </w:rPr>
-              <w:t xml:space="preserve">Strategy Diagram </w:t>
-            </w:r>
-            <w:proofErr w:type="spellStart"/>
-            <w:r>
-              <w:rPr>
-                <w:rFonts w:asciiTheme="minorHAnsi" w:eastAsia="Times New Roman" w:hAnsiTheme="minorHAnsi" w:cstheme="minorBidi"/>
+              <w:t>Strategy</w:t>
+            </w:r>
+            <w:proofErr w:type="spellEnd"/>
+            <w:r>
+              <w:rPr>
+                <w:rFonts w:asciiTheme="minorBidi" w:eastAsia="Times New Roman" w:hAnsiTheme="minorBidi" w:cstheme="minorBidi"/>
                 <w:sz w:val="22"/>
                 <w:szCs w:val="22"/>
                 <w:lang w:val="nl-NL"/>
               </w:rPr>
-              <w:t>toepassen</w:t>
-            </w:r>
-            <w:proofErr w:type="spellEnd"/>
+              <w:t xml:space="preserve"> Diagram toepassen</w:t>
+            </w:r>
           </w:p>
         </w:tc>
       </w:tr>
@@ -4394,23 +6189,13 @@
                 <w:rFonts w:eastAsia="Times New Roman"/>
               </w:rPr>
             </w:pPr>
-            <w:proofErr w:type="spellStart"/>
             <w:r>
               <w:rPr>
                 <w:rFonts w:eastAsia="Times New Roman"/>
                 <w:b/>
                 <w:bCs/>
               </w:rPr>
-              <w:t>Hardcoded</w:t>
-            </w:r>
-            <w:proofErr w:type="spellEnd"/>
-            <w:r>
-              <w:rPr>
-                <w:rFonts w:eastAsia="Times New Roman"/>
-                <w:b/>
-                <w:bCs/>
-              </w:rPr>
-              <w:t xml:space="preserve"> </w:t>
+              <w:t xml:space="preserve">Hardcoded </w:t>
             </w:r>
             <w:proofErr w:type="spellStart"/>
             <w:r>
@@ -4481,10 +6266,6 @@
         </w:tc>
       </w:tr>
     </w:tbl>
-    <w:p/>
-    <w:p/>
-    <w:p/>
-    <w:p/>
     <w:p/>
     <w:tbl>
       <w:tblPr>
@@ -4504,8 +6285,8 @@
         <w:tblLook w:val="04A0" w:firstRow="1" w:lastRow="0" w:firstColumn="1" w:lastColumn="0" w:noHBand="0" w:noVBand="1"/>
       </w:tblPr>
       <w:tblGrid>
-        <w:gridCol w:w="1228"/>
-        <w:gridCol w:w="8100"/>
+        <w:gridCol w:w="1300"/>
+        <w:gridCol w:w="8028"/>
       </w:tblGrid>
       <w:tr>
         <w:trPr>
@@ -4534,14 +6315,20 @@
             <w:pPr>
               <w:pStyle w:val="NormalWeb"/>
               <w:rPr>
+                <w:rFonts w:asciiTheme="minorBidi" w:hAnsiTheme="minorBidi" w:cstheme="minorBidi"/>
                 <w:b/>
                 <w:bCs/>
+                <w:sz w:val="22"/>
+                <w:szCs w:val="22"/>
               </w:rPr>
             </w:pPr>
             <w:r>
               <w:rPr>
+                <w:rFonts w:asciiTheme="minorBidi" w:hAnsiTheme="minorBidi" w:cstheme="minorBidi"/>
                 <w:b/>
                 <w:bCs/>
+                <w:sz w:val="22"/>
+                <w:szCs w:val="22"/>
               </w:rPr>
               <w:t>Decision</w:t>
             </w:r>
@@ -4569,14 +6356,20 @@
             <w:pPr>
               <w:pStyle w:val="NormalWeb"/>
               <w:rPr>
+                <w:rFonts w:asciiTheme="minorBidi" w:hAnsiTheme="minorBidi" w:cstheme="minorBidi"/>
                 <w:b/>
                 <w:bCs/>
+                <w:sz w:val="22"/>
+                <w:szCs w:val="22"/>
               </w:rPr>
             </w:pPr>
             <w:r>
               <w:rPr>
+                <w:rFonts w:asciiTheme="minorBidi" w:hAnsiTheme="minorBidi" w:cstheme="minorBidi"/>
                 <w:b/>
                 <w:bCs/>
+                <w:sz w:val="22"/>
+                <w:szCs w:val="22"/>
               </w:rPr>
               <w:t>Description</w:t>
             </w:r>
@@ -4610,7 +6403,7 @@
             <w:pPr>
               <w:pStyle w:val="NormalWeb"/>
               <w:rPr>
-                <w:rFonts w:asciiTheme="minorHAnsi" w:eastAsia="Times New Roman" w:hAnsiTheme="minorHAnsi" w:cstheme="minorBidi"/>
+                <w:rFonts w:asciiTheme="minorBidi" w:eastAsia="Times New Roman" w:hAnsiTheme="minorBidi" w:cstheme="minorBidi"/>
                 <w:sz w:val="22"/>
                 <w:szCs w:val="22"/>
                 <w:lang w:val="nl-NL"/>
@@ -4618,7 +6411,7 @@
             </w:pPr>
             <w:r>
               <w:rPr>
-                <w:rFonts w:asciiTheme="minorHAnsi" w:eastAsia="Times New Roman" w:hAnsiTheme="minorHAnsi" w:cstheme="minorBidi"/>
+                <w:rFonts w:asciiTheme="minorBidi" w:eastAsia="Times New Roman" w:hAnsiTheme="minorBidi" w:cstheme="minorBidi"/>
                 <w:sz w:val="22"/>
                 <w:szCs w:val="22"/>
                 <w:lang w:val="nl-NL"/>
@@ -4649,7 +6442,7 @@
             <w:pPr>
               <w:pStyle w:val="NormalWeb"/>
               <w:rPr>
-                <w:rFonts w:asciiTheme="minorHAnsi" w:eastAsia="Times New Roman" w:hAnsiTheme="minorHAnsi" w:cstheme="minorBidi"/>
+                <w:rFonts w:asciiTheme="minorBidi" w:eastAsia="Times New Roman" w:hAnsiTheme="minorBidi" w:cstheme="minorBidi"/>
                 <w:sz w:val="22"/>
                 <w:szCs w:val="22"/>
                 <w:lang w:val="nl-NL"/>
@@ -4657,7 +6450,7 @@
             </w:pPr>
             <w:r>
               <w:rPr>
-                <w:rFonts w:asciiTheme="minorHAnsi" w:eastAsia="Times New Roman" w:hAnsiTheme="minorHAnsi" w:cstheme="minorBidi"/>
+                <w:rFonts w:asciiTheme="minorBidi" w:eastAsia="Times New Roman" w:hAnsiTheme="minorBidi" w:cstheme="minorBidi"/>
                 <w:sz w:val="22"/>
                 <w:szCs w:val="22"/>
                 <w:lang w:val="nl-NL"/>
@@ -4694,7 +6487,7 @@
             <w:pPr>
               <w:pStyle w:val="NormalWeb"/>
               <w:rPr>
-                <w:rFonts w:asciiTheme="minorHAnsi" w:eastAsia="Times New Roman" w:hAnsiTheme="minorHAnsi" w:cstheme="minorBidi"/>
+                <w:rFonts w:asciiTheme="minorBidi" w:eastAsia="Times New Roman" w:hAnsiTheme="minorBidi" w:cstheme="minorBidi"/>
                 <w:sz w:val="22"/>
                 <w:szCs w:val="22"/>
                 <w:lang w:val="nl-NL"/>
@@ -4702,7 +6495,7 @@
             </w:pPr>
             <w:r>
               <w:rPr>
-                <w:rFonts w:asciiTheme="minorHAnsi" w:eastAsia="Times New Roman" w:hAnsiTheme="minorHAnsi" w:cstheme="minorBidi"/>
+                <w:rFonts w:asciiTheme="minorBidi" w:eastAsia="Times New Roman" w:hAnsiTheme="minorBidi" w:cstheme="minorBidi"/>
                 <w:sz w:val="22"/>
                 <w:szCs w:val="22"/>
                 <w:lang w:val="nl-NL"/>
@@ -4733,7 +6526,7 @@
             <w:pPr>
               <w:pStyle w:val="NormalWeb"/>
               <w:rPr>
-                <w:rFonts w:asciiTheme="minorHAnsi" w:eastAsia="Times New Roman" w:hAnsiTheme="minorHAnsi" w:cstheme="minorBidi"/>
+                <w:rFonts w:asciiTheme="minorBidi" w:eastAsia="Times New Roman" w:hAnsiTheme="minorBidi" w:cstheme="minorBidi"/>
                 <w:sz w:val="22"/>
                 <w:szCs w:val="22"/>
                 <w:lang w:val="nl-NL"/>
@@ -4741,24 +6534,33 @@
             </w:pPr>
             <w:r>
               <w:rPr>
-                <w:rFonts w:asciiTheme="minorHAnsi" w:eastAsia="Times New Roman" w:hAnsiTheme="minorHAnsi" w:cstheme="minorBidi"/>
+                <w:rFonts w:asciiTheme="minorBidi" w:eastAsia="Times New Roman" w:hAnsiTheme="minorBidi" w:cstheme="minorBidi"/>
                 <w:sz w:val="22"/>
                 <w:szCs w:val="22"/>
                 <w:lang w:val="nl-NL"/>
               </w:rPr>
-              <w:t xml:space="preserve">Resource Bundles met Strategy Diagram </w:t>
+              <w:t xml:space="preserve">Resource Bundles met </w:t>
             </w:r>
             <w:proofErr w:type="spellStart"/>
             <w:r>
               <w:rPr>
-                <w:rFonts w:asciiTheme="minorHAnsi" w:eastAsia="Times New Roman" w:hAnsiTheme="minorHAnsi" w:cstheme="minorBidi"/>
+                <w:rFonts w:asciiTheme="minorBidi" w:eastAsia="Times New Roman" w:hAnsiTheme="minorBidi" w:cstheme="minorBidi"/>
                 <w:sz w:val="22"/>
                 <w:szCs w:val="22"/>
                 <w:lang w:val="nl-NL"/>
               </w:rPr>
-              <w:t>toepassen</w:t>
+              <w:t>Strategy</w:t>
             </w:r>
             <w:proofErr w:type="spellEnd"/>
+            <w:r>
+              <w:rPr>
+                <w:rFonts w:asciiTheme="minorBidi" w:eastAsia="Times New Roman" w:hAnsiTheme="minorBidi" w:cstheme="minorBidi"/>
+                <w:sz w:val="22"/>
+                <w:szCs w:val="22"/>
+                <w:lang w:val="nl-NL"/>
+              </w:rPr>
+              <w:t xml:space="preserve"> Diagram toepassen</w:t>
+            </w:r>
           </w:p>
         </w:tc>
       </w:tr>
@@ -4966,12 +6768,30 @@
               <w:rPr>
                 <w:rFonts w:eastAsia="Times New Roman"/>
               </w:rPr>
-              <w:t xml:space="preserve">Alleen Resource </w:t>
+              <w:t xml:space="preserve">Alleen </w:t>
+            </w:r>
+            <w:r>
+              <w:rPr>
+                <w:rFonts w:eastAsia="Times New Roman"/>
+                <w:b/>
+                <w:bCs/>
+              </w:rPr>
+              <w:t>Resource</w:t>
+            </w:r>
+            <w:r>
+              <w:rPr>
+                <w:rFonts w:eastAsia="Times New Roman"/>
+                <w:b/>
+                <w:bCs/>
+              </w:rPr>
+              <w:t xml:space="preserve"> </w:t>
             </w:r>
             <w:proofErr w:type="spellStart"/>
             <w:r>
               <w:rPr>
                 <w:rFonts w:eastAsia="Times New Roman"/>
+                <w:b/>
+                <w:bCs/>
               </w:rPr>
               <w:t>Bundles</w:t>
             </w:r>
@@ -5101,16 +6921,25 @@
           <w:lang w:bidi="ar-SY"/>
         </w:rPr>
       </w:pPr>
+      <w:r>
+        <w:rPr>
+          <w:lang w:bidi="ar-SY"/>
+        </w:rPr>
+        <w:br w:type="page"/>
+      </w:r>
     </w:p>
     <w:p>
       <w:pPr>
         <w:pStyle w:val="Heading2"/>
       </w:pPr>
-      <w:bookmarkStart w:id="21" w:name="_Toc336244989"/>
-      <w:r>
+      <w:bookmarkStart w:id="34" w:name="_Toc336244989"/>
+      <w:bookmarkStart w:id="35" w:name="_Toc149207648"/>
+      <w:r>
+        <w:lastRenderedPageBreak/>
         <w:t>Database Design</w:t>
       </w:r>
-      <w:bookmarkEnd w:id="21"/>
+      <w:bookmarkEnd w:id="34"/>
+      <w:bookmarkEnd w:id="35"/>
     </w:p>
     <w:p>
       <w:pPr>
@@ -5135,15 +6964,20 @@
       <w:pPr>
         <w:pStyle w:val="Heading3"/>
       </w:pPr>
-      <w:bookmarkStart w:id="22" w:name="_Toc336244990"/>
+      <w:bookmarkStart w:id="36" w:name="_Toc336244990"/>
+      <w:bookmarkStart w:id="37" w:name="_Toc149207649"/>
       <w:r>
         <w:t xml:space="preserve">Design decisions related to the </w:t>
       </w:r>
       <w:proofErr w:type="gramStart"/>
       <w:r>
-        <w:t>database</w:t>
-      </w:r>
-      <w:bookmarkEnd w:id="22"/>
+        <w:t>d</w:t>
+      </w:r>
+      <w:r>
+        <w:t>atabase</w:t>
+      </w:r>
+      <w:bookmarkEnd w:id="36"/>
+      <w:bookmarkEnd w:id="37"/>
       <w:proofErr w:type="gramEnd"/>
     </w:p>
     <w:p>
@@ -6302,8 +8136,9 @@
   <w:style w:type="paragraph" w:default="1" w:styleId="Normal">
     <w:name w:val="Normal"/>
     <w:qFormat/>
-    <w:rsid w:val="004B68D2"/>
+    <w:rsid w:val="005112E0"/>
     <w:rPr>
+      <w:rFonts w:asciiTheme="minorBidi" w:hAnsiTheme="minorBidi"/>
       <w:kern w:val="0"/>
       <w:lang w:val="nl-NL"/>
       <w14:ligatures w14:val="none"/>
@@ -6316,7 +8151,7 @@
     <w:link w:val="Heading1Char"/>
     <w:uiPriority w:val="9"/>
     <w:qFormat/>
-    <w:rsid w:val="004B68D2"/>
+    <w:rsid w:val="005112E0"/>
     <w:pPr>
       <w:keepNext/>
       <w:keepLines/>
@@ -6328,7 +8163,7 @@
       <w:outlineLvl w:val="0"/>
     </w:pPr>
     <w:rPr>
-      <w:rFonts w:asciiTheme="majorHAnsi" w:eastAsiaTheme="majorEastAsia" w:hAnsiTheme="majorHAnsi" w:cstheme="majorBidi"/>
+      <w:rFonts w:eastAsiaTheme="majorEastAsia" w:cstheme="majorBidi"/>
       <w:b/>
       <w:bCs/>
       <w:color w:val="2D4F8E" w:themeColor="accent1" w:themeShade="B5"/>
@@ -6622,9 +8457,9 @@
     <w:basedOn w:val="DefaultParagraphFont"/>
     <w:link w:val="Heading1"/>
     <w:uiPriority w:val="9"/>
-    <w:rsid w:val="004B68D2"/>
+    <w:rsid w:val="005112E0"/>
     <w:rPr>
-      <w:rFonts w:asciiTheme="majorHAnsi" w:eastAsiaTheme="majorEastAsia" w:hAnsiTheme="majorHAnsi" w:cstheme="majorBidi"/>
+      <w:rFonts w:eastAsiaTheme="majorEastAsia" w:cstheme="majorBidi"/>
       <w:b/>
       <w:bCs/>
       <w:color w:val="2D4F8E" w:themeColor="accent1" w:themeShade="B5"/>
@@ -6825,6 +8660,96 @@
       <w:sz w:val="24"/>
       <w:szCs w:val="24"/>
       <w:lang w:val="en-US"/>
+    </w:rPr>
+  </w:style>
+  <w:style w:type="paragraph" w:styleId="Caption">
+    <w:name w:val="caption"/>
+    <w:basedOn w:val="Normal"/>
+    <w:next w:val="Normal"/>
+    <w:uiPriority w:val="35"/>
+    <w:unhideWhenUsed/>
+    <w:qFormat/>
+    <w:rsid w:val="00866C35"/>
+    <w:pPr>
+      <w:spacing w:after="200" w:line="240" w:lineRule="auto"/>
+    </w:pPr>
+    <w:rPr>
+      <w:i/>
+      <w:iCs/>
+      <w:color w:val="44546A" w:themeColor="text2"/>
+      <w:sz w:val="18"/>
+      <w:szCs w:val="18"/>
+    </w:rPr>
+  </w:style>
+  <w:style w:type="paragraph" w:styleId="TOCHeading">
+    <w:name w:val="TOC Heading"/>
+    <w:basedOn w:val="Heading1"/>
+    <w:next w:val="Normal"/>
+    <w:uiPriority w:val="39"/>
+    <w:unhideWhenUsed/>
+    <w:qFormat/>
+    <w:rsid w:val="00B44B8A"/>
+    <w:pPr>
+      <w:numPr>
+        <w:numId w:val="0"/>
+      </w:numPr>
+      <w:spacing w:before="240" w:line="259" w:lineRule="auto"/>
+      <w:outlineLvl w:val="9"/>
+    </w:pPr>
+    <w:rPr>
+      <w:rFonts w:asciiTheme="majorHAnsi" w:hAnsiTheme="majorHAnsi"/>
+      <w:b w:val="0"/>
+      <w:bCs w:val="0"/>
+      <w:color w:val="2F5496" w:themeColor="accent1" w:themeShade="BF"/>
+    </w:rPr>
+  </w:style>
+  <w:style w:type="paragraph" w:styleId="TOC1">
+    <w:name w:val="toc 1"/>
+    <w:basedOn w:val="Normal"/>
+    <w:next w:val="Normal"/>
+    <w:autoRedefine/>
+    <w:uiPriority w:val="39"/>
+    <w:unhideWhenUsed/>
+    <w:rsid w:val="00B44B8A"/>
+    <w:pPr>
+      <w:spacing w:after="100"/>
+    </w:pPr>
+  </w:style>
+  <w:style w:type="paragraph" w:styleId="TOC2">
+    <w:name w:val="toc 2"/>
+    <w:basedOn w:val="Normal"/>
+    <w:next w:val="Normal"/>
+    <w:autoRedefine/>
+    <w:uiPriority w:val="39"/>
+    <w:unhideWhenUsed/>
+    <w:rsid w:val="00B44B8A"/>
+    <w:pPr>
+      <w:spacing w:after="100"/>
+      <w:ind w:left="220"/>
+    </w:pPr>
+  </w:style>
+  <w:style w:type="paragraph" w:styleId="TOC3">
+    <w:name w:val="toc 3"/>
+    <w:basedOn w:val="Normal"/>
+    <w:next w:val="Normal"/>
+    <w:autoRedefine/>
+    <w:uiPriority w:val="39"/>
+    <w:unhideWhenUsed/>
+    <w:rsid w:val="00B44B8A"/>
+    <w:pPr>
+      <w:spacing w:after="100"/>
+      <w:ind w:left="440"/>
+    </w:pPr>
+  </w:style>
+  <w:style w:type="character" w:styleId="Hyperlink">
+    <w:name w:val="Hyperlink"/>
+    <w:basedOn w:val="DefaultParagraphFont"/>
+    <w:uiPriority w:val="99"/>
+    <w:unhideWhenUsed/>
+    <w:rsid w:val="00B44B8A"/>
+    <w:rPr>
+      <w:color w:val="0563C1" w:themeColor="hyperlink"/>
+      <w:u w:val="single"/>
     </w:rPr>
   </w:style>
 </w:styles>
@@ -7123,4 +9048,16 @@
     </a:ext>
   </a:extLst>
 </a:theme>
+</file>
+
+<file path=customXml/item1.xml><?xml version="1.0" encoding="utf-8"?>
+<b:Sources xmlns:b="http://schemas.openxmlformats.org/officeDocument/2006/bibliography" xmlns="http://schemas.openxmlformats.org/officeDocument/2006/bibliography" SelectedStyle="\APASixthEditionOfficeOnline.xsl" StyleName="APA" Version="6"/>
+</file>
+
+<file path=customXml/itemProps1.xml><?xml version="1.0" encoding="utf-8"?>
+<ds:datastoreItem xmlns:ds="http://schemas.openxmlformats.org/officeDocument/2006/customXml" ds:itemID="{63E90438-81D6-4113-BC3B-4F9FC00DD4DA}">
+  <ds:schemaRefs>
+    <ds:schemaRef ds:uri="http://schemas.openxmlformats.org/officeDocument/2006/bibliography"/>
+  </ds:schemaRefs>
+</ds:datastoreItem>
 </file>
</xml_diff>